<commit_message>
Updated: Developer manual contains current specifications Updated: Unit Test for Data Storage now covers all parts of the component Fixed: Storage now closes the file stream if incompatible file is encountered Added: Configuration for debug component
</commit_message>
<xml_diff>
--- a/Doc/[W10-4S][V0.1].docx
+++ b/Doc/[W10-4S][V0.1].docx
@@ -19,6 +19,7 @@
           <w:color w:val="595959"/>
           <w:sz w:val="48"/>
           <w:szCs w:val="48"/>
+          <w:lang w:val="en-SG" w:eastAsia="en-SG"/>
         </w:rPr>
         <mc:AlternateContent>
           <mc:Choice Requires="wpc">
@@ -310,6 +311,7 @@
               <w:rPr>
                 <w:rFonts w:cs="Calibri"/>
                 <w:noProof/>
+                <w:lang w:val="en-SG" w:eastAsia="en-SG"/>
               </w:rPr>
               <w:drawing>
                 <wp:inline distT="0" distB="0" distL="0" distR="0" wp14:anchorId="523134FA" wp14:editId="523134FB">
@@ -381,6 +383,7 @@
               <w:rPr>
                 <w:rFonts w:cs="Calibri"/>
                 <w:noProof/>
+                <w:lang w:val="en-SG" w:eastAsia="en-SG"/>
               </w:rPr>
               <w:drawing>
                 <wp:inline distT="0" distB="0" distL="0" distR="0" wp14:anchorId="523134FC" wp14:editId="523134FD">
@@ -458,6 +461,7 @@
               <w:rPr>
                 <w:rFonts w:cs="Calibri"/>
                 <w:noProof/>
+                <w:lang w:val="en-SG" w:eastAsia="en-SG"/>
               </w:rPr>
               <w:drawing>
                 <wp:inline distT="0" distB="0" distL="0" distR="0" wp14:anchorId="523134FE" wp14:editId="523134FF">
@@ -539,6 +543,7 @@
               <w:rPr>
                 <w:rFonts w:cs="Calibri"/>
                 <w:noProof/>
+                <w:lang w:val="en-SG" w:eastAsia="en-SG"/>
               </w:rPr>
               <w:drawing>
                 <wp:inline distT="0" distB="0" distL="0" distR="0" wp14:anchorId="52313500" wp14:editId="52313501">
@@ -1307,6 +1312,7 @@
         <w:rPr>
           <w:rFonts w:cs="Calibri"/>
           <w:noProof/>
+          <w:lang w:val="en-SG" w:eastAsia="en-SG"/>
         </w:rPr>
         <mc:AlternateContent>
           <mc:Choice Requires="wpc">
@@ -1997,6 +2003,7 @@
         <w:rPr>
           <w:rFonts w:cs="Calibri"/>
           <w:noProof/>
+          <w:lang w:val="en-SG" w:eastAsia="en-SG"/>
         </w:rPr>
         <mc:AlternateContent>
           <mc:Choice Requires="wpc">
@@ -2205,6 +2212,7 @@
         <w:rPr>
           <w:rFonts w:cs="Calibri"/>
           <w:noProof/>
+          <w:lang w:val="en-SG" w:eastAsia="en-SG"/>
         </w:rPr>
         <mc:AlternateContent>
           <mc:Choice Requires="wpc">
@@ -2722,6 +2730,7 @@
         <w:rPr>
           <w:rFonts w:cs="Calibri"/>
           <w:noProof/>
+          <w:lang w:val="en-SG" w:eastAsia="en-SG"/>
         </w:rPr>
         <mc:AlternateContent>
           <mc:Choice Requires="wpc">
@@ -6016,6 +6025,7 @@
           <w:rFonts w:cs="Calibri"/>
           <w:b/>
           <w:noProof/>
+          <w:lang w:val="en-SG" w:eastAsia="en-SG"/>
         </w:rPr>
         <mc:AlternateContent>
           <mc:Choice Requires="wpc">
@@ -8503,6 +8513,7 @@
       <w:r>
         <w:rPr>
           <w:noProof/>
+          <w:lang w:val="en-SG" w:eastAsia="en-SG"/>
         </w:rPr>
         <mc:AlternateContent>
           <mc:Choice Requires="wpc">
@@ -16231,6 +16242,7 @@
         <w:rPr>
           <w:rFonts w:cs="Calibri"/>
           <w:noProof/>
+          <w:lang w:val="en-SG" w:eastAsia="en-SG"/>
         </w:rPr>
         <mc:AlternateContent>
           <mc:Choice Requires="wpc">
@@ -18655,6 +18667,7 @@
         <w:rPr>
           <w:rFonts w:cs="Calibri"/>
           <w:noProof/>
+          <w:lang w:val="en-SG" w:eastAsia="en-SG"/>
         </w:rPr>
         <mc:AlternateContent>
           <mc:Choice Requires="wpc">
@@ -19927,6 +19940,148 @@
           </w:p>
         </w:tc>
       </w:tr>
+      <w:tr>
+        <w:tc>
+          <w:tcPr>
+            <w:tcW w:w="3708" w:type="dxa"/>
+            <w:shd w:val="clear" w:color="auto" w:fill="auto"/>
+          </w:tcPr>
+          <w:p>
+            <w:pPr>
+              <w:spacing w:after="0" w:line="240" w:lineRule="auto"/>
+              <w:rPr>
+                <w:rFonts w:ascii="Consolas" w:hAnsi="Consolas" w:cs="Consolas"/>
+                <w:sz w:val="18"/>
+                <w:szCs w:val="18"/>
+              </w:rPr>
+            </w:pPr>
+            <w:proofErr w:type="spellStart"/>
+            <w:r>
+              <w:rPr>
+                <w:rFonts w:ascii="Consolas" w:hAnsi="Consolas" w:cs="Consolas"/>
+                <w:sz w:val="18"/>
+                <w:szCs w:val="18"/>
+              </w:rPr>
+              <w:t>HasRedo</w:t>
+            </w:r>
+            <w:proofErr w:type="spellEnd"/>
+            <w:r>
+              <w:rPr>
+                <w:rFonts w:ascii="Consolas" w:hAnsi="Consolas" w:cs="Consolas"/>
+                <w:sz w:val="18"/>
+                <w:szCs w:val="18"/>
+              </w:rPr>
+              <w:t xml:space="preserve">: </w:t>
+            </w:r>
+            <w:proofErr w:type="spellStart"/>
+            <w:r>
+              <w:rPr>
+                <w:rFonts w:ascii="Consolas" w:hAnsi="Consolas" w:cs="Consolas"/>
+                <w:color w:val="0000FF"/>
+                <w:sz w:val="18"/>
+                <w:szCs w:val="18"/>
+              </w:rPr>
+              <w:t>bool</w:t>
+            </w:r>
+            <w:proofErr w:type="spellEnd"/>
+          </w:p>
+        </w:tc>
+        <w:tc>
+          <w:tcPr>
+            <w:tcW w:w="5868" w:type="dxa"/>
+            <w:shd w:val="clear" w:color="auto" w:fill="auto"/>
+          </w:tcPr>
+          <w:p>
+            <w:pPr>
+              <w:spacing w:after="0" w:line="240" w:lineRule="auto"/>
+              <w:rPr>
+                <w:rFonts w:cs="Calibri"/>
+                <w:sz w:val="20"/>
+                <w:szCs w:val="20"/>
+              </w:rPr>
+            </w:pPr>
+            <w:r>
+              <w:rPr>
+                <w:rFonts w:cs="Calibri"/>
+                <w:sz w:val="20"/>
+                <w:szCs w:val="20"/>
+              </w:rPr>
+              <w:t>Returns true if there are available redo states, false otherwise.</w:t>
+            </w:r>
+          </w:p>
+        </w:tc>
+      </w:tr>
+      <w:tr>
+        <w:tc>
+          <w:tcPr>
+            <w:tcW w:w="3708" w:type="dxa"/>
+            <w:shd w:val="clear" w:color="auto" w:fill="auto"/>
+          </w:tcPr>
+          <w:p>
+            <w:pPr>
+              <w:spacing w:after="0" w:line="240" w:lineRule="auto"/>
+              <w:rPr>
+                <w:rFonts w:ascii="Consolas" w:hAnsi="Consolas" w:cs="Consolas"/>
+                <w:sz w:val="18"/>
+                <w:szCs w:val="18"/>
+              </w:rPr>
+            </w:pPr>
+            <w:proofErr w:type="spellStart"/>
+            <w:r>
+              <w:rPr>
+                <w:rFonts w:ascii="Consolas" w:hAnsi="Consolas" w:cs="Consolas"/>
+                <w:sz w:val="18"/>
+                <w:szCs w:val="18"/>
+              </w:rPr>
+              <w:t>HasUndo</w:t>
+            </w:r>
+            <w:proofErr w:type="spellEnd"/>
+            <w:r>
+              <w:rPr>
+                <w:rFonts w:ascii="Consolas" w:hAnsi="Consolas" w:cs="Consolas"/>
+                <w:sz w:val="18"/>
+                <w:szCs w:val="18"/>
+              </w:rPr>
+              <w:t xml:space="preserve">: </w:t>
+            </w:r>
+            <w:proofErr w:type="spellStart"/>
+            <w:r>
+              <w:rPr>
+                <w:rFonts w:ascii="Consolas" w:hAnsi="Consolas" w:cs="Consolas"/>
+                <w:color w:val="0000FF"/>
+                <w:sz w:val="18"/>
+                <w:szCs w:val="18"/>
+              </w:rPr>
+              <w:t>bool</w:t>
+            </w:r>
+            <w:proofErr w:type="spellEnd"/>
+          </w:p>
+        </w:tc>
+        <w:tc>
+          <w:tcPr>
+            <w:tcW w:w="5868" w:type="dxa"/>
+            <w:shd w:val="clear" w:color="auto" w:fill="auto"/>
+          </w:tcPr>
+          <w:p>
+            <w:pPr>
+              <w:spacing w:after="0" w:line="240" w:lineRule="auto"/>
+              <w:rPr>
+                <w:rFonts w:cs="Calibri"/>
+                <w:sz w:val="20"/>
+                <w:szCs w:val="20"/>
+              </w:rPr>
+            </w:pPr>
+            <w:r>
+              <w:rPr>
+                <w:rFonts w:cs="Calibri"/>
+                <w:sz w:val="20"/>
+                <w:szCs w:val="20"/>
+              </w:rPr>
+              <w:t>Returns true if there are available undo states, false otherwise.</w:t>
+            </w:r>
+          </w:p>
+        </w:tc>
+      </w:tr>
     </w:tbl>
     <w:p>
       <w:pPr>
@@ -20265,23 +20420,13 @@
                 <w:szCs w:val="18"/>
               </w:rPr>
             </w:pPr>
-            <w:proofErr w:type="spellStart"/>
             <w:r>
               <w:rPr>
                 <w:rFonts w:ascii="Consolas" w:hAnsi="Consolas" w:cs="Consolas"/>
                 <w:sz w:val="18"/>
                 <w:szCs w:val="18"/>
               </w:rPr>
-              <w:t>HasRedo</w:t>
-            </w:r>
-            <w:proofErr w:type="spellEnd"/>
-            <w:r>
-              <w:rPr>
-                <w:rFonts w:ascii="Consolas" w:hAnsi="Consolas" w:cs="Consolas"/>
-                <w:sz w:val="18"/>
-                <w:szCs w:val="18"/>
-              </w:rPr>
-              <w:t xml:space="preserve">(): </w:t>
+              <w:t xml:space="preserve">Load(): </w:t>
             </w:r>
             <w:proofErr w:type="spellStart"/>
             <w:r>
@@ -20316,7 +20461,16 @@
                 <w:sz w:val="20"/>
                 <w:szCs w:val="20"/>
               </w:rPr>
-              <w:t>Returns true if there are available redo states, false otherwise.</w:t>
+              <w:t>Loads the current object from the file.</w:t>
+            </w:r>
+            <w:r>
+              <w:rPr>
+                <w:rFonts w:cs="Calibri"/>
+                <w:sz w:val="20"/>
+                <w:szCs w:val="20"/>
+              </w:rPr>
+              <w:br/>
+              <w:t>Returns true on success, false if an error occurred.</w:t>
             </w:r>
           </w:p>
         </w:tc>
@@ -20336,23 +20490,13 @@
                 <w:szCs w:val="18"/>
               </w:rPr>
             </w:pPr>
-            <w:proofErr w:type="spellStart"/>
             <w:r>
               <w:rPr>
                 <w:rFonts w:ascii="Consolas" w:hAnsi="Consolas" w:cs="Consolas"/>
                 <w:sz w:val="18"/>
                 <w:szCs w:val="18"/>
               </w:rPr>
-              <w:t>HasUndo</w:t>
-            </w:r>
-            <w:proofErr w:type="spellEnd"/>
-            <w:r>
-              <w:rPr>
-                <w:rFonts w:ascii="Consolas" w:hAnsi="Consolas" w:cs="Consolas"/>
-                <w:sz w:val="18"/>
-                <w:szCs w:val="18"/>
-              </w:rPr>
-              <w:t xml:space="preserve">(): </w:t>
+              <w:t xml:space="preserve">Redo(): </w:t>
             </w:r>
             <w:proofErr w:type="spellStart"/>
             <w:r>
@@ -20387,7 +20531,34 @@
                 <w:sz w:val="20"/>
                 <w:szCs w:val="20"/>
               </w:rPr>
-              <w:t>Returns true if there are available undo states, false otherwise.</w:t>
+              <w:t xml:space="preserve">Reverses changes done by the </w:t>
+            </w:r>
+            <w:proofErr w:type="gramStart"/>
+            <w:r>
+              <w:rPr>
+                <w:rFonts w:cs="Calibri"/>
+                <w:sz w:val="20"/>
+                <w:szCs w:val="20"/>
+              </w:rPr>
+              <w:t>Undo(</w:t>
+            </w:r>
+            <w:proofErr w:type="gramEnd"/>
+            <w:r>
+              <w:rPr>
+                <w:rFonts w:cs="Calibri"/>
+                <w:sz w:val="20"/>
+                <w:szCs w:val="20"/>
+              </w:rPr>
+              <w:t>) method.</w:t>
+            </w:r>
+            <w:r>
+              <w:rPr>
+                <w:rFonts w:cs="Calibri"/>
+                <w:sz w:val="20"/>
+                <w:szCs w:val="20"/>
+              </w:rPr>
+              <w:br/>
+              <w:t>Returns true if the current state has changed, false if no changes were made.</w:t>
             </w:r>
           </w:p>
         </w:tc>
@@ -20413,7 +20584,7 @@
                 <w:sz w:val="18"/>
                 <w:szCs w:val="18"/>
               </w:rPr>
-              <w:t xml:space="preserve">Load(): </w:t>
+              <w:t xml:space="preserve">Save(): </w:t>
             </w:r>
             <w:proofErr w:type="spellStart"/>
             <w:r>
@@ -20448,7 +20619,7 @@
                 <w:sz w:val="20"/>
                 <w:szCs w:val="20"/>
               </w:rPr>
-              <w:t>Loads the current object from the file.</w:t>
+              <w:t>Saves the current object to the file. Saving adds a state to the storage.</w:t>
             </w:r>
             <w:r>
               <w:rPr>
@@ -20483,7 +20654,7 @@
                 <w:sz w:val="18"/>
                 <w:szCs w:val="18"/>
               </w:rPr>
-              <w:t xml:space="preserve">Redo(): </w:t>
+              <w:t xml:space="preserve">Undo(): </w:t>
             </w:r>
             <w:proofErr w:type="spellStart"/>
             <w:r>
@@ -20512,164 +20683,6 @@
                 <w:szCs w:val="20"/>
               </w:rPr>
             </w:pPr>
-            <w:r>
-              <w:rPr>
-                <w:rFonts w:cs="Calibri"/>
-                <w:sz w:val="20"/>
-                <w:szCs w:val="20"/>
-              </w:rPr>
-              <w:t xml:space="preserve">Reverses changes done by the </w:t>
-            </w:r>
-            <w:proofErr w:type="gramStart"/>
-            <w:r>
-              <w:rPr>
-                <w:rFonts w:cs="Calibri"/>
-                <w:sz w:val="20"/>
-                <w:szCs w:val="20"/>
-              </w:rPr>
-              <w:t>Undo(</w:t>
-            </w:r>
-            <w:proofErr w:type="gramEnd"/>
-            <w:r>
-              <w:rPr>
-                <w:rFonts w:cs="Calibri"/>
-                <w:sz w:val="20"/>
-                <w:szCs w:val="20"/>
-              </w:rPr>
-              <w:t>) method.</w:t>
-            </w:r>
-            <w:r>
-              <w:rPr>
-                <w:rFonts w:cs="Calibri"/>
-                <w:sz w:val="20"/>
-                <w:szCs w:val="20"/>
-              </w:rPr>
-              <w:br/>
-              <w:t>Returns true if the current state has changed, false if no changes were made.</w:t>
-            </w:r>
-          </w:p>
-        </w:tc>
-      </w:tr>
-      <w:tr>
-        <w:tc>
-          <w:tcPr>
-            <w:tcW w:w="3708" w:type="dxa"/>
-            <w:shd w:val="clear" w:color="auto" w:fill="auto"/>
-          </w:tcPr>
-          <w:p>
-            <w:pPr>
-              <w:spacing w:after="0" w:line="240" w:lineRule="auto"/>
-              <w:rPr>
-                <w:rFonts w:ascii="Consolas" w:hAnsi="Consolas" w:cs="Consolas"/>
-                <w:sz w:val="18"/>
-                <w:szCs w:val="18"/>
-              </w:rPr>
-            </w:pPr>
-            <w:r>
-              <w:rPr>
-                <w:rFonts w:ascii="Consolas" w:hAnsi="Consolas" w:cs="Consolas"/>
-                <w:sz w:val="18"/>
-                <w:szCs w:val="18"/>
-              </w:rPr>
-              <w:t xml:space="preserve">Save(): </w:t>
-            </w:r>
-            <w:proofErr w:type="spellStart"/>
-            <w:r>
-              <w:rPr>
-                <w:rFonts w:ascii="Consolas" w:hAnsi="Consolas" w:cs="Consolas"/>
-                <w:color w:val="0000FF"/>
-                <w:sz w:val="18"/>
-                <w:szCs w:val="18"/>
-              </w:rPr>
-              <w:t>bool</w:t>
-            </w:r>
-            <w:proofErr w:type="spellEnd"/>
-          </w:p>
-        </w:tc>
-        <w:tc>
-          <w:tcPr>
-            <w:tcW w:w="5868" w:type="dxa"/>
-            <w:shd w:val="clear" w:color="auto" w:fill="auto"/>
-          </w:tcPr>
-          <w:p>
-            <w:pPr>
-              <w:spacing w:after="0" w:line="240" w:lineRule="auto"/>
-              <w:rPr>
-                <w:rFonts w:cs="Calibri"/>
-                <w:sz w:val="20"/>
-                <w:szCs w:val="20"/>
-              </w:rPr>
-            </w:pPr>
-            <w:r>
-              <w:rPr>
-                <w:rFonts w:cs="Calibri"/>
-                <w:sz w:val="20"/>
-                <w:szCs w:val="20"/>
-              </w:rPr>
-              <w:t>Saves the current object to the file. Saving adds a state to the storage.</w:t>
-            </w:r>
-            <w:r>
-              <w:rPr>
-                <w:rFonts w:cs="Calibri"/>
-                <w:sz w:val="20"/>
-                <w:szCs w:val="20"/>
-              </w:rPr>
-              <w:br/>
-              <w:t>Returns true on success, false if an error occurred.</w:t>
-            </w:r>
-          </w:p>
-        </w:tc>
-      </w:tr>
-      <w:tr>
-        <w:tc>
-          <w:tcPr>
-            <w:tcW w:w="3708" w:type="dxa"/>
-            <w:shd w:val="clear" w:color="auto" w:fill="auto"/>
-          </w:tcPr>
-          <w:p>
-            <w:pPr>
-              <w:spacing w:after="0" w:line="240" w:lineRule="auto"/>
-              <w:rPr>
-                <w:rFonts w:ascii="Consolas" w:hAnsi="Consolas" w:cs="Consolas"/>
-                <w:sz w:val="18"/>
-                <w:szCs w:val="18"/>
-              </w:rPr>
-            </w:pPr>
-            <w:r>
-              <w:rPr>
-                <w:rFonts w:ascii="Consolas" w:hAnsi="Consolas" w:cs="Consolas"/>
-                <w:sz w:val="18"/>
-                <w:szCs w:val="18"/>
-              </w:rPr>
-              <w:t xml:space="preserve">Undo(): </w:t>
-            </w:r>
-            <w:proofErr w:type="spellStart"/>
-            <w:r>
-              <w:rPr>
-                <w:rFonts w:ascii="Consolas" w:hAnsi="Consolas" w:cs="Consolas"/>
-                <w:color w:val="0000FF"/>
-                <w:sz w:val="18"/>
-                <w:szCs w:val="18"/>
-              </w:rPr>
-              <w:t>bool</w:t>
-            </w:r>
-            <w:proofErr w:type="spellEnd"/>
-          </w:p>
-        </w:tc>
-        <w:tc>
-          <w:tcPr>
-            <w:tcW w:w="5868" w:type="dxa"/>
-            <w:shd w:val="clear" w:color="auto" w:fill="auto"/>
-          </w:tcPr>
-          <w:p>
-            <w:pPr>
-              <w:spacing w:after="0" w:line="240" w:lineRule="auto"/>
-              <w:rPr>
-                <w:rFonts w:cs="Calibri"/>
-                <w:sz w:val="20"/>
-                <w:szCs w:val="20"/>
-              </w:rPr>
-            </w:pPr>
             <w:proofErr w:type="gramStart"/>
             <w:r>
               <w:rPr>
@@ -20853,6 +20866,7 @@
         <w:rPr>
           <w:rFonts w:cs="Calibri"/>
           <w:noProof/>
+          <w:lang w:val="en-SG" w:eastAsia="en-SG"/>
         </w:rPr>
         <mc:AlternateContent>
           <mc:Choice Requires="wpc">
@@ -22776,6 +22790,148 @@
           </w:p>
         </w:tc>
       </w:tr>
+      <w:tr>
+        <w:tc>
+          <w:tcPr>
+            <w:tcW w:w="3708" w:type="dxa"/>
+            <w:shd w:val="clear" w:color="auto" w:fill="auto"/>
+          </w:tcPr>
+          <w:p>
+            <w:pPr>
+              <w:spacing w:after="0" w:line="240" w:lineRule="auto"/>
+              <w:rPr>
+                <w:rFonts w:ascii="Consolas" w:hAnsi="Consolas" w:cs="Consolas"/>
+                <w:sz w:val="18"/>
+                <w:szCs w:val="18"/>
+              </w:rPr>
+            </w:pPr>
+            <w:proofErr w:type="spellStart"/>
+            <w:r>
+              <w:rPr>
+                <w:rFonts w:ascii="Consolas" w:hAnsi="Consolas" w:cs="Consolas"/>
+                <w:sz w:val="18"/>
+                <w:szCs w:val="18"/>
+              </w:rPr>
+              <w:t>HasRedo</w:t>
+            </w:r>
+            <w:proofErr w:type="spellEnd"/>
+            <w:r>
+              <w:rPr>
+                <w:rFonts w:ascii="Consolas" w:hAnsi="Consolas" w:cs="Consolas"/>
+                <w:sz w:val="18"/>
+                <w:szCs w:val="18"/>
+              </w:rPr>
+              <w:t xml:space="preserve">: </w:t>
+            </w:r>
+            <w:proofErr w:type="spellStart"/>
+            <w:r>
+              <w:rPr>
+                <w:rFonts w:ascii="Consolas" w:hAnsi="Consolas" w:cs="Consolas"/>
+                <w:color w:val="0000FF"/>
+                <w:sz w:val="18"/>
+                <w:szCs w:val="18"/>
+              </w:rPr>
+              <w:t>bool</w:t>
+            </w:r>
+            <w:proofErr w:type="spellEnd"/>
+          </w:p>
+        </w:tc>
+        <w:tc>
+          <w:tcPr>
+            <w:tcW w:w="5868" w:type="dxa"/>
+            <w:shd w:val="clear" w:color="auto" w:fill="auto"/>
+          </w:tcPr>
+          <w:p>
+            <w:pPr>
+              <w:spacing w:after="0" w:line="240" w:lineRule="auto"/>
+              <w:rPr>
+                <w:rFonts w:cs="Calibri"/>
+                <w:sz w:val="20"/>
+                <w:szCs w:val="20"/>
+              </w:rPr>
+            </w:pPr>
+            <w:r>
+              <w:rPr>
+                <w:rFonts w:cs="Calibri"/>
+                <w:sz w:val="20"/>
+                <w:szCs w:val="20"/>
+              </w:rPr>
+              <w:t>Returns true if there are available redo states, false otherwise.</w:t>
+            </w:r>
+          </w:p>
+        </w:tc>
+      </w:tr>
+      <w:tr>
+        <w:tc>
+          <w:tcPr>
+            <w:tcW w:w="3708" w:type="dxa"/>
+            <w:shd w:val="clear" w:color="auto" w:fill="auto"/>
+          </w:tcPr>
+          <w:p>
+            <w:pPr>
+              <w:spacing w:after="0" w:line="240" w:lineRule="auto"/>
+              <w:rPr>
+                <w:rFonts w:ascii="Consolas" w:hAnsi="Consolas" w:cs="Consolas"/>
+                <w:sz w:val="18"/>
+                <w:szCs w:val="18"/>
+              </w:rPr>
+            </w:pPr>
+            <w:proofErr w:type="spellStart"/>
+            <w:r>
+              <w:rPr>
+                <w:rFonts w:ascii="Consolas" w:hAnsi="Consolas" w:cs="Consolas"/>
+                <w:sz w:val="18"/>
+                <w:szCs w:val="18"/>
+              </w:rPr>
+              <w:t>HasUndo</w:t>
+            </w:r>
+            <w:proofErr w:type="spellEnd"/>
+            <w:r>
+              <w:rPr>
+                <w:rFonts w:ascii="Consolas" w:hAnsi="Consolas" w:cs="Consolas"/>
+                <w:sz w:val="18"/>
+                <w:szCs w:val="18"/>
+              </w:rPr>
+              <w:t xml:space="preserve">: </w:t>
+            </w:r>
+            <w:proofErr w:type="spellStart"/>
+            <w:r>
+              <w:rPr>
+                <w:rFonts w:ascii="Consolas" w:hAnsi="Consolas" w:cs="Consolas"/>
+                <w:color w:val="0000FF"/>
+                <w:sz w:val="18"/>
+                <w:szCs w:val="18"/>
+              </w:rPr>
+              <w:t>bool</w:t>
+            </w:r>
+            <w:proofErr w:type="spellEnd"/>
+          </w:p>
+        </w:tc>
+        <w:tc>
+          <w:tcPr>
+            <w:tcW w:w="5868" w:type="dxa"/>
+            <w:shd w:val="clear" w:color="auto" w:fill="auto"/>
+          </w:tcPr>
+          <w:p>
+            <w:pPr>
+              <w:spacing w:after="0" w:line="240" w:lineRule="auto"/>
+              <w:rPr>
+                <w:rFonts w:cs="Calibri"/>
+                <w:sz w:val="20"/>
+                <w:szCs w:val="20"/>
+              </w:rPr>
+            </w:pPr>
+            <w:r>
+              <w:rPr>
+                <w:rFonts w:cs="Calibri"/>
+                <w:sz w:val="20"/>
+                <w:szCs w:val="20"/>
+              </w:rPr>
+              <w:t>Returns true if there are available undo states, false otherwise.</w:t>
+            </w:r>
+          </w:p>
+        </w:tc>
+      </w:tr>
     </w:tbl>
     <w:p>
       <w:pPr>
@@ -22961,6 +23117,8 @@
               </w:rPr>
               <w:t>Creates an empty state.</w:t>
             </w:r>
+            <w:bookmarkStart w:id="0" w:name="_GoBack"/>
+            <w:bookmarkEnd w:id="0"/>
           </w:p>
         </w:tc>
       </w:tr>
@@ -23070,6 +23228,7 @@
                 <w:sz w:val="18"/>
                 <w:szCs w:val="18"/>
               </w:rPr>
+              <w:lastRenderedPageBreak/>
               <w:t>Redo</w:t>
             </w:r>
             <w:r>
@@ -23157,7 +23316,6 @@
                 <w:sz w:val="18"/>
                 <w:szCs w:val="18"/>
               </w:rPr>
-              <w:lastRenderedPageBreak/>
               <w:t>Undo()</w:t>
             </w:r>
             <w:r>
@@ -23362,6 +23520,7 @@
         <w:rPr>
           <w:rFonts w:cs="Calibri"/>
           <w:noProof/>
+          <w:lang w:val="en-SG" w:eastAsia="en-SG"/>
         </w:rPr>
         <mc:AlternateContent>
           <mc:Choice Requires="wpc">
@@ -23725,6 +23884,7 @@
         <w:rPr>
           <w:rFonts w:cs="Calibri"/>
           <w:noProof/>
+          <w:lang w:val="en-SG" w:eastAsia="en-SG"/>
         </w:rPr>
         <mc:AlternateContent>
           <mc:Choice Requires="wpc">
@@ -25466,6 +25626,7 @@
         <w:rPr>
           <w:rFonts w:cs="Calibri"/>
           <w:noProof/>
+          <w:lang w:val="en-SG" w:eastAsia="en-SG"/>
         </w:rPr>
         <mc:AlternateContent>
           <mc:Choice Requires="wpc">
@@ -27960,8 +28121,6 @@
           <w:b/>
         </w:rPr>
       </w:pPr>
-      <w:bookmarkStart w:id="0" w:name="_GoBack"/>
-      <w:bookmarkEnd w:id="0"/>
       <w:r>
         <w:rPr>
           <w:rFonts w:cs="Calibri"/>
@@ -28185,6 +28344,7 @@
         <w:rPr>
           <w:rFonts w:cs="Calibri"/>
           <w:noProof/>
+          <w:lang w:val="en-SG" w:eastAsia="en-SG"/>
         </w:rPr>
         <mc:AlternateContent>
           <mc:Choice Requires="wpc">
@@ -29650,6 +29810,7 @@
         <w:rPr>
           <w:rFonts w:cs="Calibri"/>
           <w:noProof/>
+          <w:lang w:val="en-SG" w:eastAsia="en-SG"/>
         </w:rPr>
         <w:lastRenderedPageBreak/>
         <mc:AlternateContent>
@@ -30509,7 +30670,7 @@
                 <w:bCs/>
                 <w:noProof/>
               </w:rPr>
-              <w:t>22</w:t>
+              <w:t>17</w:t>
             </w:r>
             <w:r>
               <w:rPr>
@@ -34739,7 +34900,7 @@
 </file>
 
 <file path=customXml/itemProps1.xml><?xml version="1.0" encoding="utf-8"?>
-<ds:datastoreItem xmlns:ds="http://schemas.openxmlformats.org/officeDocument/2006/customXml" ds:itemID="{7BDF6B6F-E69F-42D3-97DF-B52976B53F91}">
+<ds:datastoreItem xmlns:ds="http://schemas.openxmlformats.org/officeDocument/2006/customXml" ds:itemID="{00E12894-1085-4B72-9F74-BCEEFD400543}">
   <ds:schemaRefs>
     <ds:schemaRef ds:uri="http://schemas.openxmlformats.org/officeDocument/2006/bibliography"/>
   </ds:schemaRefs>

</xml_diff>

<commit_message>
Updated: Developer manual updated for consistency
</commit_message>
<xml_diff>
--- a/Doc/[W10-4S][V0.1].docx
+++ b/Doc/[W10-4S][V0.1].docx
@@ -19,7 +19,6 @@
           <w:color w:val="595959"/>
           <w:sz w:val="48"/>
           <w:szCs w:val="48"/>
-          <w:lang w:val="en-SG" w:eastAsia="en-SG"/>
         </w:rPr>
         <mc:AlternateContent>
           <mc:Choice Requires="wpc">
@@ -311,7 +310,6 @@
               <w:rPr>
                 <w:rFonts w:cs="Calibri"/>
                 <w:noProof/>
-                <w:lang w:val="en-SG" w:eastAsia="en-SG"/>
               </w:rPr>
               <w:drawing>
                 <wp:inline distT="0" distB="0" distL="0" distR="0" wp14:anchorId="523134FA" wp14:editId="523134FB">
@@ -383,7 +381,6 @@
               <w:rPr>
                 <w:rFonts w:cs="Calibri"/>
                 <w:noProof/>
-                <w:lang w:val="en-SG" w:eastAsia="en-SG"/>
               </w:rPr>
               <w:drawing>
                 <wp:inline distT="0" distB="0" distL="0" distR="0" wp14:anchorId="523134FC" wp14:editId="523134FD">
@@ -461,7 +458,6 @@
               <w:rPr>
                 <w:rFonts w:cs="Calibri"/>
                 <w:noProof/>
-                <w:lang w:val="en-SG" w:eastAsia="en-SG"/>
               </w:rPr>
               <w:drawing>
                 <wp:inline distT="0" distB="0" distL="0" distR="0" wp14:anchorId="523134FE" wp14:editId="523134FF">
@@ -543,7 +539,6 @@
               <w:rPr>
                 <w:rFonts w:cs="Calibri"/>
                 <w:noProof/>
-                <w:lang w:val="en-SG" w:eastAsia="en-SG"/>
               </w:rPr>
               <w:drawing>
                 <wp:inline distT="0" distB="0" distL="0" distR="0" wp14:anchorId="52313500" wp14:editId="52313501">
@@ -1312,7 +1307,6 @@
         <w:rPr>
           <w:rFonts w:cs="Calibri"/>
           <w:noProof/>
-          <w:lang w:val="en-SG" w:eastAsia="en-SG"/>
         </w:rPr>
         <mc:AlternateContent>
           <mc:Choice Requires="wpc">
@@ -2003,7 +1997,6 @@
         <w:rPr>
           <w:rFonts w:cs="Calibri"/>
           <w:noProof/>
-          <w:lang w:val="en-SG" w:eastAsia="en-SG"/>
         </w:rPr>
         <mc:AlternateContent>
           <mc:Choice Requires="wpc">
@@ -2212,7 +2205,6 @@
         <w:rPr>
           <w:rFonts w:cs="Calibri"/>
           <w:noProof/>
-          <w:lang w:val="en-SG" w:eastAsia="en-SG"/>
         </w:rPr>
         <mc:AlternateContent>
           <mc:Choice Requires="wpc">
@@ -2730,7 +2722,6 @@
         <w:rPr>
           <w:rFonts w:cs="Calibri"/>
           <w:noProof/>
-          <w:lang w:val="en-SG" w:eastAsia="en-SG"/>
         </w:rPr>
         <mc:AlternateContent>
           <mc:Choice Requires="wpc">
@@ -6025,7 +6016,6 @@
           <w:rFonts w:cs="Calibri"/>
           <w:b/>
           <w:noProof/>
-          <w:lang w:val="en-SG" w:eastAsia="en-SG"/>
         </w:rPr>
         <mc:AlternateContent>
           <mc:Choice Requires="wpc">
@@ -8183,7 +8173,13 @@
         <w:t>User Interface</w:t>
       </w:r>
       <w:r>
-        <w:t xml:space="preserve"> (Section 2): The </w:t>
+        <w:t xml:space="preserve"> (Section 2</w:t>
+      </w:r>
+      <w:r>
+        <w:t>, page 10</w:t>
+      </w:r>
+      <w:r>
+        <w:t xml:space="preserve">): The </w:t>
       </w:r>
       <w:r>
         <w:rPr>
@@ -8241,7 +8237,13 @@
         <w:t xml:space="preserve"> </w:t>
       </w:r>
       <w:r>
-        <w:t xml:space="preserve">(Section 3): The </w:t>
+        <w:t>(Section 3</w:t>
+      </w:r>
+      <w:r>
+        <w:t>, page 13</w:t>
+      </w:r>
+      <w:r>
+        <w:t xml:space="preserve">): The </w:t>
       </w:r>
       <w:r>
         <w:rPr>
@@ -8319,7 +8321,13 @@
         <w:t xml:space="preserve"> </w:t>
       </w:r>
       <w:r>
-        <w:t xml:space="preserve">(Section 4): The </w:t>
+        <w:t>(Section 4</w:t>
+      </w:r>
+      <w:r>
+        <w:t>, page 14</w:t>
+      </w:r>
+      <w:r>
+        <w:t xml:space="preserve">): The </w:t>
       </w:r>
       <w:r>
         <w:rPr>
@@ -8369,7 +8377,13 @@
         <w:t xml:space="preserve"> </w:t>
       </w:r>
       <w:r>
-        <w:t xml:space="preserve">(Section 5): The </w:t>
+        <w:t>(Section 5</w:t>
+      </w:r>
+      <w:r>
+        <w:t>, page 19</w:t>
+      </w:r>
+      <w:r>
+        <w:t xml:space="preserve">): The </w:t>
       </w:r>
       <w:r>
         <w:rPr>
@@ -8422,7 +8436,21 @@
         <w:t xml:space="preserve"> </w:t>
       </w:r>
       <w:r>
-        <w:t xml:space="preserve">(Section 6): The </w:t>
+        <w:t>(Section 6</w:t>
+      </w:r>
+      <w:r>
+        <w:t xml:space="preserve">, page </w:t>
+      </w:r>
+      <w:r>
+        <w:t>2</w:t>
+      </w:r>
+      <w:bookmarkStart w:id="0" w:name="_GoBack"/>
+      <w:bookmarkEnd w:id="0"/>
+      <w:r>
+        <w:t>0</w:t>
+      </w:r>
+      <w:r>
+        <w:t xml:space="preserve">): The </w:t>
       </w:r>
       <w:r>
         <w:rPr>
@@ -8513,12 +8541,11 @@
       <w:r>
         <w:rPr>
           <w:noProof/>
-          <w:lang w:val="en-SG" w:eastAsia="en-SG"/>
         </w:rPr>
         <mc:AlternateContent>
           <mc:Choice Requires="wpc">
             <w:drawing>
-              <wp:inline distT="0" distB="0" distL="0" distR="0" wp14:anchorId="78E8C597" wp14:editId="14F12D31">
+              <wp:inline distT="0" distB="0" distL="0" distR="0" wp14:anchorId="78E8C597" wp14:editId="1ADA3023">
                 <wp:extent cx="5791200" cy="1966399"/>
                 <wp:effectExtent l="0" t="0" r="0" b="91440"/>
                 <wp:docPr id="41" name="Canvas 41"/>
@@ -9126,7 +9153,7 @@
                         <wps:cNvSpPr txBox="1"/>
                         <wps:spPr>
                           <a:xfrm>
-                            <a:off x="571500" y="607537"/>
+                            <a:off x="555044" y="606722"/>
                             <a:ext cx="452120" cy="317500"/>
                           </a:xfrm>
                           <a:prstGeom prst="rect">
@@ -9156,13 +9183,14 @@
                           <w:txbxContent>
                             <w:p>
                               <w:pPr>
+                                <w:jc w:val="center"/>
                                 <w:rPr>
-                                  <w:color w:val="808080" w:themeColor="background1" w:themeShade="80"/>
+                                  <w:color w:val="7F7F7F" w:themeColor="text1" w:themeTint="80"/>
                                 </w:rPr>
                               </w:pPr>
                               <w:r>
                                 <w:rPr>
-                                  <w:color w:val="808080" w:themeColor="background1" w:themeShade="80"/>
+                                  <w:color w:val="7F7F7F" w:themeColor="text1" w:themeTint="80"/>
                                 </w:rPr>
                                 <w:t>User</w:t>
                               </w:r>
@@ -9182,9 +9210,28 @@
               </wp:inline>
             </w:drawing>
           </mc:Choice>
-          <mc:Fallback xmlns:w15="http://schemas.microsoft.com/office/word/2012/wordml">
+          <mc:Fallback>
             <w:pict>
-              <v:group w14:anchorId="78E8C597" id="Canvas 41" o:spid="_x0000_s1047" editas="canvas" style="width:456pt;height:154.85pt;mso-position-horizontal-relative:char;mso-position-vertical-relative:line" coordsize="57912,19659" o:gfxdata="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">
+              <v:group id="Canvas 41" o:spid="_x0000_s1047" editas="canvas" style="width:456pt;height:154.85pt;mso-position-horizontal-relative:char;mso-position-vertical-relative:line" coordsize="57912,19659" o:gfxdata="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">
+                <v:shapetype id="_x0000_t75" coordsize="21600,21600" o:spt="75" o:preferrelative="t" path="m@4@5l@4@11@9@11@9@5xe" filled="f" stroked="f">
+                  <v:stroke joinstyle="miter"/>
+                  <v:formulas>
+                    <v:f eqn="if lineDrawn pixelLineWidth 0"/>
+                    <v:f eqn="sum @0 1 0"/>
+                    <v:f eqn="sum 0 0 @1"/>
+                    <v:f eqn="prod @2 1 2"/>
+                    <v:f eqn="prod @3 21600 pixelWidth"/>
+                    <v:f eqn="prod @3 21600 pixelHeight"/>
+                    <v:f eqn="sum @0 0 1"/>
+                    <v:f eqn="prod @6 1 2"/>
+                    <v:f eqn="prod @7 21600 pixelWidth"/>
+                    <v:f eqn="sum @8 21600 0"/>
+                    <v:f eqn="prod @7 21600 pixelHeight"/>
+                    <v:f eqn="sum @10 21600 0"/>
+                  </v:formulas>
+                  <v:path o:extrusionok="f" gradientshapeok="t" o:connecttype="rect"/>
+                  <o:lock v:ext="edit" aspectratio="t"/>
+                </v:shapetype>
                 <v:shape id="_x0000_s1048" type="#_x0000_t75" style="position:absolute;width:57912;height:19659;visibility:visible;mso-wrap-style:square">
                   <v:fill o:detectmouseclick="t"/>
                   <v:path o:connecttype="none"/>
@@ -9274,6 +9321,10 @@
                     </w:txbxContent>
                   </v:textbox>
                 </v:rect>
+                <v:shapetype id="_x0000_t32" coordsize="21600,21600" o:spt="32" o:oned="t" path="m,l21600,21600e" filled="f">
+                  <v:path arrowok="t" fillok="f" o:connecttype="none"/>
+                  <o:lock v:ext="edit" shapetype="t"/>
+                </v:shapetype>
                 <v:shape id="Straight Arrow Connector 48" o:spid="_x0000_s1054" type="#_x0000_t32" style="position:absolute;left:22098;top:3376;width:2286;height:0;visibility:visible;mso-wrap-style:square" o:connectortype="straight" o:gfxdata="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" strokecolor="black [3040]">
                   <v:stroke endarrow="open"/>
                 </v:shape>
@@ -9296,18 +9347,23 @@
                 <v:shape id="Straight Arrow Connector 58" o:spid="_x0000_s1064" type="#_x0000_t32" style="position:absolute;left:9842;top:3376;width:3112;height:0;visibility:visible;mso-wrap-style:square" o:connectortype="straight" o:gfxdata="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" strokecolor="black [3213]" strokeweight="1pt">
                   <v:stroke endarrow="open"/>
                 </v:shape>
-                <v:shape id="Text Box 59" o:spid="_x0000_s1065" type="#_x0000_t202" style="position:absolute;left:5715;top:6075;width:4521;height:3175;visibility:visible;mso-wrap-style:none;v-text-anchor:top" o:gfxdata="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" filled="f" stroked="f" strokeweight=".5pt">
+                <v:shapetype id="_x0000_t202" coordsize="21600,21600" o:spt="202" path="m,l,21600r21600,l21600,xe">
+                  <v:stroke joinstyle="miter"/>
+                  <v:path gradientshapeok="t" o:connecttype="rect"/>
+                </v:shapetype>
+                <v:shape id="Text Box 59" o:spid="_x0000_s1065" type="#_x0000_t202" style="position:absolute;left:5550;top:6067;width:4521;height:3175;visibility:visible;mso-wrap-style:none;v-text-anchor:top" o:gfxdata="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" filled="f" stroked="f" strokeweight=".5pt">
                   <v:textbox>
                     <w:txbxContent>
                       <w:p>
                         <w:pPr>
+                          <w:jc w:val="center"/>
                           <w:rPr>
-                            <w:color w:val="808080" w:themeColor="background1" w:themeShade="80"/>
+                            <w:color w:val="7F7F7F" w:themeColor="text1" w:themeTint="80"/>
                           </w:rPr>
                         </w:pPr>
                         <w:r>
                           <w:rPr>
-                            <w:color w:val="808080" w:themeColor="background1" w:themeShade="80"/>
+                            <w:color w:val="7F7F7F" w:themeColor="text1" w:themeTint="80"/>
                           </w:rPr>
                           <w:t>User</w:t>
                         </w:r>
@@ -9568,53 +9624,15 @@
         </w:rPr>
         <w:t xml:space="preserve"> Each of these converter classes implements the </w:t>
       </w:r>
-      <w:proofErr w:type="gramStart"/>
-      <w:r>
-        <w:rPr>
-          <w:rFonts w:ascii="Consolas" w:hAnsi="Consolas" w:cs="Consolas"/>
-        </w:rPr>
-        <w:t>Convert(</w:t>
-      </w:r>
-      <w:proofErr w:type="gramEnd"/>
-      <w:r>
-        <w:rPr>
-          <w:rFonts w:ascii="Consolas" w:hAnsi="Consolas" w:cs="Consolas"/>
-          <w:color w:val="569CD6"/>
-          <w:lang w:val="en-GB" w:eastAsia="en-SG"/>
-        </w:rPr>
-        <w:t>object</w:t>
-      </w:r>
-      <w:r>
-        <w:rPr>
-          <w:rFonts w:ascii="Consolas" w:hAnsi="Consolas" w:cs="Consolas"/>
-          <w:color w:val="DCDCDC"/>
-          <w:lang w:val="en-GB" w:eastAsia="en-SG"/>
-        </w:rPr>
-        <w:t xml:space="preserve"> </w:t>
-      </w:r>
+      <w:proofErr w:type="spellStart"/>
       <w:r>
         <w:rPr>
           <w:rFonts w:ascii="Consolas" w:hAnsi="Consolas" w:cs="Consolas"/>
           <w:lang w:val="en-GB" w:eastAsia="en-SG"/>
         </w:rPr>
-        <w:t>value,</w:t>
-      </w:r>
-      <w:r>
-        <w:rPr>
-          <w:rFonts w:ascii="Consolas" w:hAnsi="Consolas" w:cs="Consolas"/>
-          <w:color w:val="DCDCDC"/>
-          <w:lang w:val="en-GB" w:eastAsia="en-SG"/>
-        </w:rPr>
-        <w:t xml:space="preserve"> </w:t>
-      </w:r>
-      <w:r>
-        <w:rPr>
-          <w:rFonts w:ascii="Consolas" w:hAnsi="Consolas" w:cs="Consolas"/>
-          <w:color w:val="4EC9B0"/>
-          <w:lang w:val="en-GB" w:eastAsia="en-SG"/>
-        </w:rPr>
-        <w:t>Type</w:t>
-      </w:r>
+        <w:t>IValueConverter</w:t>
+      </w:r>
+      <w:proofErr w:type="spellEnd"/>
       <w:r>
         <w:rPr>
           <w:rFonts w:ascii="Consolas" w:hAnsi="Consolas" w:cs="Consolas"/>
@@ -9622,105 +9640,11 @@
         </w:rPr>
         <w:t xml:space="preserve"> </w:t>
       </w:r>
-      <w:proofErr w:type="spellStart"/>
-      <w:r>
-        <w:rPr>
-          <w:rFonts w:ascii="Consolas" w:hAnsi="Consolas" w:cs="Consolas"/>
-          <w:lang w:val="en-GB" w:eastAsia="en-SG"/>
-        </w:rPr>
-        <w:t>targetType</w:t>
-      </w:r>
-      <w:proofErr w:type="spellEnd"/>
-      <w:r>
-        <w:rPr>
-          <w:rFonts w:ascii="Consolas" w:hAnsi="Consolas" w:cs="Consolas"/>
-          <w:lang w:val="en-GB" w:eastAsia="en-SG"/>
-        </w:rPr>
-        <w:t>,</w:t>
-      </w:r>
-      <w:r>
-        <w:rPr>
-          <w:rFonts w:ascii="Consolas" w:hAnsi="Consolas" w:cs="Consolas"/>
-          <w:color w:val="DCDCDC"/>
-          <w:lang w:val="en-GB" w:eastAsia="en-SG"/>
-        </w:rPr>
-        <w:t xml:space="preserve"> </w:t>
-      </w:r>
-      <w:r>
-        <w:rPr>
-          <w:rFonts w:ascii="Consolas" w:hAnsi="Consolas" w:cs="Consolas"/>
-          <w:color w:val="569CD6"/>
-          <w:lang w:val="en-GB" w:eastAsia="en-SG"/>
-        </w:rPr>
-        <w:t>object</w:t>
-      </w:r>
-      <w:r>
-        <w:rPr>
-          <w:rFonts w:ascii="Consolas" w:hAnsi="Consolas" w:cs="Consolas"/>
-          <w:lang w:val="en-GB" w:eastAsia="en-SG"/>
-        </w:rPr>
-        <w:t xml:space="preserve"> parameter, </w:t>
-      </w:r>
-      <w:proofErr w:type="spellStart"/>
-      <w:r>
-        <w:rPr>
-          <w:rFonts w:ascii="Consolas" w:hAnsi="Consolas" w:cs="Consolas"/>
-          <w:color w:val="4EC9B0"/>
-          <w:lang w:val="en-GB" w:eastAsia="en-SG"/>
-        </w:rPr>
-        <w:t>CultureInfo</w:t>
-      </w:r>
-      <w:proofErr w:type="spellEnd"/>
-      <w:r>
-        <w:rPr>
-          <w:rFonts w:ascii="Consolas" w:hAnsi="Consolas" w:cs="Consolas"/>
-          <w:color w:val="DCDCDC"/>
-          <w:lang w:val="en-GB" w:eastAsia="en-SG"/>
-        </w:rPr>
-        <w:t xml:space="preserve"> </w:t>
-      </w:r>
-      <w:r>
-        <w:rPr>
-          <w:rFonts w:ascii="Consolas" w:hAnsi="Consolas" w:cs="Consolas"/>
-          <w:lang w:val="en-GB" w:eastAsia="en-SG"/>
-        </w:rPr>
-        <w:t>culture</w:t>
-      </w:r>
-      <w:r>
-        <w:rPr>
-          <w:rFonts w:ascii="Consolas" w:hAnsi="Consolas" w:cs="Consolas"/>
-          <w:lang w:val="en-GB" w:eastAsia="en-SG"/>
-        </w:rPr>
-        <w:t xml:space="preserve">) </w:t>
-      </w:r>
       <w:r>
         <w:rPr>
           <w:rFonts w:asciiTheme="minorHAnsi" w:hAnsiTheme="minorHAnsi" w:cs="Consolas"/>
           <w:lang w:val="en-GB" w:eastAsia="en-SG"/>
         </w:rPr>
-        <w:t xml:space="preserve">method in the </w:t>
-      </w:r>
-      <w:proofErr w:type="spellStart"/>
-      <w:r>
-        <w:rPr>
-          <w:rFonts w:ascii="Consolas" w:hAnsi="Consolas" w:cs="Consolas"/>
-          <w:lang w:val="en-GB" w:eastAsia="en-SG"/>
-        </w:rPr>
-        <w:t>IValueConverter</w:t>
-      </w:r>
-      <w:proofErr w:type="spellEnd"/>
-      <w:r>
-        <w:rPr>
-          <w:rFonts w:ascii="Consolas" w:hAnsi="Consolas" w:cs="Consolas"/>
-          <w:lang w:val="en-GB" w:eastAsia="en-SG"/>
-        </w:rPr>
-        <w:t xml:space="preserve"> </w:t>
-      </w:r>
-      <w:r>
-        <w:rPr>
-          <w:rFonts w:asciiTheme="minorHAnsi" w:hAnsiTheme="minorHAnsi" w:cs="Consolas"/>
-          <w:lang w:val="en-GB" w:eastAsia="en-SG"/>
-        </w:rPr>
         <w:t>interface.</w:t>
       </w:r>
     </w:p>
@@ -9741,7 +9665,13 @@
         <w:rPr>
           <w:rFonts w:ascii="Consolas" w:hAnsi="Consolas" w:cs="Consolas"/>
         </w:rPr>
-        <w:t xml:space="preserve">Entry </w:t>
+        <w:t>Entry</w:t>
+      </w:r>
+      <w:r>
+        <w:rPr>
+          <w:rFonts w:asciiTheme="minorHAnsi" w:hAnsiTheme="minorHAnsi" w:cstheme="minorHAnsi"/>
+        </w:rPr>
+        <w:t xml:space="preserve"> </w:t>
       </w:r>
       <w:r>
         <w:rPr>
@@ -9877,21 +9807,19 @@
         <w:rPr>
           <w:rFonts w:asciiTheme="minorHAnsi" w:hAnsiTheme="minorHAnsi" w:cs="Consolas"/>
         </w:rPr>
-        <w:t xml:space="preserve">has no </w:t>
-      </w:r>
-      <w:proofErr w:type="spellStart"/>
+        <w:t>has no public</w:t>
+      </w:r>
       <w:r>
         <w:rPr>
           <w:rFonts w:asciiTheme="minorHAnsi" w:hAnsiTheme="minorHAnsi" w:cs="Consolas"/>
         </w:rPr>
-        <w:t>publicy</w:t>
-      </w:r>
-      <w:proofErr w:type="spellEnd"/>
+        <w:t>l</w:t>
+      </w:r>
       <w:r>
         <w:rPr>
           <w:rFonts w:asciiTheme="minorHAnsi" w:hAnsiTheme="minorHAnsi" w:cs="Consolas"/>
         </w:rPr>
-        <w:t xml:space="preserve"> accessible properties or methods, and is not designed to be instantiated or used by other modules. This portion of the document hence assumes the reader will be extending or modifying its functionality.</w:t>
+        <w:t>y accessible properties or methods, and is not designed to be instantiated or used by other modules. This portion of the document hence assumes the reader will be extending or modifying its functionality.</w:t>
       </w:r>
     </w:p>
     <w:p>
@@ -10163,8 +10091,8 @@
         <w:tblLook w:val="04A0" w:firstRow="1" w:lastRow="0" w:firstColumn="1" w:lastColumn="0" w:noHBand="0" w:noVBand="1"/>
       </w:tblPr>
       <w:tblGrid>
-        <w:gridCol w:w="3873"/>
-        <w:gridCol w:w="5703"/>
+        <w:gridCol w:w="3708"/>
+        <w:gridCol w:w="5868"/>
       </w:tblGrid>
       <w:tr>
         <w:trPr>
@@ -10172,7 +10100,7 @@
         </w:trPr>
         <w:tc>
           <w:tcPr>
-            <w:tcW w:w="3873" w:type="dxa"/>
+            <w:tcW w:w="3708" w:type="dxa"/>
             <w:shd w:val="clear" w:color="auto" w:fill="D9D9D9"/>
           </w:tcPr>
           <w:p>
@@ -10194,7 +10122,7 @@
         </w:tc>
         <w:tc>
           <w:tcPr>
-            <w:tcW w:w="5703" w:type="dxa"/>
+            <w:tcW w:w="5868" w:type="dxa"/>
             <w:shd w:val="clear" w:color="auto" w:fill="D9D9D9"/>
           </w:tcPr>
           <w:p>
@@ -10218,7 +10146,7 @@
       <w:tr>
         <w:tc>
           <w:tcPr>
-            <w:tcW w:w="3873" w:type="dxa"/>
+            <w:tcW w:w="3708" w:type="dxa"/>
             <w:shd w:val="clear" w:color="auto" w:fill="auto"/>
           </w:tcPr>
           <w:p>
@@ -10255,7 +10183,7 @@
         </w:tc>
         <w:tc>
           <w:tcPr>
-            <w:tcW w:w="5703" w:type="dxa"/>
+            <w:tcW w:w="5868" w:type="dxa"/>
             <w:shd w:val="clear" w:color="auto" w:fill="auto"/>
           </w:tcPr>
           <w:p>
@@ -10289,7 +10217,7 @@
       <w:tr>
         <w:tc>
           <w:tcPr>
-            <w:tcW w:w="3873" w:type="dxa"/>
+            <w:tcW w:w="3708" w:type="dxa"/>
             <w:shd w:val="clear" w:color="auto" w:fill="auto"/>
           </w:tcPr>
           <w:p>
@@ -10332,7 +10260,7 @@
         </w:tc>
         <w:tc>
           <w:tcPr>
-            <w:tcW w:w="5703" w:type="dxa"/>
+            <w:tcW w:w="5868" w:type="dxa"/>
             <w:shd w:val="clear" w:color="auto" w:fill="auto"/>
           </w:tcPr>
           <w:p>
@@ -10374,7 +10302,7 @@
       <w:tr>
         <w:tc>
           <w:tcPr>
-            <w:tcW w:w="3873" w:type="dxa"/>
+            <w:tcW w:w="3708" w:type="dxa"/>
             <w:shd w:val="clear" w:color="auto" w:fill="auto"/>
           </w:tcPr>
           <w:p>
@@ -10417,7 +10345,7 @@
         </w:tc>
         <w:tc>
           <w:tcPr>
-            <w:tcW w:w="5703" w:type="dxa"/>
+            <w:tcW w:w="5868" w:type="dxa"/>
             <w:shd w:val="clear" w:color="auto" w:fill="auto"/>
           </w:tcPr>
           <w:p>
@@ -10443,7 +10371,7 @@
       <w:tr>
         <w:tc>
           <w:tcPr>
-            <w:tcW w:w="3873" w:type="dxa"/>
+            <w:tcW w:w="3708" w:type="dxa"/>
             <w:shd w:val="clear" w:color="auto" w:fill="auto"/>
           </w:tcPr>
           <w:p>
@@ -10486,7 +10414,7 @@
         </w:tc>
         <w:tc>
           <w:tcPr>
-            <w:tcW w:w="5703" w:type="dxa"/>
+            <w:tcW w:w="5868" w:type="dxa"/>
             <w:shd w:val="clear" w:color="auto" w:fill="auto"/>
           </w:tcPr>
           <w:p>
@@ -10530,7 +10458,7 @@
       <w:tr>
         <w:tc>
           <w:tcPr>
-            <w:tcW w:w="3873" w:type="dxa"/>
+            <w:tcW w:w="3708" w:type="dxa"/>
             <w:shd w:val="clear" w:color="auto" w:fill="auto"/>
           </w:tcPr>
           <w:p>
@@ -10619,7 +10547,7 @@
         </w:tc>
         <w:tc>
           <w:tcPr>
-            <w:tcW w:w="5703" w:type="dxa"/>
+            <w:tcW w:w="5868" w:type="dxa"/>
             <w:shd w:val="clear" w:color="auto" w:fill="auto"/>
           </w:tcPr>
           <w:p>
@@ -10645,7 +10573,7 @@
       <w:tr>
         <w:tc>
           <w:tcPr>
-            <w:tcW w:w="3873" w:type="dxa"/>
+            <w:tcW w:w="3708" w:type="dxa"/>
             <w:shd w:val="clear" w:color="auto" w:fill="auto"/>
           </w:tcPr>
           <w:p>
@@ -10734,7 +10662,7 @@
         </w:tc>
         <w:tc>
           <w:tcPr>
-            <w:tcW w:w="5703" w:type="dxa"/>
+            <w:tcW w:w="5868" w:type="dxa"/>
             <w:vMerge w:val="restart"/>
             <w:shd w:val="clear" w:color="auto" w:fill="auto"/>
             <w:vAlign w:val="center"/>
@@ -10754,43 +10682,39 @@
                 <w:sz w:val="20"/>
                 <w:szCs w:val="20"/>
               </w:rPr>
-              <w:t xml:space="preserve">Event handlers triggered when the Close, </w:t>
-            </w:r>
-            <w:proofErr w:type="spellStart"/>
+              <w:t>Event handlers triggered when the Close, Minimi</w:t>
+            </w:r>
             <w:r>
               <w:rPr>
                 <w:rFonts w:cs="Calibri"/>
                 <w:sz w:val="20"/>
                 <w:szCs w:val="20"/>
               </w:rPr>
-              <w:t>Minimise</w:t>
-            </w:r>
-            <w:proofErr w:type="spellEnd"/>
+              <w:t>z</w:t>
+            </w:r>
             <w:r>
               <w:rPr>
                 <w:rFonts w:cs="Calibri"/>
                 <w:sz w:val="20"/>
                 <w:szCs w:val="20"/>
               </w:rPr>
-              <w:t xml:space="preserve">, or </w:t>
-            </w:r>
-            <w:proofErr w:type="spellStart"/>
+              <w:t>e, or Maximi</w:t>
+            </w:r>
             <w:r>
               <w:rPr>
                 <w:rFonts w:cs="Calibri"/>
                 <w:sz w:val="20"/>
                 <w:szCs w:val="20"/>
               </w:rPr>
-              <w:t>Maximise</w:t>
-            </w:r>
-            <w:proofErr w:type="spellEnd"/>
+              <w:t>z</w:t>
+            </w:r>
             <w:r>
               <w:rPr>
                 <w:rFonts w:cs="Calibri"/>
                 <w:sz w:val="20"/>
                 <w:szCs w:val="20"/>
               </w:rPr>
-              <w:t xml:space="preserve"> buttons are clicked.</w:t>
+              <w:t>e buttons are clicked.</w:t>
             </w:r>
           </w:p>
         </w:tc>
@@ -10798,7 +10722,7 @@
       <w:tr>
         <w:tc>
           <w:tcPr>
-            <w:tcW w:w="3873" w:type="dxa"/>
+            <w:tcW w:w="3708" w:type="dxa"/>
             <w:shd w:val="clear" w:color="auto" w:fill="auto"/>
           </w:tcPr>
           <w:p>
@@ -10887,7 +10811,7 @@
         </w:tc>
         <w:tc>
           <w:tcPr>
-            <w:tcW w:w="5703" w:type="dxa"/>
+            <w:tcW w:w="5868" w:type="dxa"/>
             <w:vMerge/>
             <w:shd w:val="clear" w:color="auto" w:fill="auto"/>
             <w:vAlign w:val="center"/>
@@ -10907,7 +10831,7 @@
       <w:tr>
         <w:tc>
           <w:tcPr>
-            <w:tcW w:w="3873" w:type="dxa"/>
+            <w:tcW w:w="3708" w:type="dxa"/>
             <w:shd w:val="clear" w:color="auto" w:fill="auto"/>
           </w:tcPr>
           <w:p>
@@ -10996,7 +10920,7 @@
         </w:tc>
         <w:tc>
           <w:tcPr>
-            <w:tcW w:w="5703" w:type="dxa"/>
+            <w:tcW w:w="5868" w:type="dxa"/>
             <w:vMerge/>
             <w:shd w:val="clear" w:color="auto" w:fill="auto"/>
             <w:vAlign w:val="center"/>
@@ -11016,7 +10940,7 @@
       <w:tr>
         <w:tc>
           <w:tcPr>
-            <w:tcW w:w="3873" w:type="dxa"/>
+            <w:tcW w:w="3708" w:type="dxa"/>
             <w:shd w:val="clear" w:color="auto" w:fill="auto"/>
           </w:tcPr>
           <w:p>
@@ -11105,7 +11029,7 @@
         </w:tc>
         <w:tc>
           <w:tcPr>
-            <w:tcW w:w="5703" w:type="dxa"/>
+            <w:tcW w:w="5868" w:type="dxa"/>
             <w:shd w:val="clear" w:color="auto" w:fill="auto"/>
             <w:vAlign w:val="center"/>
           </w:tcPr>
@@ -11148,7 +11072,7 @@
       <w:tr>
         <w:tc>
           <w:tcPr>
-            <w:tcW w:w="3873" w:type="dxa"/>
+            <w:tcW w:w="3708" w:type="dxa"/>
             <w:shd w:val="clear" w:color="auto" w:fill="auto"/>
           </w:tcPr>
           <w:p>
@@ -11234,7 +11158,7 @@
         </w:tc>
         <w:tc>
           <w:tcPr>
-            <w:tcW w:w="5703" w:type="dxa"/>
+            <w:tcW w:w="5868" w:type="dxa"/>
             <w:vMerge w:val="restart"/>
             <w:shd w:val="clear" w:color="auto" w:fill="auto"/>
             <w:vAlign w:val="center"/>
@@ -11294,7 +11218,7 @@
       <w:tr>
         <w:tc>
           <w:tcPr>
-            <w:tcW w:w="3873" w:type="dxa"/>
+            <w:tcW w:w="3708" w:type="dxa"/>
             <w:shd w:val="clear" w:color="auto" w:fill="auto"/>
           </w:tcPr>
           <w:p>
@@ -11383,7 +11307,7 @@
         </w:tc>
         <w:tc>
           <w:tcPr>
-            <w:tcW w:w="5703" w:type="dxa"/>
+            <w:tcW w:w="5868" w:type="dxa"/>
             <w:vMerge/>
             <w:shd w:val="clear" w:color="auto" w:fill="auto"/>
           </w:tcPr>
@@ -11402,7 +11326,7 @@
       <w:tr>
         <w:tc>
           <w:tcPr>
-            <w:tcW w:w="3873" w:type="dxa"/>
+            <w:tcW w:w="3708" w:type="dxa"/>
             <w:shd w:val="clear" w:color="auto" w:fill="auto"/>
           </w:tcPr>
           <w:p>
@@ -11427,7 +11351,6 @@
                 <w:highlight w:val="white"/>
                 <w:lang w:val="en-GB" w:eastAsia="en-SG"/>
               </w:rPr>
-              <w:lastRenderedPageBreak/>
               <w:t>TbxCommandBarKeyUp</w:t>
             </w:r>
             <w:proofErr w:type="spellEnd"/>
@@ -11474,6 +11397,7 @@
                 <w:highlight w:val="white"/>
                 <w:lang w:val="en-GB" w:eastAsia="en-SG"/>
               </w:rPr>
+              <w:lastRenderedPageBreak/>
               <w:t>KeyEventArgs</w:t>
             </w:r>
             <w:proofErr w:type="spellEnd"/>
@@ -11492,7 +11416,7 @@
         </w:tc>
         <w:tc>
           <w:tcPr>
-            <w:tcW w:w="5703" w:type="dxa"/>
+            <w:tcW w:w="5868" w:type="dxa"/>
             <w:shd w:val="clear" w:color="auto" w:fill="auto"/>
           </w:tcPr>
           <w:p>
@@ -11510,7 +11434,17 @@
                 <w:sz w:val="20"/>
                 <w:szCs w:val="20"/>
               </w:rPr>
-              <w:t xml:space="preserve">Event handler triggered after a keystroke has been detected in the Command Bar. Used to send user input to </w:t>
+              <w:lastRenderedPageBreak/>
+              <w:t xml:space="preserve">Event handler triggered after a keystroke has been detected in the </w:t>
+            </w:r>
+            <w:r>
+              <w:rPr>
+                <w:rFonts w:cs="Calibri"/>
+                <w:sz w:val="20"/>
+                <w:szCs w:val="20"/>
+              </w:rPr>
+              <w:lastRenderedPageBreak/>
+              <w:t xml:space="preserve">Command Bar. Used to send user input to </w:t>
             </w:r>
             <w:proofErr w:type="spellStart"/>
             <w:r>
@@ -11560,7 +11494,7 @@
       <w:tr>
         <w:tc>
           <w:tcPr>
-            <w:tcW w:w="3873" w:type="dxa"/>
+            <w:tcW w:w="3708" w:type="dxa"/>
             <w:shd w:val="clear" w:color="auto" w:fill="auto"/>
           </w:tcPr>
           <w:p>
@@ -11585,6 +11519,7 @@
                 <w:highlight w:val="white"/>
                 <w:lang w:val="en-GB" w:eastAsia="en-SG"/>
               </w:rPr>
+              <w:lastRenderedPageBreak/>
               <w:t>UndoHandler</w:t>
             </w:r>
             <w:proofErr w:type="spellEnd"/>
@@ -11649,7 +11584,7 @@
         </w:tc>
         <w:tc>
           <w:tcPr>
-            <w:tcW w:w="5703" w:type="dxa"/>
+            <w:tcW w:w="5868" w:type="dxa"/>
             <w:vMerge w:val="restart"/>
             <w:shd w:val="clear" w:color="auto" w:fill="auto"/>
             <w:vAlign w:val="center"/>
@@ -11713,7 +11648,7 @@
       <w:tr>
         <w:tc>
           <w:tcPr>
-            <w:tcW w:w="3873" w:type="dxa"/>
+            <w:tcW w:w="3708" w:type="dxa"/>
             <w:shd w:val="clear" w:color="auto" w:fill="auto"/>
           </w:tcPr>
           <w:p>
@@ -11802,7 +11737,7 @@
         </w:tc>
         <w:tc>
           <w:tcPr>
-            <w:tcW w:w="5703" w:type="dxa"/>
+            <w:tcW w:w="5868" w:type="dxa"/>
             <w:vMerge/>
             <w:shd w:val="clear" w:color="auto" w:fill="auto"/>
           </w:tcPr>
@@ -11821,7 +11756,7 @@
       <w:tr>
         <w:tc>
           <w:tcPr>
-            <w:tcW w:w="3873" w:type="dxa"/>
+            <w:tcW w:w="3708" w:type="dxa"/>
             <w:shd w:val="clear" w:color="auto" w:fill="auto"/>
           </w:tcPr>
           <w:p>
@@ -11921,7 +11856,7 @@
         </w:tc>
         <w:tc>
           <w:tcPr>
-            <w:tcW w:w="5703" w:type="dxa"/>
+            <w:tcW w:w="5868" w:type="dxa"/>
             <w:shd w:val="clear" w:color="auto" w:fill="auto"/>
           </w:tcPr>
           <w:p>
@@ -11971,7 +11906,7 @@
       <w:tr>
         <w:tc>
           <w:tcPr>
-            <w:tcW w:w="3873" w:type="dxa"/>
+            <w:tcW w:w="3708" w:type="dxa"/>
             <w:shd w:val="clear" w:color="auto" w:fill="auto"/>
           </w:tcPr>
           <w:p>
@@ -12060,7 +11995,7 @@
         </w:tc>
         <w:tc>
           <w:tcPr>
-            <w:tcW w:w="5703" w:type="dxa"/>
+            <w:tcW w:w="5868" w:type="dxa"/>
             <w:shd w:val="clear" w:color="auto" w:fill="auto"/>
           </w:tcPr>
           <w:p>
@@ -12146,21 +12081,13 @@
         <w:rPr>
           <w:rFonts w:asciiTheme="minorHAnsi" w:hAnsiTheme="minorHAnsi" w:cs="Consolas"/>
         </w:rPr>
-        <w:t xml:space="preserve"> control to </w:t>
-      </w:r>
-      <w:proofErr w:type="spellStart"/>
+        <w:t xml:space="preserve"> control to colo</w:t>
+      </w:r>
       <w:r>
         <w:rPr>
           <w:rFonts w:asciiTheme="minorHAnsi" w:hAnsiTheme="minorHAnsi" w:cs="Consolas"/>
         </w:rPr>
-        <w:t>colour</w:t>
-      </w:r>
-      <w:proofErr w:type="spellEnd"/>
-      <w:r>
-        <w:rPr>
-          <w:rFonts w:asciiTheme="minorHAnsi" w:hAnsiTheme="minorHAnsi" w:cs="Consolas"/>
-        </w:rPr>
-        <w:t xml:space="preserve"> tasks in the task list according to their current status</w:t>
+        <w:t>r tasks in the task list according to their current status</w:t>
       </w:r>
       <w:r>
         <w:rPr>
@@ -12277,13 +12204,13 @@
         <w:tblLook w:val="04A0" w:firstRow="1" w:lastRow="0" w:firstColumn="1" w:lastColumn="0" w:noHBand="0" w:noVBand="1"/>
       </w:tblPr>
       <w:tblGrid>
-        <w:gridCol w:w="3873"/>
-        <w:gridCol w:w="5703"/>
+        <w:gridCol w:w="3708"/>
+        <w:gridCol w:w="5868"/>
       </w:tblGrid>
       <w:tr>
         <w:tc>
           <w:tcPr>
-            <w:tcW w:w="3873" w:type="dxa"/>
+            <w:tcW w:w="3708" w:type="dxa"/>
             <w:shd w:val="clear" w:color="auto" w:fill="D9D9D9"/>
           </w:tcPr>
           <w:p>
@@ -12305,7 +12232,7 @@
         </w:tc>
         <w:tc>
           <w:tcPr>
-            <w:tcW w:w="5703" w:type="dxa"/>
+            <w:tcW w:w="5868" w:type="dxa"/>
             <w:shd w:val="clear" w:color="auto" w:fill="D9D9D9"/>
           </w:tcPr>
           <w:p>
@@ -12329,7 +12256,7 @@
       <w:tr>
         <w:tc>
           <w:tcPr>
-            <w:tcW w:w="3873" w:type="dxa"/>
+            <w:tcW w:w="3708" w:type="dxa"/>
             <w:shd w:val="clear" w:color="auto" w:fill="auto"/>
           </w:tcPr>
           <w:p>
@@ -12473,7 +12400,7 @@
         </w:tc>
         <w:tc>
           <w:tcPr>
-            <w:tcW w:w="5703" w:type="dxa"/>
+            <w:tcW w:w="5868" w:type="dxa"/>
             <w:shd w:val="clear" w:color="auto" w:fill="auto"/>
           </w:tcPr>
           <w:p>
@@ -12557,7 +12484,7 @@
       <w:tr>
         <w:tc>
           <w:tcPr>
-            <w:tcW w:w="3873" w:type="dxa"/>
+            <w:tcW w:w="3708" w:type="dxa"/>
             <w:shd w:val="clear" w:color="auto" w:fill="auto"/>
           </w:tcPr>
           <w:p>
@@ -12649,7 +12576,7 @@
         </w:tc>
         <w:tc>
           <w:tcPr>
-            <w:tcW w:w="5703" w:type="dxa"/>
+            <w:tcW w:w="5868" w:type="dxa"/>
             <w:shd w:val="clear" w:color="auto" w:fill="auto"/>
           </w:tcPr>
           <w:p>
@@ -12723,7 +12650,7 @@
       <w:tr>
         <w:tc>
           <w:tcPr>
-            <w:tcW w:w="3873" w:type="dxa"/>
+            <w:tcW w:w="3708" w:type="dxa"/>
             <w:shd w:val="clear" w:color="auto" w:fill="auto"/>
           </w:tcPr>
           <w:p>
@@ -12815,7 +12742,7 @@
         </w:tc>
         <w:tc>
           <w:tcPr>
-            <w:tcW w:w="5703" w:type="dxa"/>
+            <w:tcW w:w="5868" w:type="dxa"/>
             <w:shd w:val="clear" w:color="auto" w:fill="auto"/>
           </w:tcPr>
           <w:p>
@@ -12889,7 +12816,7 @@
       <w:tr>
         <w:tc>
           <w:tcPr>
-            <w:tcW w:w="3873" w:type="dxa"/>
+            <w:tcW w:w="3708" w:type="dxa"/>
             <w:shd w:val="clear" w:color="auto" w:fill="auto"/>
           </w:tcPr>
           <w:p>
@@ -13049,7 +12976,7 @@
         </w:tc>
         <w:tc>
           <w:tcPr>
-            <w:tcW w:w="5703" w:type="dxa"/>
+            <w:tcW w:w="5868" w:type="dxa"/>
             <w:shd w:val="clear" w:color="auto" w:fill="auto"/>
           </w:tcPr>
           <w:p>
@@ -13312,6 +13239,22 @@
         </w:rPr>
         <w:t>This class has no properties.</w:t>
       </w:r>
+    </w:p>
+    <w:p>
+      <w:pPr>
+        <w:spacing w:line="240" w:lineRule="auto"/>
+        <w:rPr>
+          <w:rFonts w:asciiTheme="minorHAnsi" w:hAnsiTheme="minorHAnsi" w:cs="Consolas"/>
+        </w:rPr>
+      </w:pPr>
+    </w:p>
+    <w:p>
+      <w:pPr>
+        <w:spacing w:line="240" w:lineRule="auto"/>
+        <w:rPr>
+          <w:rFonts w:asciiTheme="minorHAnsi" w:hAnsiTheme="minorHAnsi" w:cs="Consolas"/>
+        </w:rPr>
+      </w:pPr>
     </w:p>
     <w:p>
       <w:pPr>
@@ -13377,13 +13320,16 @@
         <w:tblLook w:val="04A0" w:firstRow="1" w:lastRow="0" w:firstColumn="1" w:lastColumn="0" w:noHBand="0" w:noVBand="1"/>
       </w:tblPr>
       <w:tblGrid>
-        <w:gridCol w:w="3873"/>
-        <w:gridCol w:w="5703"/>
+        <w:gridCol w:w="3708"/>
+        <w:gridCol w:w="5868"/>
       </w:tblGrid>
       <w:tr>
+        <w:trPr>
+          <w:tblHeader/>
+        </w:trPr>
         <w:tc>
           <w:tcPr>
-            <w:tcW w:w="3873" w:type="dxa"/>
+            <w:tcW w:w="3708" w:type="dxa"/>
             <w:shd w:val="clear" w:color="auto" w:fill="D9D9D9"/>
           </w:tcPr>
           <w:p>
@@ -13405,7 +13351,7 @@
         </w:tc>
         <w:tc>
           <w:tcPr>
-            <w:tcW w:w="5703" w:type="dxa"/>
+            <w:tcW w:w="5868" w:type="dxa"/>
             <w:shd w:val="clear" w:color="auto" w:fill="D9D9D9"/>
           </w:tcPr>
           <w:p>
@@ -13429,7 +13375,7 @@
       <w:tr>
         <w:tc>
           <w:tcPr>
-            <w:tcW w:w="3873" w:type="dxa"/>
+            <w:tcW w:w="3708" w:type="dxa"/>
             <w:shd w:val="clear" w:color="auto" w:fill="auto"/>
           </w:tcPr>
           <w:p>
@@ -13573,7 +13519,7 @@
         </w:tc>
         <w:tc>
           <w:tcPr>
-            <w:tcW w:w="5703" w:type="dxa"/>
+            <w:tcW w:w="5868" w:type="dxa"/>
             <w:shd w:val="clear" w:color="auto" w:fill="auto"/>
           </w:tcPr>
           <w:p>
@@ -13679,7 +13625,7 @@
       <w:tr>
         <w:tc>
           <w:tcPr>
-            <w:tcW w:w="3873" w:type="dxa"/>
+            <w:tcW w:w="3708" w:type="dxa"/>
             <w:shd w:val="clear" w:color="auto" w:fill="auto"/>
           </w:tcPr>
           <w:p>
@@ -13839,7 +13785,7 @@
         </w:tc>
         <w:tc>
           <w:tcPr>
-            <w:tcW w:w="5703" w:type="dxa"/>
+            <w:tcW w:w="5868" w:type="dxa"/>
             <w:shd w:val="clear" w:color="auto" w:fill="auto"/>
           </w:tcPr>
           <w:p>
@@ -14124,13 +14070,13 @@
         <w:tblLook w:val="04A0" w:firstRow="1" w:lastRow="0" w:firstColumn="1" w:lastColumn="0" w:noHBand="0" w:noVBand="1"/>
       </w:tblPr>
       <w:tblGrid>
-        <w:gridCol w:w="3873"/>
-        <w:gridCol w:w="5703"/>
+        <w:gridCol w:w="3708"/>
+        <w:gridCol w:w="5868"/>
       </w:tblGrid>
       <w:tr>
         <w:tc>
           <w:tcPr>
-            <w:tcW w:w="3873" w:type="dxa"/>
+            <w:tcW w:w="3708" w:type="dxa"/>
             <w:shd w:val="clear" w:color="auto" w:fill="D9D9D9"/>
           </w:tcPr>
           <w:p>
@@ -14152,7 +14098,7 @@
         </w:tc>
         <w:tc>
           <w:tcPr>
-            <w:tcW w:w="5703" w:type="dxa"/>
+            <w:tcW w:w="5868" w:type="dxa"/>
             <w:shd w:val="clear" w:color="auto" w:fill="D9D9D9"/>
           </w:tcPr>
           <w:p>
@@ -14176,7 +14122,7 @@
       <w:tr>
         <w:tc>
           <w:tcPr>
-            <w:tcW w:w="3873" w:type="dxa"/>
+            <w:tcW w:w="3708" w:type="dxa"/>
             <w:shd w:val="clear" w:color="auto" w:fill="auto"/>
           </w:tcPr>
           <w:p>
@@ -14320,7 +14266,7 @@
         </w:tc>
         <w:tc>
           <w:tcPr>
-            <w:tcW w:w="5703" w:type="dxa"/>
+            <w:tcW w:w="5868" w:type="dxa"/>
             <w:shd w:val="clear" w:color="auto" w:fill="auto"/>
           </w:tcPr>
           <w:p>
@@ -14470,7 +14416,7 @@
       <w:tr>
         <w:tc>
           <w:tcPr>
-            <w:tcW w:w="3873" w:type="dxa"/>
+            <w:tcW w:w="3708" w:type="dxa"/>
             <w:shd w:val="clear" w:color="auto" w:fill="auto"/>
           </w:tcPr>
           <w:p>
@@ -14630,7 +14576,7 @@
         </w:tc>
         <w:tc>
           <w:tcPr>
-            <w:tcW w:w="5703" w:type="dxa"/>
+            <w:tcW w:w="5868" w:type="dxa"/>
             <w:shd w:val="clear" w:color="auto" w:fill="auto"/>
           </w:tcPr>
           <w:p>
@@ -14725,25 +14671,17 @@
         <w:rPr>
           <w:rFonts w:cs="Calibri"/>
           <w:b/>
-          <w:color w:val="E36C0A"/>
+          <w:color w:val="E36C0A" w:themeColor="accent6" w:themeShade="BF"/>
           <w:sz w:val="28"/>
         </w:rPr>
         <w:lastRenderedPageBreak/>
-        <w:t>3</w:t>
-      </w:r>
-      <w:r>
-        <w:rPr>
-          <w:rFonts w:cs="Calibri"/>
-          <w:b/>
-          <w:color w:val="E36C0A"/>
-          <w:sz w:val="28"/>
-        </w:rPr>
-        <w:t>.</w:t>
-      </w:r>
-      <w:r>
-        <w:rPr>
-          <w:rFonts w:cs="Calibri"/>
-          <w:b/>
+        <w:t>3.</w:t>
+      </w:r>
+      <w:r>
+        <w:rPr>
+          <w:rFonts w:cs="Calibri"/>
+          <w:b/>
+          <w:color w:val="E36C0A" w:themeColor="accent6" w:themeShade="BF"/>
           <w:sz w:val="28"/>
           <w:szCs w:val="28"/>
         </w:rPr>
@@ -14775,15 +14713,22 @@
         <w:rPr>
           <w:rFonts w:cs="Calibri"/>
           <w:b/>
-          <w:color w:val="E36C0A"/>
+          <w:color w:val="E36C0A" w:themeColor="accent6" w:themeShade="BF"/>
         </w:rPr>
         <w:t>Command Processing</w:t>
       </w:r>
       <w:r>
         <w:rPr>
           <w:rFonts w:cs="Calibri"/>
-        </w:rPr>
-        <w:t xml:space="preserve"> component is used </w:t>
+          <w:color w:val="E36C0A" w:themeColor="accent6" w:themeShade="BF"/>
+        </w:rPr>
+        <w:t xml:space="preserve"> </w:t>
+      </w:r>
+      <w:r>
+        <w:rPr>
+          <w:rFonts w:cs="Calibri"/>
+        </w:rPr>
+        <w:t xml:space="preserve">component is used </w:t>
       </w:r>
       <w:r>
         <w:rPr>
@@ -14867,20 +14812,11 @@
         <w:rPr>
           <w:rFonts w:cs="Calibri"/>
           <w:b/>
-          <w:color w:val="E36C0A"/>
+          <w:color w:val="E36C0A" w:themeColor="accent6" w:themeShade="BF"/>
           <w:sz w:val="24"/>
           <w:szCs w:val="24"/>
         </w:rPr>
-        <w:t>3.1.</w:t>
-      </w:r>
-      <w:r>
-        <w:rPr>
-          <w:rFonts w:cs="Calibri"/>
-          <w:b/>
-          <w:sz w:val="24"/>
-          <w:szCs w:val="24"/>
-        </w:rPr>
-        <w:t xml:space="preserve"> </w:t>
+        <w:t xml:space="preserve">3.1. </w:t>
       </w:r>
       <w:proofErr w:type="spellStart"/>
       <w:r>
@@ -15862,11 +15798,19 @@
             <w:proofErr w:type="spellEnd"/>
             <w:r>
               <w:rPr>
-                <w:rFonts w:cs="Calibri"/>
+                <w:rFonts w:asciiTheme="minorHAnsi" w:hAnsiTheme="minorHAnsi" w:cstheme="minorHAnsi"/>
                 <w:sz w:val="20"/>
                 <w:szCs w:val="20"/>
               </w:rPr>
-              <w:t xml:space="preserve"> “module”</w:t>
+              <w:t xml:space="preserve"> </w:t>
+            </w:r>
+            <w:r>
+              <w:rPr>
+                <w:rFonts w:cs="Calibri"/>
+                <w:sz w:val="20"/>
+                <w:szCs w:val="20"/>
+              </w:rPr>
+              <w:t>“module”</w:t>
             </w:r>
             <w:r>
               <w:rPr>
@@ -16053,15 +15997,22 @@
         <w:rPr>
           <w:rFonts w:cs="Calibri"/>
           <w:b/>
-          <w:color w:val="76923C"/>
+          <w:color w:val="76923C" w:themeColor="accent3" w:themeShade="BF"/>
         </w:rPr>
         <w:t>Data Storage</w:t>
       </w:r>
       <w:r>
         <w:rPr>
           <w:rFonts w:cs="Calibri"/>
-        </w:rPr>
-        <w:t xml:space="preserve"> component is used to store information used by </w:t>
+          <w:color w:val="76923C" w:themeColor="accent3" w:themeShade="BF"/>
+        </w:rPr>
+        <w:t xml:space="preserve"> </w:t>
+      </w:r>
+      <w:r>
+        <w:rPr>
+          <w:rFonts w:cs="Calibri"/>
+        </w:rPr>
+        <w:t xml:space="preserve">component is used to store information used by </w:t>
       </w:r>
       <w:proofErr w:type="spellStart"/>
       <w:r>
@@ -16242,12 +16193,11 @@
         <w:rPr>
           <w:rFonts w:cs="Calibri"/>
           <w:noProof/>
-          <w:lang w:val="en-SG" w:eastAsia="en-SG"/>
         </w:rPr>
         <mc:AlternateContent>
           <mc:Choice Requires="wpc">
             <w:drawing>
-              <wp:inline distT="0" distB="0" distL="0" distR="0" wp14:anchorId="52313504" wp14:editId="52313505">
+              <wp:inline distT="0" distB="0" distL="0" distR="0" wp14:anchorId="52313504" wp14:editId="0656CC51">
                 <wp:extent cx="5486400" cy="1509199"/>
                 <wp:effectExtent l="0" t="0" r="0" b="0"/>
                 <wp:docPr id="13" name="Canvas 13"/>
@@ -16671,24 +16621,18 @@
                             <a:avLst/>
                           </a:prstGeom>
                           <a:ln>
-                            <a:solidFill>
-                              <a:schemeClr val="tx1">
-                                <a:lumMod val="50000"/>
-                                <a:lumOff val="50000"/>
-                              </a:schemeClr>
-                            </a:solidFill>
                             <a:tailEnd type="arrow"/>
                           </a:ln>
                         </wps:spPr>
                         <wps:style>
                           <a:lnRef idx="1">
-                            <a:schemeClr val="accent3"/>
+                            <a:schemeClr val="dk1"/>
                           </a:lnRef>
                           <a:fillRef idx="0">
-                            <a:schemeClr val="accent3"/>
+                            <a:schemeClr val="dk1"/>
                           </a:fillRef>
                           <a:effectRef idx="0">
-                            <a:schemeClr val="accent3"/>
+                            <a:schemeClr val="dk1"/>
                           </a:effectRef>
                           <a:fontRef idx="minor">
                             <a:schemeClr val="tx1"/>
@@ -16813,24 +16757,18 @@
                             <a:avLst/>
                           </a:prstGeom>
                           <a:ln>
-                            <a:solidFill>
-                              <a:schemeClr val="tx1">
-                                <a:lumMod val="50000"/>
-                                <a:lumOff val="50000"/>
-                              </a:schemeClr>
-                            </a:solidFill>
                             <a:tailEnd type="arrow"/>
                           </a:ln>
                         </wps:spPr>
                         <wps:style>
                           <a:lnRef idx="1">
-                            <a:schemeClr val="accent3"/>
+                            <a:schemeClr val="dk1"/>
                           </a:lnRef>
                           <a:fillRef idx="0">
-                            <a:schemeClr val="accent3"/>
+                            <a:schemeClr val="dk1"/>
                           </a:fillRef>
                           <a:effectRef idx="0">
-                            <a:schemeClr val="accent3"/>
+                            <a:schemeClr val="dk1"/>
                           </a:effectRef>
                           <a:fontRef idx="minor">
                             <a:schemeClr val="tx1"/>
@@ -16853,24 +16791,18 @@
                             <a:avLst/>
                           </a:prstGeom>
                           <a:ln>
-                            <a:solidFill>
-                              <a:schemeClr val="tx1">
-                                <a:lumMod val="50000"/>
-                                <a:lumOff val="50000"/>
-                              </a:schemeClr>
-                            </a:solidFill>
                             <a:tailEnd type="arrow"/>
                           </a:ln>
                         </wps:spPr>
                         <wps:style>
                           <a:lnRef idx="1">
-                            <a:schemeClr val="accent3"/>
+                            <a:schemeClr val="dk1"/>
                           </a:lnRef>
                           <a:fillRef idx="0">
-                            <a:schemeClr val="accent3"/>
+                            <a:schemeClr val="dk1"/>
                           </a:fillRef>
                           <a:effectRef idx="0">
-                            <a:schemeClr val="accent3"/>
+                            <a:schemeClr val="dk1"/>
                           </a:effectRef>
                           <a:fontRef idx="minor">
                             <a:schemeClr val="tx1"/>
@@ -16893,24 +16825,18 @@
                             <a:avLst/>
                           </a:prstGeom>
                           <a:ln>
-                            <a:solidFill>
-                              <a:schemeClr val="tx1">
-                                <a:lumMod val="50000"/>
-                                <a:lumOff val="50000"/>
-                              </a:schemeClr>
-                            </a:solidFill>
                             <a:tailEnd type="arrow"/>
                           </a:ln>
                         </wps:spPr>
                         <wps:style>
                           <a:lnRef idx="1">
-                            <a:schemeClr val="accent3"/>
+                            <a:schemeClr val="dk1"/>
                           </a:lnRef>
                           <a:fillRef idx="0">
-                            <a:schemeClr val="accent3"/>
+                            <a:schemeClr val="dk1"/>
                           </a:fillRef>
                           <a:effectRef idx="0">
-                            <a:schemeClr val="accent3"/>
+                            <a:schemeClr val="dk1"/>
                           </a:effectRef>
                           <a:fontRef idx="minor">
                             <a:schemeClr val="tx1"/>
@@ -16924,14 +16850,37 @@
               </wp:inline>
             </w:drawing>
           </mc:Choice>
-          <mc:Fallback xmlns:w15="http://schemas.microsoft.com/office/word/2012/wordml">
+          <mc:Fallback>
             <w:pict>
-              <v:group w14:anchorId="52313504" id="Canvas 13" o:spid="_x0000_s1066" editas="canvas" style="width:6in;height:118.85pt;mso-position-horizontal-relative:char;mso-position-vertical-relative:line" coordsize="54864,15087" o:gfxdata="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">
+              <v:group id="Canvas 13" o:spid="_x0000_s1066" editas="canvas" style="width:6in;height:118.85pt;mso-position-horizontal-relative:char;mso-position-vertical-relative:line" coordsize="54864,15087" o:gfxdata="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">
+                <v:shapetype id="_x0000_t75" coordsize="21600,21600" o:spt="75" o:preferrelative="t" path="m@4@5l@4@11@9@11@9@5xe" filled="f" stroked="f">
+                  <v:stroke joinstyle="miter"/>
+                  <v:formulas>
+                    <v:f eqn="if lineDrawn pixelLineWidth 0"/>
+                    <v:f eqn="sum @0 1 0"/>
+                    <v:f eqn="sum 0 0 @1"/>
+                    <v:f eqn="prod @2 1 2"/>
+                    <v:f eqn="prod @3 21600 pixelWidth"/>
+                    <v:f eqn="prod @3 21600 pixelHeight"/>
+                    <v:f eqn="sum @0 0 1"/>
+                    <v:f eqn="prod @6 1 2"/>
+                    <v:f eqn="prod @7 21600 pixelWidth"/>
+                    <v:f eqn="sum @8 21600 0"/>
+                    <v:f eqn="prod @7 21600 pixelHeight"/>
+                    <v:f eqn="sum @10 21600 0"/>
+                  </v:formulas>
+                  <v:path o:extrusionok="f" gradientshapeok="t" o:connecttype="rect"/>
+                  <o:lock v:ext="edit" aspectratio="t"/>
+                </v:shapetype>
                 <v:shape id="_x0000_s1067" type="#_x0000_t75" style="position:absolute;width:54864;height:15087;visibility:visible;mso-wrap-style:square">
                   <v:fill o:detectmouseclick="t"/>
                   <v:path o:connecttype="none"/>
                 </v:shape>
                 <v:rect id="Rectangle 14" o:spid="_x0000_s1068" style="position:absolute;left:21399;top:190;width:29718;height:14732;visibility:visible;mso-wrap-style:square;v-text-anchor:middle" o:gfxdata="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" filled="f" strokecolor="#d8d8d8 [2732]" strokeweight="1pt"/>
+                <v:shapetype id="_x0000_t202" coordsize="21600,21600" o:spt="202" path="m,l,21600r21600,l21600,xe">
+                  <v:stroke joinstyle="miter"/>
+                  <v:path gradientshapeok="t" o:connecttype="rect"/>
+                </v:shapetype>
                 <v:shape id="Text Box 15" o:spid="_x0000_s1069" type="#_x0000_t202" style="position:absolute;left:21399;top:190;width:8160;height:2603;visibility:visible;mso-wrap-style:none;v-text-anchor:top" o:gfxdata="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" filled="f" stroked="f" strokeweight=".5pt">
                   <v:textbox>
                     <w:txbxContent>
@@ -16943,6 +16892,7 @@
                             <w:szCs w:val="18"/>
                           </w:rPr>
                         </w:pPr>
+                        <w:proofErr w:type="spellStart"/>
                         <w:r>
                           <w:rPr>
                             <w:color w:val="808080" w:themeColor="background1" w:themeShade="80"/>
@@ -16951,6 +16901,7 @@
                           </w:rPr>
                           <w:t>Calendo.Data</w:t>
                         </w:r>
+                        <w:proofErr w:type="spellEnd"/>
                       </w:p>
                     </w:txbxContent>
                   </v:textbox>
@@ -16986,6 +16937,7 @@
                             <w:rFonts w:asciiTheme="minorHAnsi" w:hAnsiTheme="minorHAnsi" w:cstheme="minorHAnsi"/>
                           </w:rPr>
                         </w:pPr>
+                        <w:proofErr w:type="spellStart"/>
                         <w:r>
                           <w:rPr>
                             <w:rFonts w:asciiTheme="minorHAnsi" w:eastAsia="Calibri" w:hAnsiTheme="minorHAnsi" w:cstheme="minorHAnsi"/>
@@ -16993,7 +16945,17 @@
                             <w:szCs w:val="22"/>
                             <w:lang w:val="en-US"/>
                           </w:rPr>
-                          <w:t>StateStorage&lt;T&gt;</w:t>
+                          <w:t>StateStorage</w:t>
+                        </w:r>
+                        <w:proofErr w:type="spellEnd"/>
+                        <w:r>
+                          <w:rPr>
+                            <w:rFonts w:asciiTheme="minorHAnsi" w:eastAsia="Calibri" w:hAnsiTheme="minorHAnsi" w:cstheme="minorHAnsi"/>
+                            <w:sz w:val="22"/>
+                            <w:szCs w:val="22"/>
+                            <w:lang w:val="en-US"/>
+                          </w:rPr>
+                          <w:t>&lt;T&gt;</w:t>
                         </w:r>
                       </w:p>
                     </w:txbxContent>
@@ -17005,13 +16967,19 @@
                   <v:textbox>
                     <w:txbxContent>
                       <w:p>
+                        <w:proofErr w:type="spellStart"/>
                         <w:r>
                           <w:t>TaskManager</w:t>
                         </w:r>
+                        <w:proofErr w:type="spellEnd"/>
                       </w:p>
                     </w:txbxContent>
                   </v:textbox>
                 </v:shape>
+                <v:shapetype id="_x0000_t32" coordsize="21600,21600" o:spt="32" o:oned="t" path="m,l21600,21600e" filled="f">
+                  <v:path arrowok="t" fillok="f" o:connecttype="none"/>
+                  <o:lock v:ext="edit" shapetype="t"/>
+                </v:shapetype>
                 <v:shape id="Straight Arrow Connector 19" o:spid="_x0000_s1073" type="#_x0000_t32" style="position:absolute;left:17151;top:11610;width:8820;height:9;flip:y;visibility:visible;mso-wrap-style:square" o:connectortype="straight" o:gfxdata="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" strokecolor="black [3040]">
                   <v:stroke endarrow="open"/>
                 </v:shape>
@@ -17028,6 +16996,7 @@
                             <w:rFonts w:asciiTheme="minorHAnsi" w:hAnsiTheme="minorHAnsi" w:cstheme="minorHAnsi"/>
                           </w:rPr>
                         </w:pPr>
+                        <w:proofErr w:type="spellStart"/>
                         <w:r>
                           <w:rPr>
                             <w:rFonts w:asciiTheme="minorHAnsi" w:eastAsia="Calibri" w:hAnsiTheme="minorHAnsi" w:cstheme="minorHAnsi"/>
@@ -17046,6 +17015,7 @@
                           </w:rPr>
                           <w:t>sManager</w:t>
                         </w:r>
+                        <w:proofErr w:type="spellEnd"/>
                       </w:p>
                     </w:txbxContent>
                   </v:textbox>
@@ -17053,7 +17023,7 @@
                 <v:shape id="Straight Arrow Connector 22" o:spid="_x0000_s1075" type="#_x0000_t32" style="position:absolute;left:17119;top:6191;width:9678;height:6;flip:y;visibility:visible;mso-wrap-style:square" o:connectortype="straight" o:gfxdata="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" strokecolor="black [3040]">
                   <v:stroke endarrow="open"/>
                 </v:shape>
-                <v:shape id="Straight Arrow Connector 23" o:spid="_x0000_s1076" type="#_x0000_t32" style="position:absolute;left:31845;top:7937;width:0;height:1927;flip:y;visibility:visible;mso-wrap-style:square" o:connectortype="straight" o:gfxdata="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" strokecolor="gray [1629]">
+                <v:shape id="Straight Arrow Connector 23" o:spid="_x0000_s1076" type="#_x0000_t32" style="position:absolute;left:31845;top:7937;width:0;height:1927;flip:y;visibility:visible;mso-wrap-style:square" o:connectortype="straight" o:gfxdata="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" strokecolor="black [3040]">
                   <v:stroke endarrow="open"/>
                 </v:shape>
                 <v:rect id="Rectangle 24" o:spid="_x0000_s1077" style="position:absolute;left:41148;top:4632;width:8509;height:3049;visibility:visible;mso-wrap-style:square;v-text-anchor:middle" o:gfxdata="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" fillcolor="#cdddac [1622]" strokecolor="#94b64e [3046]">
@@ -17100,13 +17070,13 @@
                     </w:txbxContent>
                   </v:textbox>
                 </v:rect>
-                <v:shape id="Straight Arrow Connector 26" o:spid="_x0000_s1079" type="#_x0000_t32" style="position:absolute;left:37719;top:11610;width:3429;height:38;visibility:visible;mso-wrap-style:square" o:connectortype="straight" o:gfxdata="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" strokecolor="gray [1629]">
+                <v:shape id="Straight Arrow Connector 26" o:spid="_x0000_s1079" type="#_x0000_t32" style="position:absolute;left:37719;top:11610;width:3429;height:38;visibility:visible;mso-wrap-style:square" o:connectortype="straight" o:gfxdata="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" strokecolor="black [3040]">
                   <v:stroke endarrow="open"/>
                 </v:shape>
-                <v:shape id="Straight Arrow Connector 27" o:spid="_x0000_s1080" type="#_x0000_t32" style="position:absolute;left:36893;top:6156;width:4255;height:35;flip:y;visibility:visible;mso-wrap-style:square" o:connectortype="straight" o:gfxdata="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" strokecolor="gray [1629]">
+                <v:shape id="Straight Arrow Connector 27" o:spid="_x0000_s1080" type="#_x0000_t32" style="position:absolute;left:36893;top:6156;width:4255;height:35;flip:y;visibility:visible;mso-wrap-style:square" o:connectortype="straight" o:gfxdata="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" strokecolor="black [3040]">
                   <v:stroke endarrow="open"/>
                 </v:shape>
-                <v:shape id="Straight Arrow Connector 28" o:spid="_x0000_s1081" type="#_x0000_t32" style="position:absolute;left:45402;top:7681;width:0;height:2446;flip:y;visibility:visible;mso-wrap-style:square" o:connectortype="straight" o:gfxdata="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" strokecolor="gray [1629]">
+                <v:shape id="Straight Arrow Connector 28" o:spid="_x0000_s1081" type="#_x0000_t32" style="position:absolute;left:45402;top:7681;width:0;height:2446;flip:y;visibility:visible;mso-wrap-style:square" o:connectortype="straight" o:gfxdata="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" strokecolor="black [3040]">
                   <v:stroke endarrow="open"/>
                 </v:shape>
                 <w10:anchorlock/>
@@ -17162,7 +17132,7 @@
         <w:rPr>
           <w:rFonts w:cs="Calibri"/>
           <w:b/>
-          <w:color w:val="76923C"/>
+          <w:color w:val="76923C" w:themeColor="accent3" w:themeShade="BF"/>
           <w:sz w:val="24"/>
           <w:szCs w:val="24"/>
         </w:rPr>
@@ -17172,20 +17142,11 @@
         <w:rPr>
           <w:rFonts w:cs="Calibri"/>
           <w:b/>
-          <w:color w:val="76923C"/>
+          <w:color w:val="76923C" w:themeColor="accent3" w:themeShade="BF"/>
           <w:sz w:val="24"/>
           <w:szCs w:val="24"/>
         </w:rPr>
-        <w:t>.1.</w:t>
-      </w:r>
-      <w:r>
-        <w:rPr>
-          <w:rFonts w:cs="Calibri"/>
-          <w:b/>
-          <w:sz w:val="24"/>
-          <w:szCs w:val="24"/>
-        </w:rPr>
-        <w:t xml:space="preserve"> </w:t>
+        <w:t xml:space="preserve">.1. </w:t>
       </w:r>
       <w:r>
         <w:rPr>
@@ -17969,14 +17930,6 @@
     </w:p>
     <w:p>
       <w:pPr>
-        <w:spacing w:after="0" w:line="240" w:lineRule="auto"/>
-        <w:rPr>
-          <w:rFonts w:ascii="Consolas" w:hAnsi="Consolas" w:cs="Consolas"/>
-        </w:rPr>
-      </w:pPr>
-    </w:p>
-    <w:p>
-      <w:pPr>
         <w:rPr>
           <w:rFonts w:cs="Calibri"/>
           <w:b/>
@@ -17988,6 +17941,7 @@
           <w:b/>
           <w:color w:val="76923C" w:themeColor="accent3" w:themeShade="BF"/>
         </w:rPr>
+        <w:lastRenderedPageBreak/>
         <w:t xml:space="preserve">4.1.1. </w:t>
       </w:r>
       <w:r>
@@ -18667,7 +18621,6 @@
         <w:rPr>
           <w:rFonts w:cs="Calibri"/>
           <w:noProof/>
-          <w:lang w:val="en-SG" w:eastAsia="en-SG"/>
         </w:rPr>
         <mc:AlternateContent>
           <mc:Choice Requires="wpc">
@@ -18946,7 +18899,7 @@
         <w:rPr>
           <w:rFonts w:cs="Calibri"/>
           <w:b/>
-          <w:color w:val="76923C"/>
+          <w:color w:val="76923C" w:themeColor="accent3" w:themeShade="BF"/>
           <w:sz w:val="24"/>
           <w:szCs w:val="24"/>
         </w:rPr>
@@ -18956,20 +18909,11 @@
         <w:rPr>
           <w:rFonts w:cs="Calibri"/>
           <w:b/>
-          <w:color w:val="76923C"/>
+          <w:color w:val="76923C" w:themeColor="accent3" w:themeShade="BF"/>
           <w:sz w:val="24"/>
           <w:szCs w:val="24"/>
         </w:rPr>
-        <w:t>.2.</w:t>
-      </w:r>
-      <w:r>
-        <w:rPr>
-          <w:rFonts w:cs="Calibri"/>
-          <w:b/>
-          <w:sz w:val="24"/>
-          <w:szCs w:val="24"/>
-        </w:rPr>
-        <w:t xml:space="preserve"> </w:t>
+        <w:t xml:space="preserve">.2. </w:t>
       </w:r>
       <w:proofErr w:type="spellStart"/>
       <w:r>
@@ -19467,6 +19411,14 @@
         </w:rPr>
       </w:pPr>
     </w:p>
+    <w:p>
+      <w:pPr>
+        <w:spacing w:after="0" w:line="240" w:lineRule="auto"/>
+        <w:rPr>
+          <w:rFonts w:cs="Calibri"/>
+        </w:rPr>
+      </w:pPr>
+    </w:p>
     <w:tbl>
       <w:tblPr>
         <w:tblW w:w="0" w:type="auto"/>
@@ -20866,7 +20818,6 @@
         <w:rPr>
           <w:rFonts w:cs="Calibri"/>
           <w:noProof/>
-          <w:lang w:val="en-SG" w:eastAsia="en-SG"/>
         </w:rPr>
         <mc:AlternateContent>
           <mc:Choice Requires="wpc">
@@ -23117,8 +23068,6 @@
               </w:rPr>
               <w:t>Creates an empty state.</w:t>
             </w:r>
-            <w:bookmarkStart w:id="0" w:name="_GoBack"/>
-            <w:bookmarkEnd w:id="0"/>
           </w:p>
         </w:tc>
       </w:tr>
@@ -23520,7 +23469,6 @@
         <w:rPr>
           <w:rFonts w:cs="Calibri"/>
           <w:noProof/>
-          <w:lang w:val="en-SG" w:eastAsia="en-SG"/>
         </w:rPr>
         <mc:AlternateContent>
           <mc:Choice Requires="wpc">
@@ -23837,14 +23785,14 @@
         <w:rPr>
           <w:rFonts w:cs="Calibri"/>
           <w:b/>
-          <w:color w:val="8064A2" w:themeColor="accent4"/>
+          <w:color w:val="5F497A" w:themeColor="accent4" w:themeShade="BF"/>
         </w:rPr>
         <w:t>Google Calendar</w:t>
       </w:r>
       <w:r>
         <w:rPr>
           <w:rFonts w:cs="Calibri"/>
-          <w:color w:val="8064A2" w:themeColor="accent4"/>
+          <w:color w:val="5F497A" w:themeColor="accent4" w:themeShade="BF"/>
         </w:rPr>
         <w:t xml:space="preserve"> </w:t>
       </w:r>
@@ -23884,7 +23832,6 @@
         <w:rPr>
           <w:rFonts w:cs="Calibri"/>
           <w:noProof/>
-          <w:lang w:val="en-SG" w:eastAsia="en-SG"/>
         </w:rPr>
         <mc:AlternateContent>
           <mc:Choice Requires="wpc">
@@ -24657,21 +24604,11 @@
         <w:rPr>
           <w:rFonts w:cs="Calibri"/>
           <w:b/>
-          <w:color w:val="8064A2" w:themeColor="accent4"/>
+          <w:color w:val="5F497A" w:themeColor="accent4" w:themeShade="BF"/>
           <w:sz w:val="24"/>
           <w:szCs w:val="24"/>
         </w:rPr>
-        <w:t>5.1.</w:t>
-      </w:r>
-      <w:r>
-        <w:rPr>
-          <w:rFonts w:cs="Calibri"/>
-          <w:b/>
-          <w:color w:val="00B050"/>
-          <w:sz w:val="24"/>
-          <w:szCs w:val="24"/>
-        </w:rPr>
-        <w:t xml:space="preserve"> </w:t>
+        <w:t xml:space="preserve">5.1. </w:t>
       </w:r>
       <w:proofErr w:type="spellStart"/>
       <w:r>
@@ -24696,7 +24633,7 @@
         <w:rPr>
           <w:rFonts w:cs="Calibri"/>
           <w:b/>
-          <w:color w:val="8064A2" w:themeColor="accent4"/>
+          <w:color w:val="5F497A" w:themeColor="accent4" w:themeShade="BF"/>
         </w:rPr>
         <w:t xml:space="preserve">5.1.1. </w:t>
       </w:r>
@@ -24728,11 +24665,12 @@
           <w:insideH w:val="single" w:sz="4" w:space="0" w:color="A6A6A6"/>
           <w:insideV w:val="single" w:sz="4" w:space="0" w:color="A6A6A6"/>
         </w:tblBorders>
+        <w:tblLayout w:type="fixed"/>
         <w:tblLook w:val="04A0" w:firstRow="1" w:lastRow="0" w:firstColumn="1" w:lastColumn="0" w:noHBand="0" w:noVBand="1"/>
       </w:tblPr>
       <w:tblGrid>
-        <w:gridCol w:w="4274"/>
-        <w:gridCol w:w="5302"/>
+        <w:gridCol w:w="3708"/>
+        <w:gridCol w:w="5868"/>
       </w:tblGrid>
       <w:tr>
         <w:trPr>
@@ -24740,7 +24678,7 @@
         </w:trPr>
         <w:tc>
           <w:tcPr>
-            <w:tcW w:w="4274" w:type="dxa"/>
+            <w:tcW w:w="3708" w:type="dxa"/>
             <w:shd w:val="clear" w:color="auto" w:fill="D9D9D9"/>
           </w:tcPr>
           <w:p>
@@ -24762,7 +24700,7 @@
         </w:tc>
         <w:tc>
           <w:tcPr>
-            <w:tcW w:w="5302" w:type="dxa"/>
+            <w:tcW w:w="5868" w:type="dxa"/>
             <w:shd w:val="clear" w:color="auto" w:fill="D9D9D9"/>
           </w:tcPr>
           <w:p>
@@ -24786,7 +24724,7 @@
       <w:tr>
         <w:tc>
           <w:tcPr>
-            <w:tcW w:w="4274" w:type="dxa"/>
+            <w:tcW w:w="3708" w:type="dxa"/>
             <w:shd w:val="clear" w:color="auto" w:fill="auto"/>
           </w:tcPr>
           <w:p>
@@ -24804,23 +24742,58 @@
                 <w:sz w:val="18"/>
                 <w:szCs w:val="18"/>
               </w:rPr>
-              <w:t xml:space="preserve">Sync(List&lt;Entry&gt; entries): </w:t>
+              <w:t>Sync(</w:t>
+            </w:r>
+            <w:r>
+              <w:rPr>
+                <w:rFonts w:ascii="Consolas" w:hAnsi="Consolas" w:cs="Consolas"/>
+                <w:color w:val="2B91AF"/>
+                <w:sz w:val="18"/>
+                <w:szCs w:val="18"/>
+              </w:rPr>
+              <w:t>List</w:t>
+            </w:r>
+            <w:r>
+              <w:rPr>
+                <w:rFonts w:ascii="Consolas" w:hAnsi="Consolas" w:cs="Consolas"/>
+                <w:sz w:val="18"/>
+                <w:szCs w:val="18"/>
+              </w:rPr>
+              <w:t>&lt;</w:t>
+            </w:r>
+            <w:r>
+              <w:rPr>
+                <w:rFonts w:ascii="Consolas" w:hAnsi="Consolas" w:cs="Consolas"/>
+                <w:color w:val="2B91AF"/>
+                <w:sz w:val="18"/>
+                <w:szCs w:val="18"/>
+              </w:rPr>
+              <w:t>Entry</w:t>
+            </w:r>
+            <w:r>
+              <w:rPr>
+                <w:rFonts w:ascii="Consolas" w:hAnsi="Consolas" w:cs="Consolas"/>
+                <w:sz w:val="18"/>
+                <w:szCs w:val="18"/>
+              </w:rPr>
+              <w:t xml:space="preserve">&gt; entries): </w:t>
             </w:r>
             <w:proofErr w:type="spellStart"/>
             <w:r>
               <w:rPr>
                 <w:rFonts w:ascii="Consolas" w:hAnsi="Consolas" w:cs="Consolas"/>
-                <w:sz w:val="18"/>
-                <w:szCs w:val="18"/>
-              </w:rPr>
-              <w:t>boolean</w:t>
+                <w:color w:val="0000FF"/>
+                <w:sz w:val="18"/>
+                <w:szCs w:val="18"/>
+              </w:rPr>
+              <w:t>bool</w:t>
             </w:r>
             <w:proofErr w:type="spellEnd"/>
           </w:p>
         </w:tc>
         <w:tc>
           <w:tcPr>
-            <w:tcW w:w="5302" w:type="dxa"/>
+            <w:tcW w:w="5868" w:type="dxa"/>
             <w:shd w:val="clear" w:color="auto" w:fill="auto"/>
           </w:tcPr>
           <w:p>
@@ -24838,7 +24811,7 @@
                 <w:sz w:val="20"/>
                 <w:szCs w:val="20"/>
               </w:rPr>
-              <w:t>Gets list of tasks and adds it to Google Calendar</w:t>
+              <w:t>Gets list of tasks and adds it to Google Calendar.</w:t>
             </w:r>
           </w:p>
         </w:tc>
@@ -24846,7 +24819,7 @@
       <w:tr>
         <w:tc>
           <w:tcPr>
-            <w:tcW w:w="4274" w:type="dxa"/>
+            <w:tcW w:w="3708" w:type="dxa"/>
             <w:shd w:val="clear" w:color="auto" w:fill="auto"/>
           </w:tcPr>
           <w:p>
@@ -24881,13 +24854,13 @@
                 <w:sz w:val="18"/>
                 <w:szCs w:val="18"/>
               </w:rPr>
-              <w:t>string</w:t>
+              <w:t>void</w:t>
             </w:r>
           </w:p>
         </w:tc>
         <w:tc>
           <w:tcPr>
-            <w:tcW w:w="5302" w:type="dxa"/>
+            <w:tcW w:w="5868" w:type="dxa"/>
             <w:shd w:val="clear" w:color="auto" w:fill="auto"/>
           </w:tcPr>
           <w:p>
@@ -24915,7 +24888,7 @@
                 <w:sz w:val="20"/>
                 <w:szCs w:val="20"/>
               </w:rPr>
-              <w:t xml:space="preserve"> user’s Google Account</w:t>
+              <w:t xml:space="preserve"> user’s Google Account.</w:t>
             </w:r>
           </w:p>
         </w:tc>
@@ -24923,7 +24896,7 @@
       <w:tr>
         <w:tc>
           <w:tcPr>
-            <w:tcW w:w="4274" w:type="dxa"/>
+            <w:tcW w:w="3708" w:type="dxa"/>
             <w:shd w:val="clear" w:color="auto" w:fill="auto"/>
           </w:tcPr>
           <w:p>
@@ -24957,6 +24930,7 @@
             <w:r>
               <w:rPr>
                 <w:rFonts w:ascii="Consolas" w:hAnsi="Consolas" w:cs="Consolas"/>
+                <w:color w:val="2B91AF"/>
                 <w:sz w:val="18"/>
                 <w:szCs w:val="18"/>
               </w:rPr>
@@ -24966,16 +24940,34 @@
             <w:r>
               <w:rPr>
                 <w:rFonts w:ascii="Consolas" w:hAnsi="Consolas" w:cs="Consolas"/>
-                <w:sz w:val="18"/>
-                <w:szCs w:val="18"/>
-              </w:rPr>
-              <w:t xml:space="preserve"> provider): string</w:t>
+                <w:color w:val="2B91AF"/>
+                <w:sz w:val="18"/>
+                <w:szCs w:val="18"/>
+              </w:rPr>
+              <w:t xml:space="preserve"> </w:t>
+            </w:r>
+            <w:r>
+              <w:rPr>
+                <w:rFonts w:ascii="Consolas" w:hAnsi="Consolas" w:cs="Consolas"/>
+                <w:sz w:val="18"/>
+                <w:szCs w:val="18"/>
+              </w:rPr>
+              <w:t xml:space="preserve">provider): </w:t>
+            </w:r>
+            <w:r>
+              <w:rPr>
+                <w:rFonts w:ascii="Consolas" w:hAnsi="Consolas" w:cs="Consolas"/>
+                <w:color w:val="0000FF"/>
+                <w:sz w:val="18"/>
+                <w:szCs w:val="18"/>
+              </w:rPr>
+              <w:t>string</w:t>
             </w:r>
           </w:p>
         </w:tc>
         <w:tc>
           <w:tcPr>
-            <w:tcW w:w="5302" w:type="dxa"/>
+            <w:tcW w:w="5868" w:type="dxa"/>
             <w:shd w:val="clear" w:color="auto" w:fill="auto"/>
           </w:tcPr>
           <w:p>
@@ -24993,7 +24985,7 @@
                 <w:sz w:val="20"/>
                 <w:szCs w:val="20"/>
               </w:rPr>
-              <w:t>Returns access token for authentication</w:t>
+              <w:t>Returns access token for authentication.</w:t>
             </w:r>
           </w:p>
         </w:tc>
@@ -25001,7 +24993,7 @@
       <w:tr>
         <w:tc>
           <w:tcPr>
-            <w:tcW w:w="4274" w:type="dxa"/>
+            <w:tcW w:w="3708" w:type="dxa"/>
             <w:shd w:val="clear" w:color="auto" w:fill="auto"/>
           </w:tcPr>
           <w:p>
@@ -25029,7 +25021,33 @@
                 <w:sz w:val="18"/>
                 <w:szCs w:val="18"/>
               </w:rPr>
-              <w:t xml:space="preserve">(Entry </w:t>
+              <w:t>(</w:t>
+            </w:r>
+            <w:r>
+              <w:rPr>
+                <w:rFonts w:ascii="Consolas" w:hAnsi="Consolas" w:cs="Consolas"/>
+                <w:color w:val="2B91AF"/>
+                <w:sz w:val="18"/>
+                <w:szCs w:val="18"/>
+              </w:rPr>
+              <w:t xml:space="preserve">Entry </w:t>
+            </w:r>
+            <w:r>
+              <w:rPr>
+                <w:rFonts w:ascii="Consolas" w:hAnsi="Consolas" w:cs="Consolas"/>
+                <w:sz w:val="18"/>
+                <w:szCs w:val="18"/>
+              </w:rPr>
+              <w:t xml:space="preserve">entry, </w:t>
+            </w:r>
+            <w:r>
+              <w:rPr>
+                <w:rFonts w:ascii="Consolas" w:hAnsi="Consolas" w:cs="Consolas"/>
+                <w:color w:val="0000FF"/>
+                <w:sz w:val="18"/>
+                <w:szCs w:val="18"/>
+              </w:rPr>
+              <w:t xml:space="preserve">string </w:t>
             </w:r>
             <w:proofErr w:type="spellStart"/>
             <w:r>
@@ -25038,7 +25056,7 @@
                 <w:sz w:val="18"/>
                 <w:szCs w:val="18"/>
               </w:rPr>
-              <w:t>entry,string</w:t>
+              <w:t>access_token</w:t>
             </w:r>
             <w:proofErr w:type="spellEnd"/>
             <w:r>
@@ -25047,31 +25065,24 @@
                 <w:sz w:val="18"/>
                 <w:szCs w:val="18"/>
               </w:rPr>
-              <w:t xml:space="preserve"> </w:t>
+              <w:t xml:space="preserve">): </w:t>
             </w:r>
             <w:proofErr w:type="spellStart"/>
             <w:r>
               <w:rPr>
                 <w:rFonts w:ascii="Consolas" w:hAnsi="Consolas" w:cs="Consolas"/>
-                <w:sz w:val="18"/>
-                <w:szCs w:val="18"/>
-              </w:rPr>
-              <w:t>access_token</w:t>
+                <w:color w:val="0000FF"/>
+                <w:sz w:val="18"/>
+                <w:szCs w:val="18"/>
+              </w:rPr>
+              <w:t>bool</w:t>
             </w:r>
             <w:proofErr w:type="spellEnd"/>
-            <w:r>
-              <w:rPr>
-                <w:rFonts w:ascii="Consolas" w:hAnsi="Consolas" w:cs="Consolas"/>
-                <w:sz w:val="18"/>
-                <w:szCs w:val="18"/>
-              </w:rPr>
-              <w:t>): Boolean</w:t>
-            </w:r>
           </w:p>
         </w:tc>
         <w:tc>
           <w:tcPr>
-            <w:tcW w:w="5302" w:type="dxa"/>
+            <w:tcW w:w="5868" w:type="dxa"/>
             <w:shd w:val="clear" w:color="auto" w:fill="auto"/>
           </w:tcPr>
           <w:p>
@@ -25089,7 +25100,7 @@
                 <w:sz w:val="20"/>
                 <w:szCs w:val="20"/>
               </w:rPr>
-              <w:t>Posts a task</w:t>
+              <w:t>Posts a task.</w:t>
             </w:r>
           </w:p>
         </w:tc>
@@ -25097,7 +25108,7 @@
       <w:tr>
         <w:tc>
           <w:tcPr>
-            <w:tcW w:w="4274" w:type="dxa"/>
+            <w:tcW w:w="3708" w:type="dxa"/>
             <w:shd w:val="clear" w:color="auto" w:fill="auto"/>
           </w:tcPr>
           <w:p>
@@ -25115,7 +25126,16 @@
                 <w:sz w:val="18"/>
                 <w:szCs w:val="18"/>
               </w:rPr>
-              <w:t xml:space="preserve">Import(string </w:t>
+              <w:t>Import(</w:t>
+            </w:r>
+            <w:r>
+              <w:rPr>
+                <w:rFonts w:ascii="Consolas" w:hAnsi="Consolas" w:cs="Consolas"/>
+                <w:color w:val="0000FF"/>
+                <w:sz w:val="18"/>
+                <w:szCs w:val="18"/>
+              </w:rPr>
+              <w:t xml:space="preserve">string </w:t>
             </w:r>
             <w:proofErr w:type="spellStart"/>
             <w:r>
@@ -25133,13 +25153,22 @@
                 <w:sz w:val="18"/>
                 <w:szCs w:val="18"/>
               </w:rPr>
-              <w:t>): string</w:t>
+              <w:t xml:space="preserve">): </w:t>
+            </w:r>
+            <w:r>
+              <w:rPr>
+                <w:rFonts w:ascii="Consolas" w:hAnsi="Consolas" w:cs="Consolas"/>
+                <w:color w:val="0000FF"/>
+                <w:sz w:val="18"/>
+                <w:szCs w:val="18"/>
+              </w:rPr>
+              <w:t>string</w:t>
             </w:r>
           </w:p>
         </w:tc>
         <w:tc>
           <w:tcPr>
-            <w:tcW w:w="5302" w:type="dxa"/>
+            <w:tcW w:w="5868" w:type="dxa"/>
             <w:shd w:val="clear" w:color="auto" w:fill="auto"/>
           </w:tcPr>
           <w:p>
@@ -25157,7 +25186,7 @@
                 <w:sz w:val="20"/>
                 <w:szCs w:val="20"/>
               </w:rPr>
-              <w:t>Imports tasks from Google Calendar</w:t>
+              <w:t>Imports tasks from Google Calendar.</w:t>
             </w:r>
           </w:p>
         </w:tc>
@@ -25181,7 +25210,7 @@
         <w:rPr>
           <w:rFonts w:cs="Calibri"/>
           <w:b/>
-          <w:color w:val="8064A2" w:themeColor="accent4"/>
+          <w:color w:val="5F497A" w:themeColor="accent4" w:themeShade="BF"/>
         </w:rPr>
         <w:t xml:space="preserve">5.1.2. </w:t>
       </w:r>
@@ -25258,49 +25287,55 @@
       </w:r>
       <w:r>
         <w:rPr>
+          <w:rFonts w:asciiTheme="minorHAnsi" w:hAnsiTheme="minorHAnsi" w:cstheme="minorHAnsi"/>
+        </w:rPr>
+        <w:t xml:space="preserve"> </w:t>
+      </w:r>
+      <w:r>
+        <w:rPr>
+          <w:rFonts w:asciiTheme="minorHAnsi" w:hAnsiTheme="minorHAnsi" w:cs="Consolas"/>
+        </w:rPr>
+        <w:t>method</w:t>
+      </w:r>
+      <w:r>
+        <w:rPr>
+          <w:rFonts w:cs="Calibri"/>
+        </w:rPr>
+        <w:t xml:space="preserve">). The </w:t>
+      </w:r>
+      <w:proofErr w:type="spellStart"/>
+      <w:r>
+        <w:rPr>
           <w:rFonts w:ascii="Consolas" w:hAnsi="Consolas" w:cs="Consolas"/>
         </w:rPr>
+        <w:t>TaskManager</w:t>
+      </w:r>
+      <w:proofErr w:type="spellEnd"/>
+      <w:r>
+        <w:rPr>
+          <w:rFonts w:cs="Calibri"/>
+        </w:rPr>
+        <w:t xml:space="preserve"> class also calls the </w:t>
+      </w:r>
+      <w:proofErr w:type="gramStart"/>
+      <w:r>
+        <w:rPr>
+          <w:rFonts w:ascii="Consolas" w:hAnsi="Consolas" w:cs="Consolas"/>
+        </w:rPr>
+        <w:t>Import(</w:t>
+      </w:r>
+      <w:proofErr w:type="gramEnd"/>
+      <w:r>
+        <w:rPr>
+          <w:rFonts w:ascii="Consolas" w:hAnsi="Consolas" w:cs="Consolas"/>
+        </w:rPr>
+        <w:t>)</w:t>
+      </w:r>
+      <w:r>
+        <w:rPr>
+          <w:rFonts w:asciiTheme="minorHAnsi" w:hAnsiTheme="minorHAnsi" w:cstheme="minorHAnsi"/>
+        </w:rPr>
         <w:t xml:space="preserve"> </w:t>
-      </w:r>
-      <w:r>
-        <w:rPr>
-          <w:rFonts w:asciiTheme="minorHAnsi" w:hAnsiTheme="minorHAnsi" w:cs="Consolas"/>
-        </w:rPr>
-        <w:t>method</w:t>
-      </w:r>
-      <w:r>
-        <w:rPr>
-          <w:rFonts w:cs="Calibri"/>
-        </w:rPr>
-        <w:t xml:space="preserve">). The </w:t>
-      </w:r>
-      <w:proofErr w:type="spellStart"/>
-      <w:r>
-        <w:rPr>
-          <w:rFonts w:ascii="Consolas" w:hAnsi="Consolas" w:cs="Consolas"/>
-        </w:rPr>
-        <w:t>TaskManager</w:t>
-      </w:r>
-      <w:proofErr w:type="spellEnd"/>
-      <w:r>
-        <w:rPr>
-          <w:rFonts w:cs="Calibri"/>
-        </w:rPr>
-        <w:t xml:space="preserve"> class also calls the </w:t>
-      </w:r>
-      <w:proofErr w:type="gramStart"/>
-      <w:r>
-        <w:rPr>
-          <w:rFonts w:ascii="Consolas" w:hAnsi="Consolas" w:cs="Consolas"/>
-        </w:rPr>
-        <w:t>Import(</w:t>
-      </w:r>
-      <w:proofErr w:type="gramEnd"/>
-      <w:r>
-        <w:rPr>
-          <w:rFonts w:ascii="Consolas" w:hAnsi="Consolas" w:cs="Consolas"/>
-        </w:rPr>
-        <w:t xml:space="preserve">) </w:t>
       </w:r>
       <w:r>
         <w:rPr>
@@ -25403,7 +25438,19 @@
         <w:rPr>
           <w:rFonts w:cs="Calibri"/>
         </w:rPr>
-        <w:t xml:space="preserve"> namespace; both namespaces belong to external libraries.</w:t>
+        <w:t xml:space="preserve"> namespace</w:t>
+      </w:r>
+      <w:r>
+        <w:rPr>
+          <w:rFonts w:cs="Calibri"/>
+        </w:rPr>
+        <w:t>.</w:t>
+      </w:r>
+      <w:r>
+        <w:rPr>
+          <w:rFonts w:cs="Calibri"/>
+        </w:rPr>
+        <w:t xml:space="preserve"> </w:t>
       </w:r>
     </w:p>
     <w:p>
@@ -25626,7 +25673,6 @@
         <w:rPr>
           <w:rFonts w:cs="Calibri"/>
           <w:noProof/>
-          <w:lang w:val="en-SG" w:eastAsia="en-SG"/>
         </w:rPr>
         <mc:AlternateContent>
           <mc:Choice Requires="wpc">
@@ -25691,8 +25737,8 @@
                         <wps:cNvSpPr txBox="1"/>
                         <wps:spPr>
                           <a:xfrm>
-                            <a:off x="2139950" y="18960"/>
-                            <a:ext cx="1314450" cy="260350"/>
+                            <a:off x="2139950" y="18954"/>
+                            <a:ext cx="568960" cy="260350"/>
                           </a:xfrm>
                           <a:prstGeom prst="rect">
                             <a:avLst/>
@@ -25737,14 +25783,6 @@
                                 <w:t>Calendo</w:t>
                               </w:r>
                               <w:proofErr w:type="spellEnd"/>
-                              <w:r>
-                                <w:rPr>
-                                  <w:color w:val="808080" w:themeColor="background1" w:themeShade="80"/>
-                                  <w:sz w:val="18"/>
-                                  <w:szCs w:val="18"/>
-                                </w:rPr>
-                                <w:t xml:space="preserve"> (Task Manager)</w:t>
-                              </w:r>
                             </w:p>
                           </w:txbxContent>
                         </wps:txbx>
@@ -26160,15 +26198,15 @@
               </wp:inline>
             </w:drawing>
           </mc:Choice>
-          <mc:Fallback xmlns:w15="http://schemas.microsoft.com/office/word/2012/wordml">
+          <mc:Fallback>
             <w:pict>
-              <v:group w14:anchorId="586C42E1" id="Canvas 70" o:spid="_x0000_s1110" editas="canvas" style="width:6in;height:118.85pt;mso-position-horizontal-relative:char;mso-position-vertical-relative:line" coordsize="54864,15087" o:gfxdata="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">
+              <v:group id="Canvas 70" o:spid="_x0000_s1110" editas="canvas" style="width:6in;height:118.85pt;mso-position-horizontal-relative:char;mso-position-vertical-relative:line" coordsize="54864,15087" o:gfxdata="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">
                 <v:shape id="_x0000_s1111" type="#_x0000_t75" style="position:absolute;width:54864;height:15087;visibility:visible;mso-wrap-style:square">
                   <v:fill o:detectmouseclick="t"/>
                   <v:path o:connecttype="none"/>
                 </v:shape>
                 <v:rect id="Rectangle 20" o:spid="_x0000_s1112" style="position:absolute;left:21399;top:190;width:18034;height:14732;visibility:visible;mso-wrap-style:square;v-text-anchor:middle" o:gfxdata="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" filled="f" strokecolor="#d8d8d8 [2732]" strokeweight="1pt"/>
-                <v:shape id="Text Box 38" o:spid="_x0000_s1113" type="#_x0000_t202" style="position:absolute;left:21399;top:189;width:13145;height:2604;visibility:visible;mso-wrap-style:none;v-text-anchor:top" o:gfxdata="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" filled="f" stroked="f" strokeweight=".5pt">
+                <v:shape id="Text Box 38" o:spid="_x0000_s1113" type="#_x0000_t202" style="position:absolute;left:21399;top:189;width:5690;height:2604;visibility:visible;mso-wrap-style:none;v-text-anchor:top" o:gfxdata="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" filled="f" stroked="f" strokeweight=".5pt">
                   <v:textbox>
                     <w:txbxContent>
                       <w:p>
@@ -26179,6 +26217,7 @@
                             <w:szCs w:val="18"/>
                           </w:rPr>
                         </w:pPr>
+                        <w:proofErr w:type="spellStart"/>
                         <w:r>
                           <w:rPr>
                             <w:color w:val="808080" w:themeColor="background1" w:themeShade="80"/>
@@ -26187,14 +26226,7 @@
                           </w:rPr>
                           <w:t>Calendo</w:t>
                         </w:r>
-                        <w:r>
-                          <w:rPr>
-                            <w:color w:val="808080" w:themeColor="background1" w:themeShade="80"/>
-                            <w:sz w:val="18"/>
-                            <w:szCs w:val="18"/>
-                          </w:rPr>
-                          <w:t xml:space="preserve"> (Task Manager)</w:t>
-                        </w:r>
+                        <w:proofErr w:type="spellEnd"/>
                       </w:p>
                     </w:txbxContent>
                   </v:textbox>
@@ -26209,9 +26241,11 @@
                           <w:spacing w:after="0"/>
                           <w:jc w:val="center"/>
                         </w:pPr>
+                        <w:proofErr w:type="spellStart"/>
                         <w:r>
                           <w:t>TaskManager</w:t>
                         </w:r>
+                        <w:proofErr w:type="spellEnd"/>
                       </w:p>
                     </w:txbxContent>
                   </v:textbox>
@@ -26230,6 +26264,7 @@
                             <w:rFonts w:asciiTheme="minorHAnsi" w:hAnsiTheme="minorHAnsi" w:cstheme="minorHAnsi"/>
                           </w:rPr>
                         </w:pPr>
+                        <w:proofErr w:type="spellStart"/>
                         <w:r>
                           <w:rPr>
                             <w:rFonts w:asciiTheme="minorHAnsi" w:eastAsia="Calibri" w:hAnsiTheme="minorHAnsi" w:cstheme="minorHAnsi"/>
@@ -26239,6 +26274,7 @@
                           </w:rPr>
                           <w:t>SettingsManager</w:t>
                         </w:r>
+                        <w:proofErr w:type="spellEnd"/>
                       </w:p>
                     </w:txbxContent>
                   </v:textbox>
@@ -26256,6 +26292,7 @@
                             <w:rFonts w:asciiTheme="minorHAnsi" w:hAnsiTheme="minorHAnsi" w:cstheme="minorHAnsi"/>
                           </w:rPr>
                         </w:pPr>
+                        <w:proofErr w:type="spellStart"/>
                         <w:r>
                           <w:rPr>
                             <w:rFonts w:asciiTheme="minorHAnsi" w:eastAsia="Calibri" w:hAnsiTheme="minorHAnsi" w:cstheme="minorHAnsi"/>
@@ -26265,6 +26302,7 @@
                           </w:rPr>
                           <w:t>CommandProcessor</w:t>
                         </w:r>
+                        <w:proofErr w:type="spellEnd"/>
                       </w:p>
                     </w:txbxContent>
                   </v:textbox>
@@ -28031,7 +28069,15 @@
                 <w:sz w:val="20"/>
                 <w:szCs w:val="20"/>
               </w:rPr>
-              <w:t>Synchronize tasks with Google Calendar (pass-through to Google Calendar component)</w:t>
+              <w:t>Synchronize tasks with Google Calendar</w:t>
+            </w:r>
+            <w:r>
+              <w:rPr>
+                <w:rFonts w:cs="Calibri"/>
+                <w:sz w:val="20"/>
+                <w:szCs w:val="20"/>
+              </w:rPr>
+              <w:t>.</w:t>
             </w:r>
           </w:p>
         </w:tc>
@@ -28100,6 +28146,14 @@
               </w:rPr>
               <w:t>Undo the last operation (excluding itself)</w:t>
             </w:r>
+            <w:r>
+              <w:rPr>
+                <w:rFonts w:cs="Calibri"/>
+                <w:sz w:val="20"/>
+                <w:szCs w:val="20"/>
+              </w:rPr>
+              <w:t>.</w:t>
+            </w:r>
           </w:p>
         </w:tc>
       </w:tr>
@@ -28116,6 +28170,16 @@
     </w:p>
     <w:p>
       <w:pPr>
+        <w:spacing w:after="0" w:line="240" w:lineRule="auto"/>
+        <w:rPr>
+          <w:rFonts w:cs="Calibri"/>
+          <w:b/>
+          <w:color w:val="76923C" w:themeColor="accent3" w:themeShade="BF"/>
+        </w:rPr>
+      </w:pPr>
+    </w:p>
+    <w:p>
+      <w:pPr>
         <w:rPr>
           <w:rFonts w:cs="Calibri"/>
           <w:b/>
@@ -28344,12 +28408,11 @@
         <w:rPr>
           <w:rFonts w:cs="Calibri"/>
           <w:noProof/>
-          <w:lang w:val="en-SG" w:eastAsia="en-SG"/>
         </w:rPr>
         <mc:AlternateContent>
           <mc:Choice Requires="wpc">
             <w:drawing>
-              <wp:inline distT="0" distB="0" distL="0" distR="0" wp14:anchorId="2C4B3A31" wp14:editId="011CF5F7">
+              <wp:inline distT="0" distB="0" distL="0" distR="0" wp14:anchorId="2C4B3A31" wp14:editId="26E8254F">
                 <wp:extent cx="5867400" cy="1130399"/>
                 <wp:effectExtent l="0" t="0" r="0" b="88900"/>
                 <wp:docPr id="90" name="Canvas 90"/>
@@ -28475,37 +28538,6 @@
                           </a:prstTxWarp>
                           <a:noAutofit/>
                         </wps:bodyPr>
-                      </wps:wsp>
-                      <wps:wsp>
-                        <wps:cNvPr id="85" name="Straight Arrow Connector 85"/>
-                        <wps:cNvCnPr/>
-                        <wps:spPr>
-                          <a:xfrm>
-                            <a:off x="2139950" y="311249"/>
-                            <a:ext cx="1215050" cy="0"/>
-                          </a:xfrm>
-                          <a:prstGeom prst="straightConnector1">
-                            <a:avLst/>
-                          </a:prstGeom>
-                          <a:ln>
-                            <a:tailEnd type="arrow"/>
-                          </a:ln>
-                        </wps:spPr>
-                        <wps:style>
-                          <a:lnRef idx="1">
-                            <a:schemeClr val="dk1"/>
-                          </a:lnRef>
-                          <a:fillRef idx="0">
-                            <a:schemeClr val="dk1"/>
-                          </a:fillRef>
-                          <a:effectRef idx="0">
-                            <a:schemeClr val="dk1"/>
-                          </a:effectRef>
-                          <a:fontRef idx="minor">
-                            <a:schemeClr val="tx1"/>
-                          </a:fontRef>
-                        </wps:style>
-                        <wps:bodyPr/>
                       </wps:wsp>
                       <wps:wsp>
                         <wps:cNvPr id="86" name="Rectangle 86"/>
@@ -28723,15 +28755,46 @@
                           <a:noAutofit/>
                         </wps:bodyPr>
                       </wps:wsp>
+                      <wps:wsp>
+                        <wps:cNvPr id="85" name="Straight Arrow Connector 85"/>
+                        <wps:cNvCnPr/>
+                        <wps:spPr>
+                          <a:xfrm>
+                            <a:off x="2139950" y="311249"/>
+                            <a:ext cx="1215050" cy="0"/>
+                          </a:xfrm>
+                          <a:prstGeom prst="straightConnector1">
+                            <a:avLst/>
+                          </a:prstGeom>
+                          <a:ln>
+                            <a:tailEnd type="arrow"/>
+                          </a:ln>
+                        </wps:spPr>
+                        <wps:style>
+                          <a:lnRef idx="1">
+                            <a:schemeClr val="dk1"/>
+                          </a:lnRef>
+                          <a:fillRef idx="0">
+                            <a:schemeClr val="dk1"/>
+                          </a:fillRef>
+                          <a:effectRef idx="0">
+                            <a:schemeClr val="dk1"/>
+                          </a:effectRef>
+                          <a:fontRef idx="minor">
+                            <a:schemeClr val="tx1"/>
+                          </a:fontRef>
+                        </wps:style>
+                        <wps:bodyPr/>
+                      </wps:wsp>
                     </wpc:wpc>
                   </a:graphicData>
                 </a:graphic>
               </wp:inline>
             </w:drawing>
           </mc:Choice>
-          <mc:Fallback xmlns:w15="http://schemas.microsoft.com/office/word/2012/wordml">
+          <mc:Fallback>
             <w:pict>
-              <v:group w14:anchorId="2C4B3A31" id="Canvas 90" o:spid="_x0000_s1123" editas="canvas" style="width:462pt;height:89pt;mso-position-horizontal-relative:char;mso-position-vertical-relative:line" coordsize="58674,11303" o:gfxdata="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">
+              <v:group id="Canvas 90" o:spid="_x0000_s1123" editas="canvas" style="width:462pt;height:89pt;mso-position-horizontal-relative:char;mso-position-vertical-relative:line" coordsize="58674,11303" o:gfxdata="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">
                 <v:shape id="_x0000_s1124" type="#_x0000_t75" style="position:absolute;width:58674;height:11303;visibility:visible;mso-wrap-style:square">
                   <v:fill o:detectmouseclick="t"/>
                   <v:path o:connecttype="none"/>
@@ -28746,9 +28809,11 @@
                           <w:spacing w:after="0" w:line="240" w:lineRule="auto"/>
                           <w:jc w:val="center"/>
                         </w:pPr>
+                        <w:proofErr w:type="spellStart"/>
                         <w:r>
                           <w:t>TaskManager</w:t>
                         </w:r>
+                        <w:proofErr w:type="spellEnd"/>
                       </w:p>
                     </w:txbxContent>
                   </v:textbox>
@@ -28767,6 +28832,7 @@
                             <w:rFonts w:asciiTheme="minorHAnsi" w:hAnsiTheme="minorHAnsi" w:cstheme="minorHAnsi"/>
                           </w:rPr>
                         </w:pPr>
+                        <w:proofErr w:type="spellStart"/>
                         <w:r>
                           <w:rPr>
                             <w:rFonts w:asciiTheme="minorHAnsi" w:eastAsia="Calibri" w:hAnsiTheme="minorHAnsi" w:cstheme="minorHAnsi"/>
@@ -28774,16 +28840,23 @@
                             <w:szCs w:val="22"/>
                             <w:lang w:val="en-US"/>
                           </w:rPr>
-                          <w:t>StateStorage&lt;List&lt;Entry&gt;&gt;</w:t>
+                          <w:t>StateStorage</w:t>
+                        </w:r>
+                        <w:proofErr w:type="spellEnd"/>
+                        <w:r>
+                          <w:rPr>
+                            <w:rFonts w:asciiTheme="minorHAnsi" w:eastAsia="Calibri" w:hAnsiTheme="minorHAnsi" w:cstheme="minorHAnsi"/>
+                            <w:sz w:val="22"/>
+                            <w:szCs w:val="22"/>
+                            <w:lang w:val="en-US"/>
+                          </w:rPr>
+                          <w:t>&lt;List&lt;Entry&gt;&gt;</w:t>
                         </w:r>
                       </w:p>
                     </w:txbxContent>
                   </v:textbox>
                 </v:rect>
-                <v:shape id="Straight Arrow Connector 85" o:spid="_x0000_s1127" type="#_x0000_t32" style="position:absolute;left:21399;top:3112;width:12151;height:0;visibility:visible;mso-wrap-style:square" o:connectortype="straight" o:gfxdata="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" strokecolor="black [3040]">
-                  <v:stroke endarrow="open"/>
-                </v:shape>
-                <v:rect id="Rectangle 86" o:spid="_x0000_s1128" style="position:absolute;left:10064;top:7874;width:9557;height:3429;visibility:visible;mso-wrap-style:square;v-text-anchor:middle" o:gfxdata="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" fillcolor="#a5d5e2 [1624]" strokecolor="#40a7c2 [3048]">
+                <v:rect id="Rectangle 86" o:spid="_x0000_s1127" style="position:absolute;left:10064;top:7874;width:9557;height:3429;visibility:visible;mso-wrap-style:square;v-text-anchor:middle" o:gfxdata="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" fillcolor="#a5d5e2 [1624]" strokecolor="#40a7c2 [3048]">
                   <v:fill color2="#e4f2f6 [504]" rotate="t" angle="180" colors="0 #9eeaff;22938f #bbefff;1 #e4f9ff" focus="100%" type="gradient"/>
                   <v:shadow on="t" color="black" opacity="24903f" origin=",.5" offset="0,.55556mm"/>
                   <v:textbox>
@@ -28797,6 +28870,7 @@
                             <w:rFonts w:asciiTheme="minorHAnsi" w:hAnsiTheme="minorHAnsi" w:cstheme="minorHAnsi"/>
                           </w:rPr>
                         </w:pPr>
+                        <w:proofErr w:type="spellStart"/>
                         <w:r>
                           <w:rPr>
                             <w:rFonts w:asciiTheme="minorHAnsi" w:eastAsia="Calibri" w:hAnsiTheme="minorHAnsi" w:cstheme="minorHAnsi"/>
@@ -28805,15 +28879,16 @@
                           </w:rPr>
                           <w:t>TaskTime</w:t>
                         </w:r>
+                        <w:proofErr w:type="spellEnd"/>
                       </w:p>
                     </w:txbxContent>
                   </v:textbox>
                 </v:rect>
-                <v:shape id="Straight Arrow Connector 87" o:spid="_x0000_s1129" type="#_x0000_t32" style="position:absolute;left:14795;top:4826;width:32;height:3048;visibility:visible;mso-wrap-style:square" o:connectortype="straight" o:gfxdata="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" strokecolor="black [3040]">
+                <v:shape id="Straight Arrow Connector 87" o:spid="_x0000_s1128" type="#_x0000_t32" style="position:absolute;left:14795;top:4826;width:32;height:3048;visibility:visible;mso-wrap-style:square" o:connectortype="straight" o:gfxdata="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" strokecolor="black [3040]">
                   <v:stroke dashstyle="dash" endarrow="open"/>
                 </v:shape>
-                <v:rect id="Rectangle 88" o:spid="_x0000_s1130" style="position:absolute;left:30194;top:359;width:22955;height:7515;visibility:visible;mso-wrap-style:square;v-text-anchor:middle" o:gfxdata="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" filled="f" strokecolor="#d8d8d8 [2732]" strokeweight="1pt"/>
-                <v:shape id="Text Box 38" o:spid="_x0000_s1131" type="#_x0000_t202" style="position:absolute;left:30194;top:5277;width:8160;height:2597;visibility:visible;mso-wrap-style:none;v-text-anchor:top" o:gfxdata="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" filled="f" stroked="f" strokeweight=".5pt">
+                <v:rect id="Rectangle 88" o:spid="_x0000_s1129" style="position:absolute;left:30194;top:359;width:22955;height:7515;visibility:visible;mso-wrap-style:square;v-text-anchor:middle" o:gfxdata="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" filled="f" strokecolor="#d8d8d8 [2732]" strokeweight="1pt"/>
+                <v:shape id="Text Box 38" o:spid="_x0000_s1130" type="#_x0000_t202" style="position:absolute;left:30194;top:5277;width:8160;height:2597;visibility:visible;mso-wrap-style:none;v-text-anchor:top" o:gfxdata="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" filled="f" stroked="f" strokeweight=".5pt">
                   <v:textbox>
                     <w:txbxContent>
                       <w:p>
@@ -28824,6 +28899,7 @@
                             <w:rFonts w:asciiTheme="minorHAnsi" w:hAnsiTheme="minorHAnsi" w:cstheme="minorHAnsi"/>
                           </w:rPr>
                         </w:pPr>
+                        <w:proofErr w:type="spellStart"/>
                         <w:r>
                           <w:rPr>
                             <w:rFonts w:asciiTheme="minorHAnsi" w:eastAsia="Calibri" w:hAnsiTheme="minorHAnsi" w:cstheme="minorHAnsi"/>
@@ -28833,9 +28909,13 @@
                           </w:rPr>
                           <w:t>Calendo.Data</w:t>
                         </w:r>
+                        <w:proofErr w:type="spellEnd"/>
                       </w:p>
                     </w:txbxContent>
                   </v:textbox>
+                </v:shape>
+                <v:shape id="Straight Arrow Connector 85" o:spid="_x0000_s1131" type="#_x0000_t32" style="position:absolute;left:21399;top:3112;width:12151;height:0;visibility:visible;mso-wrap-style:square" o:connectortype="straight" o:gfxdata="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" strokecolor="black [3040]">
+                  <v:stroke endarrow="open"/>
                 </v:shape>
                 <w10:anchorlock/>
               </v:group>
@@ -29585,7 +29665,23 @@
                 <w:sz w:val="20"/>
                 <w:szCs w:val="20"/>
               </w:rPr>
-              <w:t>Sets the value of the setting for the specified setting. If the setting exists, its value would be overridden.</w:t>
+              <w:t>Sets the value of the setting for the specified setting. If the setting exists, its value would be over</w:t>
+            </w:r>
+            <w:r>
+              <w:rPr>
+                <w:rFonts w:cs="Calibri"/>
+                <w:sz w:val="20"/>
+                <w:szCs w:val="20"/>
+              </w:rPr>
+              <w:t>written</w:t>
+            </w:r>
+            <w:r>
+              <w:rPr>
+                <w:rFonts w:cs="Calibri"/>
+                <w:sz w:val="20"/>
+                <w:szCs w:val="20"/>
+              </w:rPr>
+              <w:t>.</w:t>
             </w:r>
           </w:p>
         </w:tc>
@@ -29810,13 +29906,12 @@
         <w:rPr>
           <w:rFonts w:cs="Calibri"/>
           <w:noProof/>
-          <w:lang w:val="en-SG" w:eastAsia="en-SG"/>
         </w:rPr>
         <w:lastRenderedPageBreak/>
         <mc:AlternateContent>
           <mc:Choice Requires="wpc">
             <w:drawing>
-              <wp:inline distT="0" distB="0" distL="0" distR="0" wp14:anchorId="49DEFCD9" wp14:editId="4F14C11F">
+              <wp:inline distT="0" distB="0" distL="0" distR="0" wp14:anchorId="49DEFCD9" wp14:editId="10123E2E">
                 <wp:extent cx="5867400" cy="1130399"/>
                 <wp:effectExtent l="0" t="0" r="0" b="88900"/>
                 <wp:docPr id="76" name="Canvas 76"/>
@@ -29931,37 +30026,6 @@
                           </a:prstTxWarp>
                           <a:noAutofit/>
                         </wps:bodyPr>
-                      </wps:wsp>
-                      <wps:wsp>
-                        <wps:cNvPr id="75" name="Straight Arrow Connector 75"/>
-                        <wps:cNvCnPr/>
-                        <wps:spPr>
-                          <a:xfrm>
-                            <a:off x="2139950" y="311249"/>
-                            <a:ext cx="1215050" cy="0"/>
-                          </a:xfrm>
-                          <a:prstGeom prst="straightConnector1">
-                            <a:avLst/>
-                          </a:prstGeom>
-                          <a:ln>
-                            <a:tailEnd type="arrow"/>
-                          </a:ln>
-                        </wps:spPr>
-                        <wps:style>
-                          <a:lnRef idx="1">
-                            <a:schemeClr val="dk1"/>
-                          </a:lnRef>
-                          <a:fillRef idx="0">
-                            <a:schemeClr val="dk1"/>
-                          </a:fillRef>
-                          <a:effectRef idx="0">
-                            <a:schemeClr val="dk1"/>
-                          </a:effectRef>
-                          <a:fontRef idx="minor">
-                            <a:schemeClr val="tx1"/>
-                          </a:fontRef>
-                        </wps:style>
-                        <wps:bodyPr/>
                       </wps:wsp>
                       <wps:wsp>
                         <wps:cNvPr id="77" name="Rectangle 77"/>
@@ -30168,15 +30232,46 @@
                           <a:noAutofit/>
                         </wps:bodyPr>
                       </wps:wsp>
+                      <wps:wsp>
+                        <wps:cNvPr id="75" name="Straight Arrow Connector 75"/>
+                        <wps:cNvCnPr/>
+                        <wps:spPr>
+                          <a:xfrm>
+                            <a:off x="2139950" y="311249"/>
+                            <a:ext cx="1215050" cy="0"/>
+                          </a:xfrm>
+                          <a:prstGeom prst="straightConnector1">
+                            <a:avLst/>
+                          </a:prstGeom>
+                          <a:ln>
+                            <a:tailEnd type="arrow"/>
+                          </a:ln>
+                        </wps:spPr>
+                        <wps:style>
+                          <a:lnRef idx="1">
+                            <a:schemeClr val="dk1"/>
+                          </a:lnRef>
+                          <a:fillRef idx="0">
+                            <a:schemeClr val="dk1"/>
+                          </a:fillRef>
+                          <a:effectRef idx="0">
+                            <a:schemeClr val="dk1"/>
+                          </a:effectRef>
+                          <a:fontRef idx="minor">
+                            <a:schemeClr val="tx1"/>
+                          </a:fontRef>
+                        </wps:style>
+                        <wps:bodyPr/>
+                      </wps:wsp>
                     </wpc:wpc>
                   </a:graphicData>
                 </a:graphic>
               </wp:inline>
             </w:drawing>
           </mc:Choice>
-          <mc:Fallback xmlns:w15="http://schemas.microsoft.com/office/word/2012/wordml">
+          <mc:Fallback>
             <w:pict>
-              <v:group w14:anchorId="49DEFCD9" id="Canvas 76" o:spid="_x0000_s1132" editas="canvas" style="width:462pt;height:89pt;mso-position-horizontal-relative:char;mso-position-vertical-relative:line" coordsize="58674,11303" o:gfxdata="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">
+              <v:group id="Canvas 76" o:spid="_x0000_s1132" editas="canvas" style="width:462pt;height:89pt;mso-position-horizontal-relative:char;mso-position-vertical-relative:line" coordsize="58674,11303" o:gfxdata="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">
                 <v:shape id="_x0000_s1133" type="#_x0000_t75" style="position:absolute;width:58674;height:11303;visibility:visible;mso-wrap-style:square">
                   <v:fill o:detectmouseclick="t"/>
                   <v:path o:connecttype="none"/>
@@ -30191,9 +30286,11 @@
                           <w:spacing w:after="0" w:line="240" w:lineRule="auto"/>
                           <w:jc w:val="center"/>
                         </w:pPr>
+                        <w:proofErr w:type="spellStart"/>
                         <w:r>
                           <w:t>SettingsManager</w:t>
                         </w:r>
+                        <w:proofErr w:type="spellEnd"/>
                       </w:p>
                     </w:txbxContent>
                   </v:textbox>
@@ -30225,10 +30322,7 @@
                     </w:txbxContent>
                   </v:textbox>
                 </v:rect>
-                <v:shape id="Straight Arrow Connector 75" o:spid="_x0000_s1136" type="#_x0000_t32" style="position:absolute;left:21399;top:3112;width:12151;height:0;visibility:visible;mso-wrap-style:square" o:connectortype="straight" o:gfxdata="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" strokecolor="black [3040]">
-                  <v:stroke endarrow="open"/>
-                </v:shape>
-                <v:rect id="Rectangle 77" o:spid="_x0000_s1137" style="position:absolute;left:7207;top:7874;width:15240;height:3429;visibility:visible;mso-wrap-style:square;v-text-anchor:middle" o:gfxdata="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" fillcolor="#a5d5e2 [1624]" strokecolor="#40a7c2 [3048]">
+                <v:rect id="Rectangle 77" o:spid="_x0000_s1136" style="position:absolute;left:7207;top:7874;width:15240;height:3429;visibility:visible;mso-wrap-style:square;v-text-anchor:middle" o:gfxdata="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" fillcolor="#a5d5e2 [1624]" strokecolor="#40a7c2 [3048]">
                   <v:fill color2="#e4f2f6 [504]" rotate="t" angle="180" colors="0 #9eeaff;22938f #bbefff;1 #e4f9ff" focus="100%" type="gradient"/>
                   <v:shadow on="t" color="black" opacity="24903f" origin=",.5" offset="0,.55556mm"/>
                   <v:textbox>
@@ -30242,23 +30336,33 @@
                             <w:rFonts w:asciiTheme="minorHAnsi" w:hAnsiTheme="minorHAnsi" w:cstheme="minorHAnsi"/>
                           </w:rPr>
                         </w:pPr>
+                        <w:proofErr w:type="spellStart"/>
                         <w:r>
                           <w:rPr>
                             <w:rFonts w:asciiTheme="minorHAnsi" w:eastAsia="Calibri" w:hAnsiTheme="minorHAnsi" w:cstheme="minorHAnsi"/>
                             <w:sz w:val="22"/>
                             <w:szCs w:val="22"/>
                           </w:rPr>
-                          <w:t>KeyPair&lt;string, string&gt;</w:t>
+                          <w:t>KeyPair</w:t>
+                        </w:r>
+                        <w:proofErr w:type="spellEnd"/>
+                        <w:r>
+                          <w:rPr>
+                            <w:rFonts w:asciiTheme="minorHAnsi" w:eastAsia="Calibri" w:hAnsiTheme="minorHAnsi" w:cstheme="minorHAnsi"/>
+                            <w:sz w:val="22"/>
+                            <w:szCs w:val="22"/>
+                          </w:rPr>
+                          <w:t>&lt;string, string&gt;</w:t>
                         </w:r>
                       </w:p>
                     </w:txbxContent>
                   </v:textbox>
                 </v:rect>
-                <v:shape id="Straight Arrow Connector 78" o:spid="_x0000_s1138" type="#_x0000_t32" style="position:absolute;left:14795;top:4826;width:32;height:3048;visibility:visible;mso-wrap-style:square" o:connectortype="straight" o:gfxdata="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" strokecolor="black [3040]">
+                <v:shape id="Straight Arrow Connector 78" o:spid="_x0000_s1137" type="#_x0000_t32" style="position:absolute;left:14795;top:4826;width:32;height:3048;visibility:visible;mso-wrap-style:square" o:connectortype="straight" o:gfxdata="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" strokecolor="black [3040]">
                   <v:stroke dashstyle="dash" endarrow="open"/>
                 </v:shape>
-                <v:rect id="Rectangle 79" o:spid="_x0000_s1139" style="position:absolute;left:30194;top:359;width:19145;height:7515;visibility:visible;mso-wrap-style:square;v-text-anchor:middle" o:gfxdata="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" filled="f" strokecolor="#d8d8d8 [2732]" strokeweight="1pt"/>
-                <v:shape id="Text Box 38" o:spid="_x0000_s1140" type="#_x0000_t202" style="position:absolute;left:30194;top:5277;width:8160;height:2597;visibility:visible;mso-wrap-style:none;v-text-anchor:top" o:gfxdata="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" filled="f" stroked="f" strokeweight=".5pt">
+                <v:rect id="Rectangle 79" o:spid="_x0000_s1138" style="position:absolute;left:30194;top:359;width:19145;height:7515;visibility:visible;mso-wrap-style:square;v-text-anchor:middle" o:gfxdata="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" filled="f" strokecolor="#d8d8d8 [2732]" strokeweight="1pt"/>
+                <v:shape id="Text Box 38" o:spid="_x0000_s1139" type="#_x0000_t202" style="position:absolute;left:30194;top:5277;width:8160;height:2597;visibility:visible;mso-wrap-style:none;v-text-anchor:top" o:gfxdata="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" filled="f" stroked="f" strokeweight=".5pt">
                   <v:textbox>
                     <w:txbxContent>
                       <w:p>
@@ -30269,6 +30373,7 @@
                             <w:rFonts w:asciiTheme="minorHAnsi" w:hAnsiTheme="minorHAnsi" w:cstheme="minorHAnsi"/>
                           </w:rPr>
                         </w:pPr>
+                        <w:proofErr w:type="spellStart"/>
                         <w:r>
                           <w:rPr>
                             <w:rFonts w:asciiTheme="minorHAnsi" w:eastAsia="Calibri" w:hAnsiTheme="minorHAnsi" w:cstheme="minorHAnsi"/>
@@ -30278,9 +30383,13 @@
                           </w:rPr>
                           <w:t>Calendo.Data</w:t>
                         </w:r>
+                        <w:proofErr w:type="spellEnd"/>
                       </w:p>
                     </w:txbxContent>
                   </v:textbox>
+                </v:shape>
+                <v:shape id="Straight Arrow Connector 75" o:spid="_x0000_s1140" type="#_x0000_t32" style="position:absolute;left:21399;top:3112;width:12151;height:0;visibility:visible;mso-wrap-style:square" o:connectortype="straight" o:gfxdata="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" strokecolor="black [3040]">
+                  <v:stroke endarrow="open"/>
                 </v:shape>
                 <w10:anchorlock/>
               </v:group>
@@ -30619,7 +30728,6 @@
         <w:docPartUnique/>
       </w:docPartObj>
     </w:sdtPr>
-    <w:sdtEndPr/>
     <w:sdtContent>
       <w:sdt>
         <w:sdtPr>
@@ -30629,7 +30737,6 @@
             <w:docPartUnique/>
           </w:docPartObj>
         </w:sdtPr>
-        <w:sdtEndPr/>
         <w:sdtContent>
           <w:p>
             <w:pPr>
@@ -30670,7 +30777,7 @@
                 <w:bCs/>
                 <w:noProof/>
               </w:rPr>
-              <w:t>17</w:t>
+              <w:t>9</w:t>
             </w:r>
             <w:r>
               <w:rPr>
@@ -34900,7 +35007,7 @@
 </file>
 
 <file path=customXml/itemProps1.xml><?xml version="1.0" encoding="utf-8"?>
-<ds:datastoreItem xmlns:ds="http://schemas.openxmlformats.org/officeDocument/2006/customXml" ds:itemID="{00E12894-1085-4B72-9F74-BCEEFD400543}">
+<ds:datastoreItem xmlns:ds="http://schemas.openxmlformats.org/officeDocument/2006/customXml" ds:itemID="{D772FAD1-E3A1-4D99-A87E-671032871867}">
   <ds:schemaRefs>
     <ds:schemaRef ds:uri="http://schemas.openxmlformats.org/officeDocument/2006/bibliography"/>
   </ds:schemaRefs>

</xml_diff>

<commit_message>
Updated: Developer manual contains testing section
</commit_message>
<xml_diff>
--- a/Doc/[W10-4S][V0.1].docx
+++ b/Doc/[W10-4S][V0.1].docx
@@ -7969,7 +7969,7 @@
                 <w:rFonts w:cs="Calibri"/>
                 <w:b/>
               </w:rPr>
-              <w:t>References</w:t>
+              <w:t>Testing</w:t>
             </w:r>
           </w:p>
         </w:tc>
@@ -7993,6 +7993,62 @@
           </w:p>
         </w:tc>
       </w:tr>
+      <w:tr>
+        <w:tc>
+          <w:tcPr>
+            <w:tcW w:w="8748" w:type="dxa"/>
+            <w:shd w:val="clear" w:color="auto" w:fill="auto"/>
+          </w:tcPr>
+          <w:p>
+            <w:pPr>
+              <w:rPr>
+                <w:rFonts w:cs="Calibri"/>
+                <w:color w:val="808080" w:themeColor="background1" w:themeShade="80"/>
+              </w:rPr>
+            </w:pPr>
+            <w:r>
+              <w:rPr>
+                <w:rFonts w:cs="Calibri"/>
+                <w:color w:val="808080" w:themeColor="background1" w:themeShade="80"/>
+              </w:rPr>
+              <w:t>8</w:t>
+            </w:r>
+            <w:r>
+              <w:rPr>
+                <w:rFonts w:cs="Calibri"/>
+                <w:color w:val="808080" w:themeColor="background1" w:themeShade="80"/>
+              </w:rPr>
+              <w:t xml:space="preserve">. </w:t>
+            </w:r>
+            <w:r>
+              <w:rPr>
+                <w:rFonts w:cs="Calibri"/>
+                <w:b/>
+              </w:rPr>
+              <w:t>References</w:t>
+            </w:r>
+          </w:p>
+        </w:tc>
+        <w:tc>
+          <w:tcPr>
+            <w:tcW w:w="828" w:type="dxa"/>
+            <w:shd w:val="clear" w:color="auto" w:fill="auto"/>
+          </w:tcPr>
+          <w:p>
+            <w:pPr>
+              <w:rPr>
+                <w:rFonts w:cs="Calibri"/>
+              </w:rPr>
+            </w:pPr>
+            <w:r>
+              <w:rPr>
+                <w:rFonts w:cs="Calibri"/>
+              </w:rPr>
+              <w:t>24</w:t>
+            </w:r>
+          </w:p>
+        </w:tc>
+      </w:tr>
     </w:tbl>
     <w:p>
       <w:pPr>
@@ -8444,8 +8500,6 @@
       <w:r>
         <w:t>2</w:t>
       </w:r>
-      <w:bookmarkStart w:id="0" w:name="_GoBack"/>
-      <w:bookmarkEnd w:id="0"/>
       <w:r>
         <w:t>0</w:t>
       </w:r>
@@ -23808,12 +23862,6 @@
         </w:rPr>
         <w:t xml:space="preserve"> </w:t>
       </w:r>
-      <w:r>
-        <w:rPr>
-          <w:rFonts w:cs="Calibri"/>
-        </w:rPr>
-        <w:t>Instances of this component are created at runtime only when required.</w:t>
-      </w:r>
     </w:p>
     <w:p>
       <w:pPr>
@@ -23836,7 +23884,7 @@
         <mc:AlternateContent>
           <mc:Choice Requires="wpc">
             <w:drawing>
-              <wp:inline distT="0" distB="0" distL="0" distR="0" wp14:anchorId="135E0152" wp14:editId="18656C53">
+              <wp:inline distT="0" distB="0" distL="0" distR="0" wp14:anchorId="135E0152" wp14:editId="4C84817F">
                 <wp:extent cx="5486400" cy="1285875"/>
                 <wp:effectExtent l="0" t="0" r="0" b="9525"/>
                 <wp:docPr id="132" name="Canvas 132"/>
@@ -24079,7 +24127,7 @@
                             <a:avLst/>
                           </a:prstGeom>
                           <a:ln>
-                            <a:prstDash val="dash"/>
+                            <a:prstDash val="solid"/>
                             <a:tailEnd type="arrow"/>
                           </a:ln>
                         </wps:spPr>
@@ -24327,14 +24375,37 @@
               </wp:inline>
             </w:drawing>
           </mc:Choice>
-          <mc:Fallback xmlns:w15="http://schemas.microsoft.com/office/word/2012/wordml">
+          <mc:Fallback>
             <w:pict>
-              <v:group w14:anchorId="135E0152" id="Canvas 132" o:spid="_x0000_s1099" editas="canvas" style="width:6in;height:101.25pt;mso-position-horizontal-relative:char;mso-position-vertical-relative:line" coordsize="54864,12858" o:gfxdata="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">
+              <v:group id="Canvas 132" o:spid="_x0000_s1099" editas="canvas" style="width:6in;height:101.25pt;mso-position-horizontal-relative:char;mso-position-vertical-relative:line" coordsize="54864,12858" o:gfxdata="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">
+                <v:shapetype id="_x0000_t75" coordsize="21600,21600" o:spt="75" o:preferrelative="t" path="m@4@5l@4@11@9@11@9@5xe" filled="f" stroked="f">
+                  <v:stroke joinstyle="miter"/>
+                  <v:formulas>
+                    <v:f eqn="if lineDrawn pixelLineWidth 0"/>
+                    <v:f eqn="sum @0 1 0"/>
+                    <v:f eqn="sum 0 0 @1"/>
+                    <v:f eqn="prod @2 1 2"/>
+                    <v:f eqn="prod @3 21600 pixelWidth"/>
+                    <v:f eqn="prod @3 21600 pixelHeight"/>
+                    <v:f eqn="sum @0 0 1"/>
+                    <v:f eqn="prod @6 1 2"/>
+                    <v:f eqn="prod @7 21600 pixelWidth"/>
+                    <v:f eqn="sum @8 21600 0"/>
+                    <v:f eqn="prod @7 21600 pixelHeight"/>
+                    <v:f eqn="sum @10 21600 0"/>
+                  </v:formulas>
+                  <v:path o:extrusionok="f" gradientshapeok="t" o:connecttype="rect"/>
+                  <o:lock v:ext="edit" aspectratio="t"/>
+                </v:shapetype>
                 <v:shape id="_x0000_s1100" type="#_x0000_t75" style="position:absolute;width:54864;height:12858;visibility:visible;mso-wrap-style:square">
                   <v:fill o:detectmouseclick="t"/>
                   <v:path o:connecttype="none"/>
                 </v:shape>
                 <v:rect id="Rectangle 122" o:spid="_x0000_s1101" style="position:absolute;left:21399;top:190;width:15653;height:9049;visibility:visible;mso-wrap-style:square;v-text-anchor:middle" o:gfxdata="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" filled="f" strokecolor="#d8d8d8 [2732]" strokeweight="1pt"/>
+                <v:shapetype id="_x0000_t202" coordsize="21600,21600" o:spt="202" path="m,l,21600r21600,l21600,xe">
+                  <v:stroke joinstyle="miter"/>
+                  <v:path gradientshapeok="t" o:connecttype="rect"/>
+                </v:shapetype>
                 <v:shape id="Text Box 124" o:spid="_x0000_s1102" type="#_x0000_t202" style="position:absolute;left:21399;top:218;width:13405;height:2603;visibility:visible;mso-wrap-style:none;v-text-anchor:top" o:gfxdata="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" filled="f" stroked="f" strokeweight=".5pt">
                   <v:textbox>
                     <w:txbxContent>
@@ -24346,6 +24417,7 @@
                             <w:szCs w:val="18"/>
                           </w:rPr>
                         </w:pPr>
+                        <w:proofErr w:type="spellStart"/>
                         <w:r>
                           <w:rPr>
                             <w:color w:val="808080" w:themeColor="background1" w:themeShade="80"/>
@@ -24362,6 +24434,7 @@
                           </w:rPr>
                           <w:t>.GoogleCalendar</w:t>
                         </w:r>
+                        <w:proofErr w:type="spellEnd"/>
                       </w:p>
                     </w:txbxContent>
                   </v:textbox>
@@ -24376,9 +24449,11 @@
                           <w:spacing w:after="0" w:line="240" w:lineRule="auto"/>
                           <w:jc w:val="center"/>
                         </w:pPr>
+                        <w:proofErr w:type="spellStart"/>
                         <w:r>
                           <w:t>GoogleCalendar</w:t>
                         </w:r>
+                        <w:proofErr w:type="spellEnd"/>
                       </w:p>
                     </w:txbxContent>
                   </v:textbox>
@@ -24398,6 +24473,7 @@
                             <w:szCs w:val="22"/>
                           </w:rPr>
                         </w:pPr>
+                        <w:proofErr w:type="spellStart"/>
                         <w:r>
                           <w:rPr>
                             <w:rFonts w:asciiTheme="minorHAnsi" w:hAnsiTheme="minorHAnsi" w:cstheme="minorHAnsi"/>
@@ -24406,12 +24482,17 @@
                           </w:rPr>
                           <w:t>TaskManager</w:t>
                         </w:r>
+                        <w:proofErr w:type="spellEnd"/>
                       </w:p>
                     </w:txbxContent>
                   </v:textbox>
                 </v:shape>
-                <v:shape id="Straight Arrow Connector 127" o:spid="_x0000_s1105" type="#_x0000_t32" style="position:absolute;left:12833;top:6038;width:10954;height:20;flip:y;visibility:visible;mso-wrap-style:square" o:connectortype="straight" o:gfxdata="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" strokecolor="black [3040]">
-                  <v:stroke dashstyle="dash" endarrow="open"/>
+                <v:shapetype id="_x0000_t32" coordsize="21600,21600" o:spt="32" o:oned="t" path="m,l21600,21600e" filled="f">
+                  <v:path arrowok="t" fillok="f" o:connecttype="none"/>
+                  <o:lock v:ext="edit" shapetype="t"/>
+                </v:shapetype>
+                <v:shape id="Straight Arrow Connector 127" o:spid="_x0000_s1105" type="#_x0000_t32" style="position:absolute;left:12833;top:6038;width:10954;height:20;flip:y;visibility:visible;mso-wrap-style:square" o:connectortype="straight" o:gfxdata="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" strokecolor="black [3040]">
+                  <v:stroke endarrow="open"/>
                 </v:shape>
                 <v:rect id="Rectangle 128" o:spid="_x0000_s1106" style="position:absolute;left:42862;top:7060;width:10668;height:4794;visibility:visible;mso-wrap-style:square;v-text-anchor:middle" o:gfxdata="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" fillcolor="#dfa7a6 [1621]" strokecolor="#bc4542 [3045]">
                   <v:fill color2="#f5e4e4 [501]" rotate="t" angle="180" colors="0 #ffa2a1;22938f #ffbebd;1 #ffe5e5" focus="100%" type="gradient"/>
@@ -24476,13 +24557,23 @@
                             <w:rFonts w:asciiTheme="minorHAnsi" w:hAnsiTheme="minorHAnsi" w:cstheme="minorHAnsi"/>
                           </w:rPr>
                         </w:pPr>
+                        <w:proofErr w:type="spellStart"/>
                         <w:r>
                           <w:rPr>
                             <w:rFonts w:asciiTheme="minorHAnsi" w:eastAsia="Calibri" w:hAnsiTheme="minorHAnsi" w:cstheme="minorHAnsi"/>
                             <w:sz w:val="22"/>
                             <w:szCs w:val="22"/>
                           </w:rPr>
-                          <w:t>OAuth 2.0 API</w:t>
+                          <w:t>OAuth</w:t>
+                        </w:r>
+                        <w:proofErr w:type="spellEnd"/>
+                        <w:r>
+                          <w:rPr>
+                            <w:rFonts w:asciiTheme="minorHAnsi" w:eastAsia="Calibri" w:hAnsiTheme="minorHAnsi" w:cstheme="minorHAnsi"/>
+                            <w:sz w:val="22"/>
+                            <w:szCs w:val="22"/>
+                          </w:rPr>
+                          <w:t xml:space="preserve"> 2.0 API</w:t>
                         </w:r>
                       </w:p>
                       <w:p>
@@ -25677,7 +25768,7 @@
         <mc:AlternateContent>
           <mc:Choice Requires="wpc">
             <w:drawing>
-              <wp:inline distT="0" distB="0" distL="0" distR="0" wp14:anchorId="586C42E1" wp14:editId="0F5D32C8">
+              <wp:inline distT="0" distB="0" distL="0" distR="0" wp14:anchorId="586C42E1" wp14:editId="1268CCFE">
                 <wp:extent cx="5486400" cy="1509199"/>
                 <wp:effectExtent l="0" t="0" r="0" b="0"/>
                 <wp:docPr id="70" name="Canvas 70"/>
@@ -26172,7 +26263,7 @@
                             <a:avLst/>
                           </a:prstGeom>
                           <a:ln>
-                            <a:prstDash val="dash"/>
+                            <a:prstDash val="solid"/>
                             <a:tailEnd type="arrow"/>
                           </a:ln>
                         </wps:spPr>
@@ -26200,7 +26291,7 @@
           </mc:Choice>
           <mc:Fallback>
             <w:pict>
-              <v:group id="Canvas 70" o:spid="_x0000_s1110" editas="canvas" style="width:6in;height:118.85pt;mso-position-horizontal-relative:char;mso-position-vertical-relative:line" coordsize="54864,15087" o:gfxdata="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">
+              <v:group id="Canvas 70" o:spid="_x0000_s1110" editas="canvas" style="width:6in;height:118.85pt;mso-position-horizontal-relative:char;mso-position-vertical-relative:line" coordsize="54864,15087" o:gfxdata="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">
                 <v:shape id="_x0000_s1111" type="#_x0000_t75" style="position:absolute;width:54864;height:15087;visibility:visible;mso-wrap-style:square">
                   <v:fill o:detectmouseclick="t"/>
                   <v:path o:connecttype="none"/>
@@ -26359,8 +26450,8 @@
                     </w:txbxContent>
                   </v:textbox>
                 </v:rect>
-                <v:shape id="Straight Arrow Connector 82" o:spid="_x0000_s1122" type="#_x0000_t32" style="position:absolute;left:36893;top:3443;width:4255;height:2748;flip:y;visibility:visible;mso-wrap-style:square" o:connectortype="straight" o:gfxdata="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" strokecolor="black [3040]">
-                  <v:stroke dashstyle="dash" endarrow="open"/>
+                <v:shape id="Straight Arrow Connector 82" o:spid="_x0000_s1122" type="#_x0000_t32" style="position:absolute;left:36893;top:3443;width:4255;height:2748;flip:y;visibility:visible;mso-wrap-style:square" o:connectortype="straight" o:gfxdata="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" strokecolor="black [3040]">
+                  <v:stroke endarrow="open"/>
                 </v:shape>
                 <w10:anchorlock/>
               </v:group>
@@ -30506,6 +30597,1501 @@
           <w:sz w:val="28"/>
           <w:szCs w:val="28"/>
         </w:rPr>
+        <w:t>Testing</w:t>
+      </w:r>
+    </w:p>
+    <w:p>
+      <w:pPr>
+        <w:rPr>
+          <w:rFonts w:cs="Calibri"/>
+        </w:rPr>
+      </w:pPr>
+      <w:r>
+        <w:rPr>
+          <w:rFonts w:cs="Calibri"/>
+        </w:rPr>
+        <w:t xml:space="preserve">Automated testing is performed via a separate project solution, which is located in </w:t>
+      </w:r>
+      <w:proofErr w:type="spellStart"/>
+      <w:r>
+        <w:rPr>
+          <w:rFonts w:cs="Calibri"/>
+        </w:rPr>
+        <w:t>CalendoUnitTests</w:t>
+      </w:r>
+      <w:proofErr w:type="spellEnd"/>
+      <w:r>
+        <w:rPr>
+          <w:rFonts w:cs="Calibri"/>
+        </w:rPr>
+        <w:t>. Visual Studio 201</w:t>
+      </w:r>
+      <w:r>
+        <w:rPr>
+          <w:rFonts w:cs="Calibri"/>
+        </w:rPr>
+        <w:t>0</w:t>
+      </w:r>
+      <w:r>
+        <w:rPr>
+          <w:rFonts w:cs="Calibri"/>
+        </w:rPr>
+        <w:t xml:space="preserve"> Professional and above is required in order to perform unit testing. </w:t>
+      </w:r>
+    </w:p>
+    <w:tbl>
+      <w:tblPr>
+        <w:tblW w:w="0" w:type="auto"/>
+        <w:tblBorders>
+          <w:top w:val="single" w:sz="4" w:space="0" w:color="A6A6A6"/>
+          <w:left w:val="single" w:sz="4" w:space="0" w:color="A6A6A6"/>
+          <w:bottom w:val="single" w:sz="4" w:space="0" w:color="A6A6A6"/>
+          <w:right w:val="single" w:sz="4" w:space="0" w:color="A6A6A6"/>
+          <w:insideH w:val="single" w:sz="4" w:space="0" w:color="A6A6A6"/>
+          <w:insideV w:val="single" w:sz="4" w:space="0" w:color="A6A6A6"/>
+        </w:tblBorders>
+        <w:tblCellMar>
+          <w:top w:w="115" w:type="dxa"/>
+          <w:left w:w="115" w:type="dxa"/>
+          <w:bottom w:w="115" w:type="dxa"/>
+          <w:right w:w="115" w:type="dxa"/>
+        </w:tblCellMar>
+        <w:tblLook w:val="04A0" w:firstRow="1" w:lastRow="0" w:firstColumn="1" w:lastColumn="0" w:noHBand="0" w:noVBand="1"/>
+      </w:tblPr>
+      <w:tblGrid>
+        <w:gridCol w:w="9576"/>
+      </w:tblGrid>
+      <w:tr>
+        <w:tc>
+          <w:tcPr>
+            <w:tcW w:w="9576" w:type="dxa"/>
+            <w:shd w:val="clear" w:color="auto" w:fill="auto"/>
+          </w:tcPr>
+          <w:p>
+            <w:pPr>
+              <w:spacing w:after="0" w:line="240" w:lineRule="auto"/>
+              <w:rPr>
+                <w:rFonts w:cs="Calibri"/>
+              </w:rPr>
+            </w:pPr>
+            <w:r>
+              <w:rPr>
+                <w:rFonts w:cs="Calibri"/>
+                <w:b/>
+                <w:color w:val="C00000"/>
+              </w:rPr>
+              <w:t>Note</w:t>
+            </w:r>
+            <w:r>
+              <w:rPr>
+                <w:rFonts w:cs="Calibri"/>
+              </w:rPr>
+              <w:t xml:space="preserve">: </w:t>
+            </w:r>
+            <w:r>
+              <w:rPr>
+                <w:rFonts w:cs="Calibri"/>
+              </w:rPr>
+              <w:t xml:space="preserve">The solution file for unit testing is separate from that of the main </w:t>
+            </w:r>
+            <w:proofErr w:type="spellStart"/>
+            <w:r>
+              <w:rPr>
+                <w:rFonts w:cs="Calibri"/>
+              </w:rPr>
+              <w:t>Calendo</w:t>
+            </w:r>
+            <w:proofErr w:type="spellEnd"/>
+            <w:r>
+              <w:rPr>
+                <w:rFonts w:cs="Calibri"/>
+              </w:rPr>
+              <w:t xml:space="preserve"> project solution. </w:t>
+            </w:r>
+          </w:p>
+        </w:tc>
+      </w:tr>
+    </w:tbl>
+    <w:p>
+      <w:pPr>
+        <w:spacing w:after="0" w:line="240" w:lineRule="auto"/>
+        <w:rPr>
+          <w:rFonts w:cs="Calibri"/>
+          <w:u w:val="single"/>
+        </w:rPr>
+      </w:pPr>
+    </w:p>
+    <w:p>
+      <w:pPr>
+        <w:rPr>
+          <w:rFonts w:cs="Calibri"/>
+        </w:rPr>
+      </w:pPr>
+      <w:r>
+        <w:rPr>
+          <w:rFonts w:cs="Calibri"/>
+        </w:rPr>
+        <w:t>Unit testing is currently supported by the Data Storage</w:t>
+      </w:r>
+      <w:r>
+        <w:rPr>
+          <w:rFonts w:cs="Calibri"/>
+        </w:rPr>
+        <w:t xml:space="preserve">, </w:t>
+      </w:r>
+      <w:r>
+        <w:rPr>
+          <w:rFonts w:cs="Calibri"/>
+        </w:rPr>
+        <w:t xml:space="preserve">Task Manager </w:t>
+      </w:r>
+      <w:proofErr w:type="gramStart"/>
+      <w:r>
+        <w:rPr>
+          <w:rFonts w:cs="Calibri"/>
+        </w:rPr>
+        <w:t>components</w:t>
+      </w:r>
+      <w:proofErr w:type="gramEnd"/>
+      <w:r>
+        <w:rPr>
+          <w:rFonts w:cs="Calibri"/>
+        </w:rPr>
+        <w:t>. Unit tests for other components are expected to be supported by version 0.2.</w:t>
+      </w:r>
+    </w:p>
+    <w:p>
+      <w:pPr>
+        <w:rPr>
+          <w:rFonts w:cs="Calibri"/>
+          <w:b/>
+        </w:rPr>
+      </w:pPr>
+      <w:r>
+        <w:rPr>
+          <w:rFonts w:cs="Calibri"/>
+          <w:b/>
+          <w:color w:val="808080" w:themeColor="background1" w:themeShade="80"/>
+        </w:rPr>
+        <w:t xml:space="preserve">7.1. </w:t>
+      </w:r>
+      <w:r>
+        <w:rPr>
+          <w:rFonts w:cs="Calibri"/>
+          <w:b/>
+        </w:rPr>
+        <w:t>Data Storage</w:t>
+      </w:r>
+    </w:p>
+    <w:p>
+      <w:pPr>
+        <w:rPr>
+          <w:rFonts w:cs="Calibri"/>
+        </w:rPr>
+      </w:pPr>
+      <w:r>
+        <w:rPr>
+          <w:rFonts w:cs="Calibri"/>
+        </w:rPr>
+        <w:t xml:space="preserve">The following tests are supported by </w:t>
+      </w:r>
+      <w:r>
+        <w:rPr>
+          <w:rFonts w:cs="Calibri"/>
+        </w:rPr>
+        <w:t>the Data Storage component</w:t>
+      </w:r>
+      <w:r>
+        <w:rPr>
+          <w:rFonts w:cs="Calibri"/>
+        </w:rPr>
+        <w:t>. The code coverage for this component is 100% (i.e. extensively tested).</w:t>
+      </w:r>
+    </w:p>
+    <w:tbl>
+      <w:tblPr>
+        <w:tblW w:w="0" w:type="auto"/>
+        <w:tblBorders>
+          <w:top w:val="single" w:sz="4" w:space="0" w:color="A6A6A6"/>
+          <w:left w:val="single" w:sz="4" w:space="0" w:color="A6A6A6"/>
+          <w:bottom w:val="single" w:sz="4" w:space="0" w:color="A6A6A6"/>
+          <w:right w:val="single" w:sz="4" w:space="0" w:color="A6A6A6"/>
+          <w:insideH w:val="single" w:sz="4" w:space="0" w:color="A6A6A6"/>
+          <w:insideV w:val="single" w:sz="4" w:space="0" w:color="A6A6A6"/>
+        </w:tblBorders>
+        <w:tblLook w:val="04A0" w:firstRow="1" w:lastRow="0" w:firstColumn="1" w:lastColumn="0" w:noHBand="0" w:noVBand="1"/>
+      </w:tblPr>
+      <w:tblGrid>
+        <w:gridCol w:w="3708"/>
+        <w:gridCol w:w="5868"/>
+      </w:tblGrid>
+      <w:tr>
+        <w:tc>
+          <w:tcPr>
+            <w:tcW w:w="3708" w:type="dxa"/>
+            <w:shd w:val="clear" w:color="auto" w:fill="D9D9D9"/>
+          </w:tcPr>
+          <w:p>
+            <w:pPr>
+              <w:spacing w:after="0" w:line="240" w:lineRule="auto"/>
+              <w:rPr>
+                <w:rFonts w:cs="Calibri"/>
+                <w:b/>
+              </w:rPr>
+            </w:pPr>
+            <w:r>
+              <w:rPr>
+                <w:rFonts w:cs="Calibri"/>
+                <w:b/>
+              </w:rPr>
+              <w:t>Test</w:t>
+            </w:r>
+            <w:r>
+              <w:rPr>
+                <w:rFonts w:cs="Calibri"/>
+                <w:b/>
+              </w:rPr>
+              <w:t xml:space="preserve"> Name</w:t>
+            </w:r>
+          </w:p>
+        </w:tc>
+        <w:tc>
+          <w:tcPr>
+            <w:tcW w:w="5868" w:type="dxa"/>
+            <w:shd w:val="clear" w:color="auto" w:fill="D9D9D9"/>
+          </w:tcPr>
+          <w:p>
+            <w:pPr>
+              <w:spacing w:after="0" w:line="240" w:lineRule="auto"/>
+              <w:rPr>
+                <w:rFonts w:cs="Calibri"/>
+                <w:b/>
+              </w:rPr>
+            </w:pPr>
+            <w:r>
+              <w:rPr>
+                <w:rFonts w:cs="Calibri"/>
+                <w:b/>
+              </w:rPr>
+              <w:t>Description</w:t>
+            </w:r>
+          </w:p>
+        </w:tc>
+      </w:tr>
+      <w:tr>
+        <w:tc>
+          <w:tcPr>
+            <w:tcW w:w="3708" w:type="dxa"/>
+            <w:shd w:val="clear" w:color="auto" w:fill="auto"/>
+          </w:tcPr>
+          <w:p>
+            <w:pPr>
+              <w:spacing w:after="0" w:line="240" w:lineRule="auto"/>
+              <w:rPr>
+                <w:rFonts w:ascii="Consolas" w:hAnsi="Consolas" w:cs="Consolas"/>
+                <w:sz w:val="18"/>
+                <w:szCs w:val="18"/>
+              </w:rPr>
+            </w:pPr>
+            <w:proofErr w:type="spellStart"/>
+            <w:r>
+              <w:rPr>
+                <w:rFonts w:ascii="Consolas" w:hAnsi="Consolas" w:cs="Consolas"/>
+                <w:sz w:val="18"/>
+                <w:szCs w:val="18"/>
+              </w:rPr>
+              <w:t>DataEntry</w:t>
+            </w:r>
+            <w:proofErr w:type="spellEnd"/>
+          </w:p>
+        </w:tc>
+        <w:tc>
+          <w:tcPr>
+            <w:tcW w:w="5868" w:type="dxa"/>
+            <w:shd w:val="clear" w:color="auto" w:fill="auto"/>
+          </w:tcPr>
+          <w:p>
+            <w:pPr>
+              <w:spacing w:after="0" w:line="240" w:lineRule="auto"/>
+              <w:rPr>
+                <w:rFonts w:cs="Calibri"/>
+                <w:sz w:val="20"/>
+                <w:szCs w:val="20"/>
+              </w:rPr>
+            </w:pPr>
+            <w:r>
+              <w:rPr>
+                <w:rFonts w:cs="Calibri"/>
+                <w:sz w:val="20"/>
+                <w:szCs w:val="20"/>
+              </w:rPr>
+              <w:t>Tests if entries can be modified</w:t>
+            </w:r>
+          </w:p>
+        </w:tc>
+      </w:tr>
+      <w:tr>
+        <w:tc>
+          <w:tcPr>
+            <w:tcW w:w="3708" w:type="dxa"/>
+            <w:shd w:val="clear" w:color="auto" w:fill="auto"/>
+          </w:tcPr>
+          <w:p>
+            <w:pPr>
+              <w:spacing w:after="0" w:line="240" w:lineRule="auto"/>
+              <w:rPr>
+                <w:rFonts w:ascii="Consolas" w:hAnsi="Consolas" w:cs="Consolas"/>
+                <w:sz w:val="18"/>
+                <w:szCs w:val="18"/>
+              </w:rPr>
+            </w:pPr>
+            <w:proofErr w:type="spellStart"/>
+            <w:r>
+              <w:rPr>
+                <w:rFonts w:ascii="Consolas" w:hAnsi="Consolas" w:cs="Consolas"/>
+                <w:sz w:val="18"/>
+                <w:szCs w:val="18"/>
+              </w:rPr>
+              <w:t>DataIncompatible</w:t>
+            </w:r>
+            <w:proofErr w:type="spellEnd"/>
+          </w:p>
+        </w:tc>
+        <w:tc>
+          <w:tcPr>
+            <w:tcW w:w="5868" w:type="dxa"/>
+            <w:shd w:val="clear" w:color="auto" w:fill="auto"/>
+          </w:tcPr>
+          <w:p>
+            <w:pPr>
+              <w:spacing w:after="0" w:line="240" w:lineRule="auto"/>
+              <w:rPr>
+                <w:rFonts w:cs="Calibri"/>
+                <w:sz w:val="20"/>
+                <w:szCs w:val="20"/>
+              </w:rPr>
+            </w:pPr>
+            <w:r>
+              <w:rPr>
+                <w:rFonts w:cs="Calibri"/>
+                <w:sz w:val="20"/>
+                <w:szCs w:val="20"/>
+              </w:rPr>
+              <w:t>Tests situations where the data file is corrupted</w:t>
+            </w:r>
+          </w:p>
+        </w:tc>
+      </w:tr>
+      <w:tr>
+        <w:tc>
+          <w:tcPr>
+            <w:tcW w:w="3708" w:type="dxa"/>
+            <w:shd w:val="clear" w:color="auto" w:fill="auto"/>
+          </w:tcPr>
+          <w:p>
+            <w:pPr>
+              <w:spacing w:after="0" w:line="240" w:lineRule="auto"/>
+              <w:rPr>
+                <w:rFonts w:ascii="Consolas" w:hAnsi="Consolas" w:cs="Consolas"/>
+                <w:sz w:val="18"/>
+                <w:szCs w:val="18"/>
+              </w:rPr>
+            </w:pPr>
+            <w:proofErr w:type="spellStart"/>
+            <w:r>
+              <w:rPr>
+                <w:rFonts w:ascii="Consolas" w:hAnsi="Consolas" w:cs="Consolas"/>
+                <w:sz w:val="18"/>
+                <w:szCs w:val="18"/>
+              </w:rPr>
+              <w:t>DataLoad</w:t>
+            </w:r>
+            <w:proofErr w:type="spellEnd"/>
+          </w:p>
+        </w:tc>
+        <w:tc>
+          <w:tcPr>
+            <w:tcW w:w="5868" w:type="dxa"/>
+            <w:shd w:val="clear" w:color="auto" w:fill="auto"/>
+          </w:tcPr>
+          <w:p>
+            <w:pPr>
+              <w:spacing w:after="0" w:line="240" w:lineRule="auto"/>
+              <w:rPr>
+                <w:rFonts w:cs="Calibri"/>
+                <w:sz w:val="20"/>
+                <w:szCs w:val="20"/>
+              </w:rPr>
+            </w:pPr>
+            <w:r>
+              <w:rPr>
+                <w:rFonts w:cs="Calibri"/>
+                <w:sz w:val="20"/>
+                <w:szCs w:val="20"/>
+              </w:rPr>
+              <w:t>Tests if entries can be loaded from file</w:t>
+            </w:r>
+          </w:p>
+        </w:tc>
+      </w:tr>
+      <w:tr>
+        <w:tc>
+          <w:tcPr>
+            <w:tcW w:w="3708" w:type="dxa"/>
+            <w:shd w:val="clear" w:color="auto" w:fill="auto"/>
+          </w:tcPr>
+          <w:p>
+            <w:pPr>
+              <w:spacing w:after="0" w:line="240" w:lineRule="auto"/>
+              <w:rPr>
+                <w:rFonts w:ascii="Consolas" w:hAnsi="Consolas" w:cs="Consolas"/>
+                <w:sz w:val="18"/>
+                <w:szCs w:val="18"/>
+              </w:rPr>
+            </w:pPr>
+            <w:proofErr w:type="spellStart"/>
+            <w:r>
+              <w:rPr>
+                <w:rFonts w:ascii="Consolas" w:hAnsi="Consolas" w:cs="Consolas"/>
+                <w:sz w:val="18"/>
+                <w:szCs w:val="18"/>
+              </w:rPr>
+              <w:t>DataSave</w:t>
+            </w:r>
+            <w:proofErr w:type="spellEnd"/>
+          </w:p>
+        </w:tc>
+        <w:tc>
+          <w:tcPr>
+            <w:tcW w:w="5868" w:type="dxa"/>
+            <w:shd w:val="clear" w:color="auto" w:fill="auto"/>
+          </w:tcPr>
+          <w:p>
+            <w:pPr>
+              <w:spacing w:after="0" w:line="240" w:lineRule="auto"/>
+              <w:rPr>
+                <w:rFonts w:cs="Calibri"/>
+                <w:sz w:val="20"/>
+                <w:szCs w:val="20"/>
+              </w:rPr>
+            </w:pPr>
+            <w:r>
+              <w:rPr>
+                <w:rFonts w:cs="Calibri"/>
+                <w:sz w:val="20"/>
+                <w:szCs w:val="20"/>
+              </w:rPr>
+              <w:t>Tests if entries persist after saving</w:t>
+            </w:r>
+          </w:p>
+        </w:tc>
+      </w:tr>
+      <w:tr>
+        <w:tc>
+          <w:tcPr>
+            <w:tcW w:w="3708" w:type="dxa"/>
+            <w:shd w:val="clear" w:color="auto" w:fill="auto"/>
+          </w:tcPr>
+          <w:p>
+            <w:pPr>
+              <w:spacing w:after="0" w:line="240" w:lineRule="auto"/>
+              <w:rPr>
+                <w:rFonts w:ascii="Consolas" w:hAnsi="Consolas" w:cs="Consolas"/>
+                <w:sz w:val="18"/>
+                <w:szCs w:val="18"/>
+              </w:rPr>
+            </w:pPr>
+            <w:proofErr w:type="spellStart"/>
+            <w:r>
+              <w:rPr>
+                <w:rFonts w:ascii="Consolas" w:hAnsi="Consolas" w:cs="Consolas"/>
+                <w:sz w:val="18"/>
+                <w:szCs w:val="18"/>
+              </w:rPr>
+              <w:t>DataState</w:t>
+            </w:r>
+            <w:proofErr w:type="spellEnd"/>
+          </w:p>
+        </w:tc>
+        <w:tc>
+          <w:tcPr>
+            <w:tcW w:w="5868" w:type="dxa"/>
+            <w:shd w:val="clear" w:color="auto" w:fill="auto"/>
+          </w:tcPr>
+          <w:p>
+            <w:pPr>
+              <w:spacing w:after="0" w:line="240" w:lineRule="auto"/>
+              <w:rPr>
+                <w:rFonts w:cs="Calibri"/>
+                <w:sz w:val="20"/>
+                <w:szCs w:val="20"/>
+              </w:rPr>
+            </w:pPr>
+            <w:r>
+              <w:rPr>
+                <w:rFonts w:cs="Calibri"/>
+                <w:sz w:val="20"/>
+                <w:szCs w:val="20"/>
+              </w:rPr>
+              <w:t xml:space="preserve">Tests </w:t>
+            </w:r>
+            <w:proofErr w:type="spellStart"/>
+            <w:r>
+              <w:rPr>
+                <w:rFonts w:cs="Calibri"/>
+                <w:sz w:val="20"/>
+                <w:szCs w:val="20"/>
+              </w:rPr>
+              <w:t>StateStorage</w:t>
+            </w:r>
+            <w:proofErr w:type="spellEnd"/>
+            <w:r>
+              <w:rPr>
+                <w:rFonts w:cs="Calibri"/>
+                <w:sz w:val="20"/>
+                <w:szCs w:val="20"/>
+              </w:rPr>
+              <w:t xml:space="preserve"> functionality</w:t>
+            </w:r>
+          </w:p>
+        </w:tc>
+      </w:tr>
+      <w:tr>
+        <w:tc>
+          <w:tcPr>
+            <w:tcW w:w="3708" w:type="dxa"/>
+            <w:shd w:val="clear" w:color="auto" w:fill="auto"/>
+          </w:tcPr>
+          <w:p>
+            <w:pPr>
+              <w:spacing w:after="0" w:line="240" w:lineRule="auto"/>
+              <w:rPr>
+                <w:rFonts w:ascii="Consolas" w:hAnsi="Consolas" w:cs="Consolas"/>
+                <w:sz w:val="18"/>
+                <w:szCs w:val="18"/>
+              </w:rPr>
+            </w:pPr>
+            <w:proofErr w:type="spellStart"/>
+            <w:r>
+              <w:rPr>
+                <w:rFonts w:ascii="Consolas" w:hAnsi="Consolas" w:cs="Consolas"/>
+                <w:sz w:val="18"/>
+                <w:szCs w:val="18"/>
+              </w:rPr>
+              <w:t>DataUnwritable</w:t>
+            </w:r>
+            <w:proofErr w:type="spellEnd"/>
+          </w:p>
+        </w:tc>
+        <w:tc>
+          <w:tcPr>
+            <w:tcW w:w="5868" w:type="dxa"/>
+            <w:shd w:val="clear" w:color="auto" w:fill="auto"/>
+          </w:tcPr>
+          <w:p>
+            <w:pPr>
+              <w:spacing w:after="0" w:line="240" w:lineRule="auto"/>
+              <w:rPr>
+                <w:rFonts w:cs="Calibri"/>
+                <w:sz w:val="20"/>
+                <w:szCs w:val="20"/>
+              </w:rPr>
+            </w:pPr>
+            <w:r>
+              <w:rPr>
+                <w:rFonts w:cs="Calibri"/>
+                <w:sz w:val="20"/>
+                <w:szCs w:val="20"/>
+              </w:rPr>
+              <w:t>Tests situations where the data file is unreadable/locked</w:t>
+            </w:r>
+          </w:p>
+        </w:tc>
+      </w:tr>
+    </w:tbl>
+    <w:p>
+      <w:pPr>
+        <w:spacing w:after="0" w:line="240" w:lineRule="auto"/>
+        <w:rPr>
+          <w:rFonts w:cs="Calibri"/>
+          <w:b/>
+          <w:color w:val="76923C" w:themeColor="accent3" w:themeShade="BF"/>
+        </w:rPr>
+      </w:pPr>
+    </w:p>
+    <w:p>
+      <w:pPr>
+        <w:rPr>
+          <w:rFonts w:cs="Calibri"/>
+          <w:b/>
+        </w:rPr>
+      </w:pPr>
+      <w:r>
+        <w:rPr>
+          <w:rFonts w:cs="Calibri"/>
+          <w:b/>
+          <w:color w:val="808080" w:themeColor="background1" w:themeShade="80"/>
+        </w:rPr>
+        <w:t>7.</w:t>
+      </w:r>
+      <w:r>
+        <w:rPr>
+          <w:rFonts w:cs="Calibri"/>
+          <w:b/>
+          <w:color w:val="808080" w:themeColor="background1" w:themeShade="80"/>
+        </w:rPr>
+        <w:t>2</w:t>
+      </w:r>
+      <w:r>
+        <w:rPr>
+          <w:rFonts w:cs="Calibri"/>
+          <w:b/>
+          <w:color w:val="808080" w:themeColor="background1" w:themeShade="80"/>
+        </w:rPr>
+        <w:t xml:space="preserve">. </w:t>
+      </w:r>
+      <w:r>
+        <w:rPr>
+          <w:rFonts w:cs="Calibri"/>
+          <w:b/>
+        </w:rPr>
+        <w:t xml:space="preserve">Task </w:t>
+      </w:r>
+      <w:r>
+        <w:rPr>
+          <w:rFonts w:cs="Calibri"/>
+          <w:b/>
+        </w:rPr>
+        <w:t>Manager</w:t>
+      </w:r>
+    </w:p>
+    <w:p>
+      <w:pPr>
+        <w:rPr>
+          <w:rFonts w:cs="Calibri"/>
+        </w:rPr>
+      </w:pPr>
+      <w:r>
+        <w:rPr>
+          <w:rFonts w:cs="Calibri"/>
+        </w:rPr>
+        <w:t xml:space="preserve">The following tests are supported by the </w:t>
+      </w:r>
+      <w:proofErr w:type="spellStart"/>
+      <w:r>
+        <w:rPr>
+          <w:rFonts w:cs="Calibri"/>
+        </w:rPr>
+        <w:t>SettingsManager</w:t>
+      </w:r>
+      <w:proofErr w:type="spellEnd"/>
+      <w:r>
+        <w:rPr>
+          <w:rFonts w:cs="Calibri"/>
+        </w:rPr>
+        <w:t xml:space="preserve"> class</w:t>
+      </w:r>
+      <w:r>
+        <w:rPr>
+          <w:rFonts w:cs="Calibri"/>
+        </w:rPr>
+        <w:t xml:space="preserve">. The code coverage for this </w:t>
+      </w:r>
+      <w:r>
+        <w:rPr>
+          <w:rFonts w:cs="Calibri"/>
+        </w:rPr>
+        <w:t xml:space="preserve">class is </w:t>
+      </w:r>
+      <w:r>
+        <w:rPr>
+          <w:rFonts w:cs="Calibri"/>
+        </w:rPr>
+        <w:t>at least</w:t>
+      </w:r>
+      <w:r>
+        <w:rPr>
+          <w:rFonts w:cs="Calibri"/>
+        </w:rPr>
+        <w:t xml:space="preserve"> 9</w:t>
+      </w:r>
+      <w:r>
+        <w:rPr>
+          <w:rFonts w:cs="Calibri"/>
+        </w:rPr>
+        <w:t>0%.</w:t>
+      </w:r>
+    </w:p>
+    <w:tbl>
+      <w:tblPr>
+        <w:tblW w:w="0" w:type="auto"/>
+        <w:tblBorders>
+          <w:top w:val="single" w:sz="4" w:space="0" w:color="A6A6A6"/>
+          <w:left w:val="single" w:sz="4" w:space="0" w:color="A6A6A6"/>
+          <w:bottom w:val="single" w:sz="4" w:space="0" w:color="A6A6A6"/>
+          <w:right w:val="single" w:sz="4" w:space="0" w:color="A6A6A6"/>
+          <w:insideH w:val="single" w:sz="4" w:space="0" w:color="A6A6A6"/>
+          <w:insideV w:val="single" w:sz="4" w:space="0" w:color="A6A6A6"/>
+        </w:tblBorders>
+        <w:tblLook w:val="04A0" w:firstRow="1" w:lastRow="0" w:firstColumn="1" w:lastColumn="0" w:noHBand="0" w:noVBand="1"/>
+      </w:tblPr>
+      <w:tblGrid>
+        <w:gridCol w:w="3708"/>
+        <w:gridCol w:w="5868"/>
+      </w:tblGrid>
+      <w:tr>
+        <w:tc>
+          <w:tcPr>
+            <w:tcW w:w="3708" w:type="dxa"/>
+            <w:shd w:val="clear" w:color="auto" w:fill="D9D9D9"/>
+          </w:tcPr>
+          <w:p>
+            <w:pPr>
+              <w:spacing w:after="0" w:line="240" w:lineRule="auto"/>
+              <w:rPr>
+                <w:rFonts w:cs="Calibri"/>
+                <w:b/>
+              </w:rPr>
+            </w:pPr>
+            <w:r>
+              <w:rPr>
+                <w:rFonts w:cs="Calibri"/>
+                <w:b/>
+              </w:rPr>
+              <w:t>Test</w:t>
+            </w:r>
+            <w:r>
+              <w:rPr>
+                <w:rFonts w:cs="Calibri"/>
+                <w:b/>
+              </w:rPr>
+              <w:t xml:space="preserve"> Name</w:t>
+            </w:r>
+          </w:p>
+        </w:tc>
+        <w:tc>
+          <w:tcPr>
+            <w:tcW w:w="5868" w:type="dxa"/>
+            <w:shd w:val="clear" w:color="auto" w:fill="D9D9D9"/>
+          </w:tcPr>
+          <w:p>
+            <w:pPr>
+              <w:spacing w:after="0" w:line="240" w:lineRule="auto"/>
+              <w:rPr>
+                <w:rFonts w:cs="Calibri"/>
+                <w:b/>
+              </w:rPr>
+            </w:pPr>
+            <w:r>
+              <w:rPr>
+                <w:rFonts w:cs="Calibri"/>
+                <w:b/>
+              </w:rPr>
+              <w:t>Description</w:t>
+            </w:r>
+          </w:p>
+        </w:tc>
+      </w:tr>
+      <w:tr>
+        <w:tc>
+          <w:tcPr>
+            <w:tcW w:w="3708" w:type="dxa"/>
+            <w:shd w:val="clear" w:color="auto" w:fill="auto"/>
+          </w:tcPr>
+          <w:p>
+            <w:pPr>
+              <w:spacing w:after="0" w:line="240" w:lineRule="auto"/>
+              <w:rPr>
+                <w:rFonts w:ascii="Consolas" w:hAnsi="Consolas" w:cs="Consolas"/>
+                <w:sz w:val="18"/>
+                <w:szCs w:val="18"/>
+              </w:rPr>
+            </w:pPr>
+            <w:proofErr w:type="spellStart"/>
+            <w:r>
+              <w:rPr>
+                <w:rFonts w:ascii="Consolas" w:hAnsi="Consolas" w:cs="Consolas"/>
+                <w:sz w:val="18"/>
+                <w:szCs w:val="18"/>
+              </w:rPr>
+              <w:t>SMAdd</w:t>
+            </w:r>
+            <w:proofErr w:type="spellEnd"/>
+          </w:p>
+        </w:tc>
+        <w:tc>
+          <w:tcPr>
+            <w:tcW w:w="5868" w:type="dxa"/>
+            <w:shd w:val="clear" w:color="auto" w:fill="auto"/>
+          </w:tcPr>
+          <w:p>
+            <w:pPr>
+              <w:spacing w:after="0" w:line="240" w:lineRule="auto"/>
+              <w:rPr>
+                <w:rFonts w:cs="Calibri"/>
+                <w:sz w:val="20"/>
+                <w:szCs w:val="20"/>
+              </w:rPr>
+            </w:pPr>
+            <w:r>
+              <w:rPr>
+                <w:rFonts w:cs="Calibri"/>
+                <w:sz w:val="20"/>
+                <w:szCs w:val="20"/>
+              </w:rPr>
+              <w:t xml:space="preserve">Tests if </w:t>
+            </w:r>
+            <w:r>
+              <w:rPr>
+                <w:rFonts w:cs="Calibri"/>
+                <w:sz w:val="20"/>
+                <w:szCs w:val="20"/>
+              </w:rPr>
+              <w:t>settings can be added</w:t>
+            </w:r>
+          </w:p>
+        </w:tc>
+      </w:tr>
+      <w:tr>
+        <w:tc>
+          <w:tcPr>
+            <w:tcW w:w="3708" w:type="dxa"/>
+            <w:shd w:val="clear" w:color="auto" w:fill="auto"/>
+          </w:tcPr>
+          <w:p>
+            <w:pPr>
+              <w:spacing w:after="0" w:line="240" w:lineRule="auto"/>
+              <w:rPr>
+                <w:rFonts w:ascii="Consolas" w:hAnsi="Consolas" w:cs="Consolas"/>
+                <w:sz w:val="18"/>
+                <w:szCs w:val="18"/>
+              </w:rPr>
+            </w:pPr>
+            <w:proofErr w:type="spellStart"/>
+            <w:r>
+              <w:rPr>
+                <w:rFonts w:ascii="Consolas" w:hAnsi="Consolas" w:cs="Consolas"/>
+                <w:sz w:val="18"/>
+                <w:szCs w:val="18"/>
+              </w:rPr>
+              <w:t>SMLoad</w:t>
+            </w:r>
+            <w:proofErr w:type="spellEnd"/>
+          </w:p>
+        </w:tc>
+        <w:tc>
+          <w:tcPr>
+            <w:tcW w:w="5868" w:type="dxa"/>
+            <w:shd w:val="clear" w:color="auto" w:fill="auto"/>
+          </w:tcPr>
+          <w:p>
+            <w:pPr>
+              <w:spacing w:after="0" w:line="240" w:lineRule="auto"/>
+              <w:rPr>
+                <w:rFonts w:cs="Calibri"/>
+                <w:sz w:val="20"/>
+                <w:szCs w:val="20"/>
+              </w:rPr>
+            </w:pPr>
+            <w:r>
+              <w:rPr>
+                <w:rFonts w:cs="Calibri"/>
+                <w:sz w:val="20"/>
+                <w:szCs w:val="20"/>
+              </w:rPr>
+              <w:t xml:space="preserve">Tests </w:t>
+            </w:r>
+            <w:r>
+              <w:rPr>
+                <w:rFonts w:cs="Calibri"/>
+                <w:sz w:val="20"/>
+                <w:szCs w:val="20"/>
+              </w:rPr>
+              <w:t>if settings can be loaded from file</w:t>
+            </w:r>
+          </w:p>
+        </w:tc>
+      </w:tr>
+      <w:tr>
+        <w:tc>
+          <w:tcPr>
+            <w:tcW w:w="3708" w:type="dxa"/>
+            <w:shd w:val="clear" w:color="auto" w:fill="auto"/>
+          </w:tcPr>
+          <w:p>
+            <w:pPr>
+              <w:spacing w:after="0" w:line="240" w:lineRule="auto"/>
+              <w:rPr>
+                <w:rFonts w:ascii="Consolas" w:hAnsi="Consolas" w:cs="Consolas"/>
+                <w:sz w:val="18"/>
+                <w:szCs w:val="18"/>
+              </w:rPr>
+            </w:pPr>
+            <w:proofErr w:type="spellStart"/>
+            <w:r>
+              <w:rPr>
+                <w:rFonts w:ascii="Consolas" w:hAnsi="Consolas" w:cs="Consolas"/>
+                <w:sz w:val="18"/>
+                <w:szCs w:val="18"/>
+              </w:rPr>
+              <w:t>SMModify</w:t>
+            </w:r>
+            <w:proofErr w:type="spellEnd"/>
+          </w:p>
+        </w:tc>
+        <w:tc>
+          <w:tcPr>
+            <w:tcW w:w="5868" w:type="dxa"/>
+            <w:shd w:val="clear" w:color="auto" w:fill="auto"/>
+          </w:tcPr>
+          <w:p>
+            <w:pPr>
+              <w:spacing w:after="0" w:line="240" w:lineRule="auto"/>
+              <w:rPr>
+                <w:rFonts w:cs="Calibri"/>
+                <w:sz w:val="20"/>
+                <w:szCs w:val="20"/>
+              </w:rPr>
+            </w:pPr>
+            <w:r>
+              <w:rPr>
+                <w:rFonts w:cs="Calibri"/>
+                <w:sz w:val="20"/>
+                <w:szCs w:val="20"/>
+              </w:rPr>
+              <w:t xml:space="preserve">Tests if </w:t>
+            </w:r>
+            <w:r>
+              <w:rPr>
+                <w:rFonts w:cs="Calibri"/>
+                <w:sz w:val="20"/>
+                <w:szCs w:val="20"/>
+              </w:rPr>
+              <w:t>settings can be modified and persist after saving</w:t>
+            </w:r>
+          </w:p>
+        </w:tc>
+      </w:tr>
+    </w:tbl>
+    <w:p>
+      <w:pPr>
+        <w:spacing w:after="0" w:line="240" w:lineRule="auto"/>
+        <w:rPr>
+          <w:rFonts w:cs="Calibri"/>
+          <w:b/>
+          <w:color w:val="808080" w:themeColor="background1" w:themeShade="80"/>
+        </w:rPr>
+      </w:pPr>
+    </w:p>
+    <w:p>
+      <w:pPr>
+        <w:rPr>
+          <w:rFonts w:cs="Calibri"/>
+        </w:rPr>
+      </w:pPr>
+      <w:bookmarkStart w:id="0" w:name="_GoBack"/>
+      <w:bookmarkEnd w:id="0"/>
+      <w:r>
+        <w:rPr>
+          <w:rFonts w:cs="Calibri"/>
+        </w:rPr>
+        <w:t xml:space="preserve">The following tests are supported by the </w:t>
+      </w:r>
+      <w:proofErr w:type="spellStart"/>
+      <w:r>
+        <w:rPr>
+          <w:rFonts w:cs="Calibri"/>
+        </w:rPr>
+        <w:t>Task</w:t>
+      </w:r>
+      <w:r>
+        <w:rPr>
+          <w:rFonts w:cs="Calibri"/>
+        </w:rPr>
+        <w:t>Manager</w:t>
+      </w:r>
+      <w:proofErr w:type="spellEnd"/>
+      <w:r>
+        <w:rPr>
+          <w:rFonts w:cs="Calibri"/>
+        </w:rPr>
+        <w:t xml:space="preserve"> class. The code coverage for this class is </w:t>
+      </w:r>
+      <w:r>
+        <w:rPr>
+          <w:rFonts w:cs="Calibri"/>
+        </w:rPr>
+        <w:t>at least</w:t>
+      </w:r>
+      <w:r>
+        <w:rPr>
+          <w:rFonts w:cs="Calibri"/>
+        </w:rPr>
+        <w:t xml:space="preserve"> 90%.</w:t>
+      </w:r>
+    </w:p>
+    <w:tbl>
+      <w:tblPr>
+        <w:tblW w:w="0" w:type="auto"/>
+        <w:tblBorders>
+          <w:top w:val="single" w:sz="4" w:space="0" w:color="A6A6A6"/>
+          <w:left w:val="single" w:sz="4" w:space="0" w:color="A6A6A6"/>
+          <w:bottom w:val="single" w:sz="4" w:space="0" w:color="A6A6A6"/>
+          <w:right w:val="single" w:sz="4" w:space="0" w:color="A6A6A6"/>
+          <w:insideH w:val="single" w:sz="4" w:space="0" w:color="A6A6A6"/>
+          <w:insideV w:val="single" w:sz="4" w:space="0" w:color="A6A6A6"/>
+        </w:tblBorders>
+        <w:tblLook w:val="04A0" w:firstRow="1" w:lastRow="0" w:firstColumn="1" w:lastColumn="0" w:noHBand="0" w:noVBand="1"/>
+      </w:tblPr>
+      <w:tblGrid>
+        <w:gridCol w:w="3708"/>
+        <w:gridCol w:w="5868"/>
+      </w:tblGrid>
+      <w:tr>
+        <w:tc>
+          <w:tcPr>
+            <w:tcW w:w="3708" w:type="dxa"/>
+            <w:shd w:val="clear" w:color="auto" w:fill="D9D9D9"/>
+          </w:tcPr>
+          <w:p>
+            <w:pPr>
+              <w:spacing w:after="0" w:line="240" w:lineRule="auto"/>
+              <w:rPr>
+                <w:rFonts w:cs="Calibri"/>
+                <w:b/>
+              </w:rPr>
+            </w:pPr>
+            <w:r>
+              <w:rPr>
+                <w:rFonts w:cs="Calibri"/>
+                <w:b/>
+              </w:rPr>
+              <w:t>Test</w:t>
+            </w:r>
+            <w:r>
+              <w:rPr>
+                <w:rFonts w:cs="Calibri"/>
+                <w:b/>
+              </w:rPr>
+              <w:t xml:space="preserve"> Name</w:t>
+            </w:r>
+          </w:p>
+        </w:tc>
+        <w:tc>
+          <w:tcPr>
+            <w:tcW w:w="5868" w:type="dxa"/>
+            <w:shd w:val="clear" w:color="auto" w:fill="D9D9D9"/>
+          </w:tcPr>
+          <w:p>
+            <w:pPr>
+              <w:spacing w:after="0" w:line="240" w:lineRule="auto"/>
+              <w:rPr>
+                <w:rFonts w:cs="Calibri"/>
+                <w:b/>
+              </w:rPr>
+            </w:pPr>
+            <w:r>
+              <w:rPr>
+                <w:rFonts w:cs="Calibri"/>
+                <w:b/>
+              </w:rPr>
+              <w:t>Description</w:t>
+            </w:r>
+          </w:p>
+        </w:tc>
+      </w:tr>
+      <w:tr>
+        <w:tc>
+          <w:tcPr>
+            <w:tcW w:w="3708" w:type="dxa"/>
+            <w:shd w:val="clear" w:color="auto" w:fill="auto"/>
+          </w:tcPr>
+          <w:p>
+            <w:pPr>
+              <w:spacing w:after="0" w:line="240" w:lineRule="auto"/>
+              <w:rPr>
+                <w:rFonts w:ascii="Consolas" w:hAnsi="Consolas" w:cs="Consolas"/>
+                <w:sz w:val="18"/>
+                <w:szCs w:val="18"/>
+              </w:rPr>
+            </w:pPr>
+            <w:proofErr w:type="spellStart"/>
+            <w:r>
+              <w:rPr>
+                <w:rFonts w:ascii="Consolas" w:hAnsi="Consolas" w:cs="Consolas"/>
+                <w:sz w:val="18"/>
+                <w:szCs w:val="18"/>
+              </w:rPr>
+              <w:t>TMAdd</w:t>
+            </w:r>
+            <w:proofErr w:type="spellEnd"/>
+          </w:p>
+        </w:tc>
+        <w:tc>
+          <w:tcPr>
+            <w:tcW w:w="5868" w:type="dxa"/>
+            <w:shd w:val="clear" w:color="auto" w:fill="auto"/>
+          </w:tcPr>
+          <w:p>
+            <w:pPr>
+              <w:spacing w:after="0" w:line="240" w:lineRule="auto"/>
+              <w:rPr>
+                <w:rFonts w:cs="Calibri"/>
+                <w:sz w:val="20"/>
+                <w:szCs w:val="20"/>
+              </w:rPr>
+            </w:pPr>
+            <w:r>
+              <w:rPr>
+                <w:rFonts w:cs="Calibri"/>
+                <w:sz w:val="20"/>
+                <w:szCs w:val="20"/>
+              </w:rPr>
+              <w:t xml:space="preserve">Tests </w:t>
+            </w:r>
+            <w:r>
+              <w:rPr>
+                <w:rFonts w:cs="Calibri"/>
+                <w:sz w:val="20"/>
+                <w:szCs w:val="20"/>
+              </w:rPr>
+              <w:t>if entries can be added</w:t>
+            </w:r>
+          </w:p>
+        </w:tc>
+      </w:tr>
+      <w:tr>
+        <w:tc>
+          <w:tcPr>
+            <w:tcW w:w="3708" w:type="dxa"/>
+            <w:shd w:val="clear" w:color="auto" w:fill="auto"/>
+          </w:tcPr>
+          <w:p>
+            <w:pPr>
+              <w:spacing w:after="0" w:line="240" w:lineRule="auto"/>
+              <w:rPr>
+                <w:rFonts w:ascii="Consolas" w:hAnsi="Consolas" w:cs="Consolas"/>
+                <w:sz w:val="18"/>
+                <w:szCs w:val="18"/>
+              </w:rPr>
+            </w:pPr>
+            <w:proofErr w:type="spellStart"/>
+            <w:r>
+              <w:rPr>
+                <w:rFonts w:ascii="Consolas" w:hAnsi="Consolas" w:cs="Consolas"/>
+                <w:sz w:val="18"/>
+                <w:szCs w:val="18"/>
+              </w:rPr>
+              <w:t>TMAddInvalid</w:t>
+            </w:r>
+            <w:proofErr w:type="spellEnd"/>
+          </w:p>
+        </w:tc>
+        <w:tc>
+          <w:tcPr>
+            <w:tcW w:w="5868" w:type="dxa"/>
+            <w:shd w:val="clear" w:color="auto" w:fill="auto"/>
+          </w:tcPr>
+          <w:p>
+            <w:pPr>
+              <w:spacing w:after="0" w:line="240" w:lineRule="auto"/>
+              <w:rPr>
+                <w:rFonts w:cs="Calibri"/>
+                <w:sz w:val="20"/>
+                <w:szCs w:val="20"/>
+              </w:rPr>
+            </w:pPr>
+            <w:r>
+              <w:rPr>
+                <w:rFonts w:cs="Calibri"/>
+                <w:sz w:val="20"/>
+                <w:szCs w:val="20"/>
+              </w:rPr>
+              <w:t>Tests if malformed entries can be handled properly</w:t>
+            </w:r>
+          </w:p>
+        </w:tc>
+      </w:tr>
+      <w:tr>
+        <w:tc>
+          <w:tcPr>
+            <w:tcW w:w="3708" w:type="dxa"/>
+            <w:shd w:val="clear" w:color="auto" w:fill="auto"/>
+          </w:tcPr>
+          <w:p>
+            <w:pPr>
+              <w:spacing w:after="0" w:line="240" w:lineRule="auto"/>
+              <w:rPr>
+                <w:rFonts w:ascii="Consolas" w:hAnsi="Consolas" w:cs="Consolas"/>
+                <w:sz w:val="18"/>
+                <w:szCs w:val="18"/>
+              </w:rPr>
+            </w:pPr>
+            <w:proofErr w:type="spellStart"/>
+            <w:r>
+              <w:rPr>
+                <w:rFonts w:ascii="Consolas" w:hAnsi="Consolas" w:cs="Consolas"/>
+                <w:sz w:val="18"/>
+                <w:szCs w:val="18"/>
+              </w:rPr>
+              <w:t>TMChange</w:t>
+            </w:r>
+            <w:proofErr w:type="spellEnd"/>
+          </w:p>
+        </w:tc>
+        <w:tc>
+          <w:tcPr>
+            <w:tcW w:w="5868" w:type="dxa"/>
+            <w:shd w:val="clear" w:color="auto" w:fill="auto"/>
+          </w:tcPr>
+          <w:p>
+            <w:pPr>
+              <w:spacing w:after="0" w:line="240" w:lineRule="auto"/>
+              <w:rPr>
+                <w:rFonts w:cs="Calibri"/>
+                <w:sz w:val="20"/>
+                <w:szCs w:val="20"/>
+              </w:rPr>
+            </w:pPr>
+            <w:r>
+              <w:rPr>
+                <w:rFonts w:cs="Calibri"/>
+                <w:sz w:val="20"/>
+                <w:szCs w:val="20"/>
+              </w:rPr>
+              <w:t>Tests if entries can be modified</w:t>
+            </w:r>
+          </w:p>
+        </w:tc>
+      </w:tr>
+      <w:tr>
+        <w:tc>
+          <w:tcPr>
+            <w:tcW w:w="3708" w:type="dxa"/>
+            <w:shd w:val="clear" w:color="auto" w:fill="auto"/>
+          </w:tcPr>
+          <w:p>
+            <w:pPr>
+              <w:spacing w:after="0" w:line="240" w:lineRule="auto"/>
+              <w:rPr>
+                <w:rFonts w:ascii="Consolas" w:hAnsi="Consolas" w:cs="Consolas"/>
+                <w:sz w:val="18"/>
+                <w:szCs w:val="18"/>
+              </w:rPr>
+            </w:pPr>
+            <w:proofErr w:type="spellStart"/>
+            <w:r>
+              <w:rPr>
+                <w:rFonts w:ascii="Consolas" w:hAnsi="Consolas" w:cs="Consolas"/>
+                <w:sz w:val="18"/>
+                <w:szCs w:val="18"/>
+              </w:rPr>
+              <w:t>TMRemove</w:t>
+            </w:r>
+            <w:proofErr w:type="spellEnd"/>
+          </w:p>
+        </w:tc>
+        <w:tc>
+          <w:tcPr>
+            <w:tcW w:w="5868" w:type="dxa"/>
+            <w:shd w:val="clear" w:color="auto" w:fill="auto"/>
+          </w:tcPr>
+          <w:p>
+            <w:pPr>
+              <w:spacing w:after="0" w:line="240" w:lineRule="auto"/>
+              <w:rPr>
+                <w:rFonts w:cs="Calibri"/>
+                <w:sz w:val="20"/>
+                <w:szCs w:val="20"/>
+              </w:rPr>
+            </w:pPr>
+            <w:r>
+              <w:rPr>
+                <w:rFonts w:cs="Calibri"/>
+                <w:sz w:val="20"/>
+                <w:szCs w:val="20"/>
+              </w:rPr>
+              <w:t>Tests if entries can be removed</w:t>
+            </w:r>
+          </w:p>
+        </w:tc>
+      </w:tr>
+      <w:tr>
+        <w:tc>
+          <w:tcPr>
+            <w:tcW w:w="3708" w:type="dxa"/>
+            <w:shd w:val="clear" w:color="auto" w:fill="auto"/>
+          </w:tcPr>
+          <w:p>
+            <w:pPr>
+              <w:spacing w:after="0" w:line="240" w:lineRule="auto"/>
+              <w:rPr>
+                <w:rFonts w:ascii="Consolas" w:hAnsi="Consolas" w:cs="Consolas"/>
+                <w:sz w:val="18"/>
+                <w:szCs w:val="18"/>
+              </w:rPr>
+            </w:pPr>
+            <w:proofErr w:type="spellStart"/>
+            <w:r>
+              <w:rPr>
+                <w:rFonts w:ascii="Consolas" w:hAnsi="Consolas" w:cs="Consolas"/>
+                <w:sz w:val="18"/>
+                <w:szCs w:val="18"/>
+              </w:rPr>
+              <w:t>TMCreate</w:t>
+            </w:r>
+            <w:proofErr w:type="spellEnd"/>
+          </w:p>
+        </w:tc>
+        <w:tc>
+          <w:tcPr>
+            <w:tcW w:w="5868" w:type="dxa"/>
+            <w:shd w:val="clear" w:color="auto" w:fill="auto"/>
+          </w:tcPr>
+          <w:p>
+            <w:pPr>
+              <w:spacing w:after="0" w:line="240" w:lineRule="auto"/>
+              <w:rPr>
+                <w:rFonts w:cs="Calibri"/>
+                <w:sz w:val="20"/>
+                <w:szCs w:val="20"/>
+              </w:rPr>
+            </w:pPr>
+            <w:r>
+              <w:rPr>
+                <w:rFonts w:cs="Calibri"/>
+                <w:sz w:val="20"/>
+                <w:szCs w:val="20"/>
+              </w:rPr>
+              <w:t xml:space="preserve">Tests if </w:t>
+            </w:r>
+            <w:proofErr w:type="spellStart"/>
+            <w:r>
+              <w:rPr>
+                <w:rFonts w:cs="Calibri"/>
+                <w:sz w:val="20"/>
+                <w:szCs w:val="20"/>
+              </w:rPr>
+              <w:t>TaskManager</w:t>
+            </w:r>
+            <w:proofErr w:type="spellEnd"/>
+            <w:r>
+              <w:rPr>
+                <w:rFonts w:cs="Calibri"/>
+                <w:sz w:val="20"/>
+                <w:szCs w:val="20"/>
+              </w:rPr>
+              <w:t xml:space="preserve"> can be initialized</w:t>
+            </w:r>
+          </w:p>
+        </w:tc>
+      </w:tr>
+      <w:tr>
+        <w:tc>
+          <w:tcPr>
+            <w:tcW w:w="3708" w:type="dxa"/>
+            <w:shd w:val="clear" w:color="auto" w:fill="auto"/>
+          </w:tcPr>
+          <w:p>
+            <w:pPr>
+              <w:spacing w:after="0" w:line="240" w:lineRule="auto"/>
+              <w:rPr>
+                <w:rFonts w:ascii="Consolas" w:hAnsi="Consolas" w:cs="Consolas"/>
+                <w:sz w:val="18"/>
+                <w:szCs w:val="18"/>
+              </w:rPr>
+            </w:pPr>
+            <w:proofErr w:type="spellStart"/>
+            <w:r>
+              <w:rPr>
+                <w:rFonts w:ascii="Consolas" w:hAnsi="Consolas" w:cs="Consolas"/>
+                <w:sz w:val="18"/>
+                <w:szCs w:val="18"/>
+              </w:rPr>
+              <w:t>TMUndoRedo</w:t>
+            </w:r>
+            <w:proofErr w:type="spellEnd"/>
+          </w:p>
+        </w:tc>
+        <w:tc>
+          <w:tcPr>
+            <w:tcW w:w="5868" w:type="dxa"/>
+            <w:shd w:val="clear" w:color="auto" w:fill="auto"/>
+          </w:tcPr>
+          <w:p>
+            <w:pPr>
+              <w:spacing w:after="0" w:line="240" w:lineRule="auto"/>
+              <w:rPr>
+                <w:rFonts w:cs="Calibri"/>
+                <w:sz w:val="20"/>
+                <w:szCs w:val="20"/>
+              </w:rPr>
+            </w:pPr>
+            <w:r>
+              <w:rPr>
+                <w:rFonts w:cs="Calibri"/>
+                <w:sz w:val="20"/>
+                <w:szCs w:val="20"/>
+              </w:rPr>
+              <w:t>Tests the undo and redo functionality.</w:t>
+            </w:r>
+          </w:p>
+        </w:tc>
+      </w:tr>
+    </w:tbl>
+    <w:p>
+      <w:pPr>
+        <w:spacing w:after="0" w:line="240" w:lineRule="auto"/>
+        <w:rPr>
+          <w:b/>
+          <w:color w:val="808080" w:themeColor="background1" w:themeShade="80"/>
+          <w:sz w:val="28"/>
+          <w:szCs w:val="28"/>
+        </w:rPr>
+      </w:pPr>
+      <w:r>
+        <w:rPr>
+          <w:b/>
+          <w:color w:val="808080" w:themeColor="background1" w:themeShade="80"/>
+          <w:sz w:val="28"/>
+          <w:szCs w:val="28"/>
+        </w:rPr>
+        <w:br w:type="page"/>
+      </w:r>
+    </w:p>
+    <w:p>
+      <w:pPr>
+        <w:rPr>
+          <w:b/>
+          <w:sz w:val="28"/>
+          <w:szCs w:val="28"/>
+        </w:rPr>
+      </w:pPr>
+      <w:r>
+        <w:rPr>
+          <w:b/>
+          <w:color w:val="808080" w:themeColor="background1" w:themeShade="80"/>
+          <w:sz w:val="28"/>
+          <w:szCs w:val="28"/>
+        </w:rPr>
+        <w:lastRenderedPageBreak/>
+        <w:t>8</w:t>
+      </w:r>
+      <w:r>
+        <w:rPr>
+          <w:b/>
+          <w:color w:val="808080" w:themeColor="background1" w:themeShade="80"/>
+          <w:sz w:val="28"/>
+          <w:szCs w:val="28"/>
+        </w:rPr>
+        <w:t xml:space="preserve">. </w:t>
+      </w:r>
+      <w:r>
+        <w:rPr>
+          <w:b/>
+          <w:sz w:val="28"/>
+          <w:szCs w:val="28"/>
+        </w:rPr>
         <w:t>References</w:t>
       </w:r>
     </w:p>
@@ -30777,7 +32363,7 @@
                 <w:bCs/>
                 <w:noProof/>
               </w:rPr>
-              <w:t>9</w:t>
+              <w:t>23</w:t>
             </w:r>
             <w:r>
               <w:rPr>
@@ -30822,7 +32408,7 @@
                 <w:bCs/>
                 <w:noProof/>
               </w:rPr>
-              <w:t>23</w:t>
+              <w:t>24</w:t>
             </w:r>
             <w:r>
               <w:rPr>
@@ -35007,7 +36593,7 @@
 </file>
 
 <file path=customXml/itemProps1.xml><?xml version="1.0" encoding="utf-8"?>
-<ds:datastoreItem xmlns:ds="http://schemas.openxmlformats.org/officeDocument/2006/customXml" ds:itemID="{D772FAD1-E3A1-4D99-A87E-671032871867}">
+<ds:datastoreItem xmlns:ds="http://schemas.openxmlformats.org/officeDocument/2006/customXml" ds:itemID="{31D0F59D-66CF-4E48-B4EF-C205D691C258}">
   <ds:schemaRefs>
     <ds:schemaRef ds:uri="http://schemas.openxmlformats.org/officeDocument/2006/bibliography"/>
   </ds:schemaRefs>

</xml_diff>

<commit_message>
Updated: Minor changes to developer guide
</commit_message>
<xml_diff>
--- a/Doc/[W10-4S][V0.1].docx
+++ b/Doc/[W10-4S][V0.1].docx
@@ -8173,6 +8173,8 @@
         </w:rPr>
         <w:t>developers should also have some knowledge of XAML and the Windows Presentation Foundation.</w:t>
       </w:r>
+      <w:bookmarkStart w:id="0" w:name="_GoBack"/>
+      <w:bookmarkEnd w:id="0"/>
     </w:p>
     <w:p>
       <w:pPr>
@@ -14812,7 +14814,19 @@
         <w:rPr>
           <w:rFonts w:cs="Calibri"/>
         </w:rPr>
-        <w:t xml:space="preserve">executable commands, execute them, and return the “result”. </w:t>
+        <w:t>executable commands</w:t>
+      </w:r>
+      <w:r>
+        <w:rPr>
+          <w:rFonts w:cs="Calibri"/>
+        </w:rPr>
+        <w:t>, execute them, and return the result</w:t>
+      </w:r>
+      <w:r>
+        <w:rPr>
+          <w:rFonts w:cs="Calibri"/>
+        </w:rPr>
+        <w:t xml:space="preserve">. </w:t>
       </w:r>
       <w:r>
         <w:rPr>
@@ -19223,7 +19237,19 @@
               <w:rPr>
                 <w:rFonts w:cs="Calibri"/>
               </w:rPr>
-              <w:t xml:space="preserve"> is generally not compatible with Storage. However</w:t>
+              <w:t xml:space="preserve"> is </w:t>
+            </w:r>
+            <w:r>
+              <w:rPr>
+                <w:rFonts w:cs="Calibri"/>
+              </w:rPr>
+              <w:t>usually</w:t>
+            </w:r>
+            <w:r>
+              <w:rPr>
+                <w:rFonts w:cs="Calibri"/>
+              </w:rPr>
+              <w:t xml:space="preserve"> not compatible with Storage. However</w:t>
             </w:r>
             <w:r>
               <w:rPr>
@@ -21470,7 +21496,19 @@
               <w:rPr>
                 <w:rFonts w:cs="Calibri"/>
               </w:rPr>
-              <w:t>The supplied type T must have the default constructor.</w:t>
+              <w:t xml:space="preserve">The </w:t>
+            </w:r>
+            <w:r>
+              <w:rPr>
+                <w:rFonts w:cs="Calibri"/>
+              </w:rPr>
+              <w:t>generic</w:t>
+            </w:r>
+            <w:r>
+              <w:rPr>
+                <w:rFonts w:cs="Calibri"/>
+              </w:rPr>
+              <w:t xml:space="preserve"> type T must have the default constructor.</w:t>
             </w:r>
           </w:p>
         </w:tc>
@@ -21545,16 +21583,40 @@
             <w:proofErr w:type="gramStart"/>
             <w:r>
               <w:rPr>
-                <w:rFonts w:cs="Calibri"/>
-              </w:rPr>
-              <w:t>clone(</w:t>
+                <w:rFonts w:ascii="Consolas" w:hAnsi="Consolas" w:cs="Consolas"/>
+              </w:rPr>
+              <w:t>C</w:t>
+            </w:r>
+            <w:r>
+              <w:rPr>
+                <w:rFonts w:ascii="Consolas" w:hAnsi="Consolas" w:cs="Consolas"/>
+              </w:rPr>
+              <w:t>lone(</w:t>
             </w:r>
             <w:proofErr w:type="gramEnd"/>
             <w:r>
               <w:rPr>
-                <w:rFonts w:cs="Calibri"/>
-              </w:rPr>
-              <w:t xml:space="preserve">) method requires the supplied type T to be </w:t>
+                <w:rFonts w:ascii="Consolas" w:hAnsi="Consolas" w:cs="Consolas"/>
+              </w:rPr>
+              <w:t>)</w:t>
+            </w:r>
+            <w:r>
+              <w:rPr>
+                <w:rFonts w:cs="Calibri"/>
+              </w:rPr>
+              <w:t xml:space="preserve"> method requires the </w:t>
+            </w:r>
+            <w:r>
+              <w:rPr>
+                <w:rFonts w:cs="Calibri"/>
+              </w:rPr>
+              <w:t>generic</w:t>
+            </w:r>
+            <w:r>
+              <w:rPr>
+                <w:rFonts w:cs="Calibri"/>
+              </w:rPr>
+              <w:t xml:space="preserve"> type T to be </w:t>
             </w:r>
             <w:proofErr w:type="spellStart"/>
             <w:r>
@@ -31289,19 +31351,7 @@
         <w:rPr>
           <w:rFonts w:cs="Calibri"/>
         </w:rPr>
-        <w:t xml:space="preserve"> class</w:t>
-      </w:r>
-      <w:r>
-        <w:rPr>
-          <w:rFonts w:cs="Calibri"/>
-        </w:rPr>
-        <w:t xml:space="preserve">. The code coverage for this </w:t>
-      </w:r>
-      <w:r>
-        <w:rPr>
-          <w:rFonts w:cs="Calibri"/>
-        </w:rPr>
-        <w:t xml:space="preserve">class is </w:t>
+        <w:t xml:space="preserve"> class. The code coverage for this class is </w:t>
       </w:r>
       <w:r>
         <w:rPr>
@@ -31313,13 +31363,7 @@
         <w:rPr>
           <w:rFonts w:cs="Calibri"/>
         </w:rPr>
-        <w:t xml:space="preserve"> 9</w:t>
-      </w:r>
-      <w:r>
-        <w:rPr>
-          <w:rFonts w:cs="Calibri"/>
-        </w:rPr>
-        <w:t>0%.</w:t>
+        <w:t xml:space="preserve"> 90%.</w:t>
       </w:r>
     </w:p>
     <w:tbl>
@@ -31589,8 +31633,6 @@
           <w:rFonts w:cs="Calibri"/>
         </w:rPr>
       </w:pPr>
-      <w:bookmarkStart w:id="0" w:name="_GoBack"/>
-      <w:bookmarkEnd w:id="0"/>
       <w:r>
         <w:rPr>
           <w:rFonts w:cs="Calibri"/>
@@ -31602,32 +31644,14 @@
         <w:rPr>
           <w:rFonts w:cs="Calibri"/>
         </w:rPr>
-        <w:t>Task</w:t>
-      </w:r>
-      <w:r>
-        <w:rPr>
-          <w:rFonts w:cs="Calibri"/>
-        </w:rPr>
-        <w:t>Manager</w:t>
+        <w:t>TaskManager</w:t>
       </w:r>
       <w:proofErr w:type="spellEnd"/>
       <w:r>
         <w:rPr>
           <w:rFonts w:cs="Calibri"/>
         </w:rPr>
-        <w:t xml:space="preserve"> class. The code coverage for this class is </w:t>
-      </w:r>
-      <w:r>
-        <w:rPr>
-          <w:rFonts w:cs="Calibri"/>
-        </w:rPr>
-        <w:t>at least</w:t>
-      </w:r>
-      <w:r>
-        <w:rPr>
-          <w:rFonts w:cs="Calibri"/>
-        </w:rPr>
-        <w:t xml:space="preserve"> 90%.</w:t>
+        <w:t xml:space="preserve"> class. The code coverage for this class is at least 90%.</w:t>
       </w:r>
     </w:p>
     <w:tbl>
@@ -31747,15 +31771,7 @@
                 <w:sz w:val="20"/>
                 <w:szCs w:val="20"/>
               </w:rPr>
-              <w:t xml:space="preserve">Tests </w:t>
-            </w:r>
-            <w:r>
-              <w:rPr>
-                <w:rFonts w:cs="Calibri"/>
-                <w:sz w:val="20"/>
-                <w:szCs w:val="20"/>
-              </w:rPr>
-              <w:t>if entries can be added</w:t>
+              <w:t>Tests if entries can be added</w:t>
             </w:r>
           </w:p>
         </w:tc>
@@ -32314,6 +32330,7 @@
         <w:docPartUnique/>
       </w:docPartObj>
     </w:sdtPr>
+    <w:sdtEndPr/>
     <w:sdtContent>
       <w:sdt>
         <w:sdtPr>
@@ -32323,6 +32340,7 @@
             <w:docPartUnique/>
           </w:docPartObj>
         </w:sdtPr>
+        <w:sdtEndPr/>
         <w:sdtContent>
           <w:p>
             <w:pPr>
@@ -32363,7 +32381,7 @@
                 <w:bCs/>
                 <w:noProof/>
               </w:rPr>
-              <w:t>23</w:t>
+              <w:t>9</w:t>
             </w:r>
             <w:r>
               <w:rPr>
@@ -36593,7 +36611,7 @@
 </file>
 
 <file path=customXml/itemProps1.xml><?xml version="1.0" encoding="utf-8"?>
-<ds:datastoreItem xmlns:ds="http://schemas.openxmlformats.org/officeDocument/2006/customXml" ds:itemID="{31D0F59D-66CF-4E48-B4EF-C205D691C258}">
+<ds:datastoreItem xmlns:ds="http://schemas.openxmlformats.org/officeDocument/2006/customXml" ds:itemID="{6254CAD6-3E62-45E6-8623-9F1883E1D915}">
   <ds:schemaRefs>
     <ds:schemaRef ds:uri="http://schemas.openxmlformats.org/officeDocument/2006/bibliography"/>
   </ds:schemaRefs>

</xml_diff>